<commit_message>
Add edited Documentation folder
</commit_message>
<xml_diff>
--- a/Documentation/ByteForce Documenation.docx
+++ b/Documentation/ByteForce Documenation.docx
@@ -70,7 +70,7 @@
               </wp:anchor>
             </w:drawing>
           </mc:Choice>
-          <mc:Fallback xmlns:w16sdtdh="http://schemas.microsoft.com/office/word/2020/wordml/sdtdatahash" xmlns:w16du="http://schemas.microsoft.com/office/word/2023/wordml/word16du" xmlns:w16="http://schemas.microsoft.com/office/word/2018/wordml" xmlns:w16cid="http://schemas.microsoft.com/office/word/2016/wordml/cid" xmlns:w16cex="http://schemas.microsoft.com/office/word/2018/wordml/cex" xmlns:oel="http://schemas.microsoft.com/office/2019/extlst" xmlns:am3d="http://schemas.microsoft.com/office/drawing/2017/model3d" xmlns:aink="http://schemas.microsoft.com/office/drawing/2016/ink" xmlns:cx8="http://schemas.microsoft.com/office/drawing/2016/5/14/chartex" xmlns:cx7="http://schemas.microsoft.com/office/drawing/2016/5/13/chartex" xmlns:cx6="http://schemas.microsoft.com/office/drawing/2016/5/12/chartex" xmlns:cx5="http://schemas.microsoft.com/office/drawing/2016/5/11/chartex" xmlns:cx4="http://schemas.microsoft.com/office/drawing/2016/5/10/chartex" xmlns:cx3="http://schemas.microsoft.com/office/drawing/2016/5/9/chartex" xmlns:cx2="http://schemas.microsoft.com/office/drawing/2015/10/21/chartex">
+          <mc:Fallback xmlns:cx2="http://schemas.microsoft.com/office/drawing/2015/10/21/chartex" xmlns:cx3="http://schemas.microsoft.com/office/drawing/2016/5/9/chartex" xmlns:cx4="http://schemas.microsoft.com/office/drawing/2016/5/10/chartex" xmlns:cx5="http://schemas.microsoft.com/office/drawing/2016/5/11/chartex" xmlns:cx6="http://schemas.microsoft.com/office/drawing/2016/5/12/chartex" xmlns:cx7="http://schemas.microsoft.com/office/drawing/2016/5/13/chartex" xmlns:cx8="http://schemas.microsoft.com/office/drawing/2016/5/14/chartex" xmlns:aink="http://schemas.microsoft.com/office/drawing/2016/ink" xmlns:am3d="http://schemas.microsoft.com/office/drawing/2017/model3d" xmlns:oel="http://schemas.microsoft.com/office/2019/extlst" xmlns:w16cex="http://schemas.microsoft.com/office/word/2018/wordml/cex" xmlns:w16cid="http://schemas.microsoft.com/office/word/2016/wordml/cid" xmlns:w16="http://schemas.microsoft.com/office/word/2018/wordml" xmlns:w16du="http://schemas.microsoft.com/office/word/2023/wordml/word16du" xmlns:w16sdtdh="http://schemas.microsoft.com/office/word/2020/wordml/sdtdatahash">
             <w:pict>
               <v:line w14:anchorId="1AB47F33" id="Straight Connector 6" o:spid="_x0000_s1026" style="position:absolute;z-index:251659264;visibility:visible;mso-wrap-style:square;mso-wrap-distance-left:9pt;mso-wrap-distance-top:0;mso-wrap-distance-right:9pt;mso-wrap-distance-bottom:0;mso-position-horizontal:absolute;mso-position-horizontal-relative:text;mso-position-vertical:absolute;mso-position-vertical-relative:text" from="-44.85pt,96.15pt" to="517.15pt,96.15pt" o:gfxdata="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" strokecolor="black [3200]" strokeweight=".5pt">
                 <v:stroke joinstyle="miter"/>
@@ -79,7 +79,6 @@
           </mc:Fallback>
         </mc:AlternateContent>
       </w:r>
-      <w:proofErr w:type="spellStart"/>
       <w:r>
         <w:rPr>
           <w:rFonts w:ascii="Agency FB" w:hAnsi="Agency FB"/>
@@ -88,7 +87,6 @@
         </w:rPr>
         <w:t>ByteForce</w:t>
       </w:r>
-      <w:proofErr w:type="spellEnd"/>
     </w:p>
     <w:p>
       <w:pPr>
@@ -157,7 +155,7 @@
                     <pic:cNvPicPr/>
                   </pic:nvPicPr>
                   <pic:blipFill>
-                    <a:blip r:embed="rId6">
+                    <a:blip r:embed="rId8">
                       <a:extLst>
                         <a:ext uri="{28A0092B-C50C-407E-A947-70E740481C1C}">
                           <a14:useLocalDpi xmlns:a14="http://schemas.microsoft.com/office/drawing/2010/main" val="0"/>
@@ -209,8 +207,10 @@
         <w:p>
           <w:pPr>
             <w:pStyle w:val="TOCHeading"/>
+            <w:jc w:val="center"/>
             <w:rPr>
               <w:rFonts w:ascii="Agency FB" w:hAnsi="Agency FB"/>
+              <w:b/>
               <w:color w:val="000000" w:themeColor="text1"/>
               <w:sz w:val="96"/>
               <w:szCs w:val="96"/>
@@ -219,6 +219,7 @@
           <w:r>
             <w:rPr>
               <w:rFonts w:ascii="Agency FB" w:hAnsi="Agency FB"/>
+              <w:b/>
               <w:color w:val="000000" w:themeColor="text1"/>
               <w:sz w:val="96"/>
               <w:szCs w:val="96"/>
@@ -595,8 +596,10 @@
     <w:p>
       <w:pPr>
         <w:pStyle w:val="Heading1"/>
+        <w:jc w:val="center"/>
         <w:rPr>
           <w:rFonts w:ascii="Agency FB" w:hAnsi="Agency FB"/>
+          <w:b/>
           <w:sz w:val="96"/>
           <w:szCs w:val="96"/>
         </w:rPr>
@@ -604,6 +607,7 @@
       <w:r>
         <w:rPr>
           <w:rFonts w:ascii="Agency FB" w:hAnsi="Agency FB"/>
+          <w:b/>
           <w:sz w:val="96"/>
           <w:szCs w:val="96"/>
         </w:rPr>
@@ -616,35 +620,27 @@
       <w:pPr>
         <w:pStyle w:val="Heading2"/>
         <w:rPr>
-          <w:rFonts w:ascii="Bahnschrift Condensed" w:hAnsi="Bahnschrift Condensed"/>
+          <w:rFonts w:ascii="Agency FB" w:hAnsi="Agency FB"/>
+          <w:b/>
           <w:color w:val="156082" w:themeColor="accent1"/>
           <w:sz w:val="48"/>
           <w:szCs w:val="48"/>
         </w:rPr>
       </w:pPr>
-      <w:proofErr w:type="gramStart"/>
       <w:r>
         <w:rPr>
-          <w:rFonts w:ascii="Bahnschrift Condensed" w:hAnsi="Bahnschrift Condensed"/>
+          <w:rFonts w:ascii="Agency FB" w:hAnsi="Agency FB"/>
+          <w:b/>
           <w:color w:val="156082" w:themeColor="accent1"/>
           <w:sz w:val="48"/>
           <w:szCs w:val="48"/>
         </w:rPr>
-        <w:t>1.</w:t>
+        <w:t>1. Roles</w:t>
       </w:r>
       <w:r>
         <w:rPr>
-          <w:rFonts w:ascii="Bahnschrift Condensed" w:hAnsi="Bahnschrift Condensed"/>
-          <w:color w:val="156082" w:themeColor="accent1"/>
-          <w:sz w:val="48"/>
-          <w:szCs w:val="48"/>
-        </w:rPr>
-        <w:t>Roles</w:t>
-      </w:r>
-      <w:proofErr w:type="gramEnd"/>
-      <w:r>
-        <w:rPr>
-          <w:rFonts w:ascii="Bahnschrift Condensed" w:hAnsi="Bahnschrift Condensed"/>
+          <w:rFonts w:ascii="Agency FB" w:hAnsi="Agency FB"/>
+          <w:b/>
           <w:color w:val="156082" w:themeColor="accent1"/>
           <w:sz w:val="48"/>
           <w:szCs w:val="48"/>
@@ -799,34 +795,14 @@
                 <w:szCs w:val="28"/>
               </w:rPr>
             </w:pPr>
-            <w:proofErr w:type="spellStart"/>
             <w:r>
               <w:rPr>
                 <w:color w:val="156082" w:themeColor="accent1"/>
                 <w:sz w:val="28"/>
                 <w:szCs w:val="28"/>
               </w:rPr>
-              <w:t>Petar</w:t>
+              <w:t>Petar Stojkov</w:t>
             </w:r>
-            <w:proofErr w:type="spellEnd"/>
-            <w:r>
-              <w:rPr>
-                <w:color w:val="156082" w:themeColor="accent1"/>
-                <w:sz w:val="28"/>
-                <w:szCs w:val="28"/>
-              </w:rPr>
-              <w:t xml:space="preserve"> </w:t>
-            </w:r>
-            <w:proofErr w:type="spellStart"/>
-            <w:r>
-              <w:rPr>
-                <w:color w:val="156082" w:themeColor="accent1"/>
-                <w:sz w:val="28"/>
-                <w:szCs w:val="28"/>
-              </w:rPr>
-              <w:t>Stojkov</w:t>
-            </w:r>
-            <w:proofErr w:type="spellEnd"/>
           </w:p>
         </w:tc>
         <w:tc>
@@ -874,34 +850,14 @@
                 <w:szCs w:val="28"/>
               </w:rPr>
             </w:pPr>
-            <w:proofErr w:type="spellStart"/>
             <w:r>
               <w:rPr>
                 <w:color w:val="156082" w:themeColor="accent1"/>
                 <w:sz w:val="28"/>
                 <w:szCs w:val="28"/>
               </w:rPr>
-              <w:t>Danail</w:t>
+              <w:t>Danail Petrov</w:t>
             </w:r>
-            <w:proofErr w:type="spellEnd"/>
-            <w:r>
-              <w:rPr>
-                <w:color w:val="156082" w:themeColor="accent1"/>
-                <w:sz w:val="28"/>
-                <w:szCs w:val="28"/>
-              </w:rPr>
-              <w:t xml:space="preserve"> </w:t>
-            </w:r>
-            <w:proofErr w:type="spellStart"/>
-            <w:r>
-              <w:rPr>
-                <w:color w:val="156082" w:themeColor="accent1"/>
-                <w:sz w:val="28"/>
-                <w:szCs w:val="28"/>
-              </w:rPr>
-              <w:t>Petrov</w:t>
-            </w:r>
-            <w:proofErr w:type="spellEnd"/>
           </w:p>
         </w:tc>
         <w:tc>
@@ -949,34 +905,14 @@
                 <w:szCs w:val="28"/>
               </w:rPr>
             </w:pPr>
-            <w:proofErr w:type="spellStart"/>
             <w:r>
               <w:rPr>
                 <w:color w:val="156082" w:themeColor="accent1"/>
                 <w:sz w:val="28"/>
                 <w:szCs w:val="28"/>
               </w:rPr>
-              <w:t>Valeriya</w:t>
+              <w:t>Valeriya Damyanova</w:t>
             </w:r>
-            <w:proofErr w:type="spellEnd"/>
-            <w:r>
-              <w:rPr>
-                <w:color w:val="156082" w:themeColor="accent1"/>
-                <w:sz w:val="28"/>
-                <w:szCs w:val="28"/>
-              </w:rPr>
-              <w:t xml:space="preserve"> </w:t>
-            </w:r>
-            <w:proofErr w:type="spellStart"/>
-            <w:r>
-              <w:rPr>
-                <w:color w:val="156082" w:themeColor="accent1"/>
-                <w:sz w:val="28"/>
-                <w:szCs w:val="28"/>
-              </w:rPr>
-              <w:t>Damyanova</w:t>
-            </w:r>
-            <w:proofErr w:type="spellEnd"/>
           </w:p>
         </w:tc>
         <w:tc>
@@ -1047,15 +983,18 @@
     <w:p>
       <w:pPr>
         <w:pStyle w:val="Heading1"/>
-        <w:rPr>
-          <w:rFonts w:ascii="Bahnschrift Condensed" w:hAnsi="Bahnschrift Condensed"/>
+        <w:jc w:val="center"/>
+        <w:rPr>
+          <w:rFonts w:ascii="Agency FB" w:hAnsi="Agency FB"/>
+          <w:b/>
           <w:sz w:val="96"/>
           <w:szCs w:val="96"/>
         </w:rPr>
       </w:pPr>
       <w:r>
         <w:rPr>
-          <w:rFonts w:ascii="Bahnschrift Condensed" w:hAnsi="Bahnschrift Condensed"/>
+          <w:rFonts w:ascii="Agency FB" w:hAnsi="Agency FB"/>
+          <w:b/>
           <w:sz w:val="96"/>
           <w:szCs w:val="96"/>
         </w:rPr>
@@ -1071,7 +1010,8 @@
           <w:numId w:val="4"/>
         </w:numPr>
         <w:rPr>
-          <w:rFonts w:ascii="Bahnschrift Condensed" w:hAnsi="Bahnschrift Condensed"/>
+          <w:rFonts w:ascii="Agency FB" w:hAnsi="Agency FB"/>
+          <w:b/>
           <w:color w:val="156082" w:themeColor="accent1"/>
           <w:sz w:val="52"/>
           <w:szCs w:val="52"/>
@@ -1079,7 +1019,8 @@
       </w:pPr>
       <w:r>
         <w:rPr>
-          <w:rFonts w:ascii="Bahnschrift Condensed" w:hAnsi="Bahnschrift Condensed"/>
+          <w:rFonts w:ascii="Agency FB" w:hAnsi="Agency FB"/>
+          <w:b/>
           <w:color w:val="156082" w:themeColor="accent1"/>
           <w:sz w:val="52"/>
           <w:szCs w:val="52"/>
@@ -1095,59 +1036,47 @@
           <w:numId w:val="5"/>
         </w:numPr>
         <w:rPr>
-          <w:sz w:val="32"/>
+          <w:rFonts w:ascii="Agency FB" w:hAnsi="Agency FB"/>
+          <w:b/>
+          <w:sz w:val="44"/>
           <w:szCs w:val="32"/>
         </w:rPr>
       </w:pPr>
+      <w:r>
+        <w:rPr>
+          <w:rFonts w:ascii="Agency FB" w:hAnsi="Agency FB"/>
+          <w:b/>
+          <w:sz w:val="44"/>
+          <w:szCs w:val="32"/>
+        </w:rPr>
+        <w:t xml:space="preserve"> Needs:</w:t>
+      </w:r>
     </w:p>
     <w:p>
       <w:pPr>
-        <w:pStyle w:val="Heading3"/>
-        <w:ind w:left="360"/>
-        <w:rPr>
-          <w:sz w:val="32"/>
-          <w:szCs w:val="32"/>
+        <w:rPr>
+          <w:color w:val="156082" w:themeColor="accent1"/>
+          <w:sz w:val="28"/>
         </w:rPr>
       </w:pPr>
       <w:r>
         <w:rPr>
-          <w:sz w:val="32"/>
-          <w:szCs w:val="32"/>
-        </w:rPr>
-        <w:t xml:space="preserve">Needs </w:t>
-      </w:r>
-      <w:r>
-        <w:rPr>
-          <w:sz w:val="32"/>
-          <w:szCs w:val="32"/>
-        </w:rPr>
-        <w:t>-</w:t>
-      </w:r>
-      <w:r>
-        <w:rPr>
-          <w:sz w:val="32"/>
-          <w:szCs w:val="32"/>
-        </w:rPr>
-        <w:t xml:space="preserve"> </w:t>
-      </w:r>
-      <w:r>
-        <w:rPr>
-          <w:sz w:val="32"/>
-          <w:szCs w:val="32"/>
+          <w:color w:val="156082" w:themeColor="accent1"/>
+          <w:sz w:val="28"/>
         </w:rPr>
         <w:t>Our product is a crossword game designed for people o</w:t>
       </w:r>
       <w:r>
         <w:rPr>
-          <w:sz w:val="32"/>
-          <w:szCs w:val="32"/>
+          <w:color w:val="156082" w:themeColor="accent1"/>
+          <w:sz w:val="28"/>
         </w:rPr>
         <w:t>f all ages to enjoy, challenge</w:t>
       </w:r>
       <w:r>
         <w:rPr>
-          <w:sz w:val="32"/>
-          <w:szCs w:val="32"/>
+          <w:color w:val="156082" w:themeColor="accent1"/>
+          <w:sz w:val="28"/>
         </w:rPr>
         <w:t xml:space="preserve"> their minds, and enhance their vocabulary. </w:t>
       </w:r>
@@ -1160,30 +1089,38 @@
           <w:numId w:val="5"/>
         </w:numPr>
         <w:rPr>
-          <w:sz w:val="32"/>
+          <w:rFonts w:ascii="Agency FB" w:hAnsi="Agency FB"/>
+          <w:b/>
+          <w:sz w:val="44"/>
           <w:szCs w:val="32"/>
         </w:rPr>
       </w:pPr>
       <w:r>
         <w:rPr>
+          <w:rFonts w:ascii="Agency FB" w:hAnsi="Agency FB"/>
+          <w:b/>
           <w:color w:val="156082" w:themeColor="accent1"/>
-          <w:sz w:val="32"/>
+          <w:sz w:val="44"/>
           <w:szCs w:val="32"/>
         </w:rPr>
         <w:t xml:space="preserve">     </w:t>
       </w:r>
       <w:r>
         <w:rPr>
+          <w:rFonts w:ascii="Agency FB" w:hAnsi="Agency FB"/>
+          <w:b/>
           <w:color w:val="156082" w:themeColor="accent1"/>
-          <w:sz w:val="32"/>
+          <w:sz w:val="44"/>
           <w:szCs w:val="32"/>
         </w:rPr>
         <w:t>Purpose</w:t>
       </w:r>
       <w:r>
         <w:rPr>
+          <w:rFonts w:ascii="Agency FB" w:hAnsi="Agency FB"/>
+          <w:b/>
           <w:color w:val="156082" w:themeColor="accent1"/>
-          <w:sz w:val="32"/>
+          <w:sz w:val="44"/>
           <w:szCs w:val="32"/>
         </w:rPr>
         <w:t>:</w:t>
@@ -1988,61 +1925,69 @@
     </w:p>
     <w:p>
       <w:pPr>
-        <w:pStyle w:val="ListParagraph"/>
+        <w:pStyle w:val="Heading2"/>
         <w:numPr>
           <w:ilvl w:val="0"/>
           <w:numId w:val="4"/>
         </w:numPr>
         <w:rPr>
-          <w:rFonts w:ascii="Bahnschrift Condensed" w:hAnsi="Bahnschrift Condensed"/>
-          <w:color w:val="156082" w:themeColor="accent1"/>
+          <w:rFonts w:ascii="Agency FB" w:hAnsi="Agency FB"/>
+          <w:b/>
+          <w:sz w:val="40"/>
+        </w:rPr>
+      </w:pPr>
+      <w:r>
+        <w:rPr>
+          <w:rFonts w:ascii="Agency FB" w:hAnsi="Agency FB"/>
+          <w:b/>
           <w:sz w:val="52"/>
-          <w:szCs w:val="52"/>
-        </w:rPr>
-      </w:pPr>
-      <w:r>
-        <w:rPr>
-          <w:rFonts w:ascii="Bahnschrift Condensed" w:hAnsi="Bahnschrift Condensed"/>
-          <w:color w:val="156082" w:themeColor="accent1"/>
-          <w:sz w:val="52"/>
-          <w:szCs w:val="52"/>
         </w:rPr>
         <w:lastRenderedPageBreak/>
-        <w:t xml:space="preserve"> </w:t>
-      </w:r>
-      <w:r>
-        <w:rPr>
-          <w:rFonts w:ascii="Bahnschrift Condensed" w:hAnsi="Bahnschrift Condensed"/>
-          <w:color w:val="156082" w:themeColor="accent1"/>
-          <w:sz w:val="52"/>
-          <w:szCs w:val="52"/>
-        </w:rPr>
         <w:t>Action plan</w:t>
       </w:r>
     </w:p>
     <w:p>
       <w:pPr>
-        <w:rPr>
+        <w:pStyle w:val="Heading3"/>
+        <w:rPr>
+          <w:rFonts w:ascii="Agency FB" w:hAnsi="Agency FB"/>
+          <w:b/>
           <w:color w:val="156082" w:themeColor="accent1"/>
-          <w:sz w:val="32"/>
-          <w:szCs w:val="32"/>
+          <w:sz w:val="44"/>
+          <w:szCs w:val="36"/>
         </w:rPr>
       </w:pPr>
       <w:r>
         <w:rPr>
+          <w:rFonts w:ascii="Agency FB" w:hAnsi="Agency FB"/>
+          <w:b/>
           <w:color w:val="156082" w:themeColor="accent1"/>
-          <w:sz w:val="32"/>
-          <w:szCs w:val="32"/>
+          <w:sz w:val="44"/>
+          <w:szCs w:val="36"/>
         </w:rPr>
         <w:t xml:space="preserve">2.2.1 </w:t>
       </w:r>
       <w:r>
         <w:rPr>
-          <w:color w:val="156082" w:themeColor="accent1"/>
-          <w:sz w:val="32"/>
-          <w:szCs w:val="32"/>
-        </w:rPr>
-        <w:t>Map of the game</w:t>
+          <w:rStyle w:val="Heading3Char"/>
+          <w:rFonts w:ascii="Agency FB" w:hAnsi="Agency FB"/>
+          <w:b/>
+          <w:sz w:val="44"/>
+          <w:szCs w:val="36"/>
+        </w:rPr>
+        <w:t>Map o</w:t>
+      </w:r>
+      <w:bookmarkStart w:id="1" w:name="_GoBack"/>
+      <w:bookmarkEnd w:id="1"/>
+      <w:r>
+        <w:rPr>
+          <w:rStyle w:val="Heading3Char"/>
+          <w:rFonts w:ascii="Agency FB" w:hAnsi="Agency FB"/>
+          <w:b/>
+          <w:sz w:val="44"/>
+          <w:szCs w:val="36"/>
+        </w:rPr>
+        <w:t>f the game</w:t>
       </w:r>
     </w:p>
     <w:p>
@@ -2163,9 +2108,9 @@
               </wp:anchor>
             </w:drawing>
           </mc:Choice>
-          <mc:Fallback xmlns:w16sdtdh="http://schemas.microsoft.com/office/word/2020/wordml/sdtdatahash" xmlns:w16du="http://schemas.microsoft.com/office/word/2023/wordml/word16du" xmlns:w16="http://schemas.microsoft.com/office/word/2018/wordml" xmlns:w16cid="http://schemas.microsoft.com/office/word/2016/wordml/cid" xmlns:w16cex="http://schemas.microsoft.com/office/word/2018/wordml/cex" xmlns:oel="http://schemas.microsoft.com/office/2019/extlst" xmlns:am3d="http://schemas.microsoft.com/office/drawing/2017/model3d" xmlns:aink="http://schemas.microsoft.com/office/drawing/2016/ink" xmlns:cx8="http://schemas.microsoft.com/office/drawing/2016/5/14/chartex" xmlns:cx7="http://schemas.microsoft.com/office/drawing/2016/5/13/chartex" xmlns:cx6="http://schemas.microsoft.com/office/drawing/2016/5/12/chartex" xmlns:cx5="http://schemas.microsoft.com/office/drawing/2016/5/11/chartex" xmlns:cx4="http://schemas.microsoft.com/office/drawing/2016/5/10/chartex" xmlns:cx3="http://schemas.microsoft.com/office/drawing/2016/5/9/chartex" xmlns:cx2="http://schemas.microsoft.com/office/drawing/2015/10/21/chartex">
+          <mc:Fallback>
             <w:pict>
-              <v:roundrect w14:anchorId="79C2C947" id="Rectangle: Rounded Corners 4" o:spid="_x0000_s1026" style="position:absolute;margin-left:238.65pt;margin-top:337.75pt;width:108.5pt;height:42pt;z-index:251680768;visibility:visible;mso-wrap-style:square;mso-wrap-distance-left:9pt;mso-wrap-distance-top:0;mso-wrap-distance-right:9pt;mso-wrap-distance-bottom:0;mso-position-horizontal:absolute;mso-position-horizontal-relative:margin;mso-position-vertical:absolute;mso-position-vertical-relative:text;v-text-anchor:middle" arcsize="10923f" o:gfxdata="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" fillcolor="#adadad [2414]" strokecolor="#adadad [2414]" strokeweight="1pt">
+              <v:roundrect w14:anchorId="79C2C947" id="Rectangle: Rounded Corners 4" o:spid="_x0000_s1026" style="position:absolute;margin-left:238.65pt;margin-top:337.75pt;width:108.5pt;height:42pt;z-index:251680768;visibility:visible;mso-wrap-style:square;mso-wrap-distance-left:9pt;mso-wrap-distance-top:0;mso-wrap-distance-right:9pt;mso-wrap-distance-bottom:0;mso-position-horizontal:absolute;mso-position-horizontal-relative:margin;mso-position-vertical:absolute;mso-position-vertical-relative:text;v-text-anchor:middle" arcsize="10923f" o:gfxdata="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" fillcolor="#adadad [2414]" strokecolor="#adadad [2414]" strokeweight="1pt">
                 <v:stroke joinstyle="miter"/>
                 <v:textbox>
                   <w:txbxContent>
@@ -2265,7 +2210,7 @@
               </wp:anchor>
             </w:drawing>
           </mc:Choice>
-          <mc:Fallback xmlns:w16sdtdh="http://schemas.microsoft.com/office/word/2020/wordml/sdtdatahash" xmlns:w16du="http://schemas.microsoft.com/office/word/2023/wordml/word16du" xmlns:w16="http://schemas.microsoft.com/office/word/2018/wordml" xmlns:w16cid="http://schemas.microsoft.com/office/word/2016/wordml/cid" xmlns:w16cex="http://schemas.microsoft.com/office/word/2018/wordml/cex" xmlns:oel="http://schemas.microsoft.com/office/2019/extlst" xmlns:am3d="http://schemas.microsoft.com/office/drawing/2017/model3d" xmlns:aink="http://schemas.microsoft.com/office/drawing/2016/ink" xmlns:cx8="http://schemas.microsoft.com/office/drawing/2016/5/14/chartex" xmlns:cx7="http://schemas.microsoft.com/office/drawing/2016/5/13/chartex" xmlns:cx6="http://schemas.microsoft.com/office/drawing/2016/5/12/chartex" xmlns:cx5="http://schemas.microsoft.com/office/drawing/2016/5/11/chartex" xmlns:cx4="http://schemas.microsoft.com/office/drawing/2016/5/10/chartex" xmlns:cx3="http://schemas.microsoft.com/office/drawing/2016/5/9/chartex" xmlns:cx2="http://schemas.microsoft.com/office/drawing/2015/10/21/chartex">
+          <mc:Fallback xmlns:cx2="http://schemas.microsoft.com/office/drawing/2015/10/21/chartex" xmlns:cx3="http://schemas.microsoft.com/office/drawing/2016/5/9/chartex" xmlns:cx4="http://schemas.microsoft.com/office/drawing/2016/5/10/chartex" xmlns:cx5="http://schemas.microsoft.com/office/drawing/2016/5/11/chartex" xmlns:cx6="http://schemas.microsoft.com/office/drawing/2016/5/12/chartex" xmlns:cx7="http://schemas.microsoft.com/office/drawing/2016/5/13/chartex" xmlns:cx8="http://schemas.microsoft.com/office/drawing/2016/5/14/chartex" xmlns:aink="http://schemas.microsoft.com/office/drawing/2016/ink" xmlns:am3d="http://schemas.microsoft.com/office/drawing/2017/model3d" xmlns:oel="http://schemas.microsoft.com/office/2019/extlst" xmlns:w16cex="http://schemas.microsoft.com/office/word/2018/wordml/cex" xmlns:w16cid="http://schemas.microsoft.com/office/word/2016/wordml/cid" xmlns:w16="http://schemas.microsoft.com/office/word/2018/wordml" xmlns:w16du="http://schemas.microsoft.com/office/word/2023/wordml/word16du" xmlns:w16sdtdh="http://schemas.microsoft.com/office/word/2020/wordml/sdtdatahash">
             <w:pict>
               <v:line w14:anchorId="17D122FE" id="Straight Connector 5" o:spid="_x0000_s1026" style="position:absolute;flip:x;z-index:251706368;visibility:visible;mso-wrap-style:square;mso-width-percent:0;mso-height-percent:0;mso-wrap-distance-left:9pt;mso-wrap-distance-top:0;mso-wrap-distance-right:9pt;mso-wrap-distance-bottom:0;mso-position-horizontal:absolute;mso-position-horizontal-relative:text;mso-position-vertical:absolute;mso-position-vertical-relative:text;mso-width-percent:0;mso-height-percent:0;mso-width-relative:margin;mso-height-relative:margin" from="292.5pt,322.45pt" to="292.5pt,337.95pt" o:gfxdata="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" strokecolor="windowText" strokeweight="1.5pt">
                 <v:stroke joinstyle="miter"/>
@@ -2333,7 +2278,7 @@
               </wp:anchor>
             </w:drawing>
           </mc:Choice>
-          <mc:Fallback xmlns:w16sdtdh="http://schemas.microsoft.com/office/word/2020/wordml/sdtdatahash" xmlns:w16du="http://schemas.microsoft.com/office/word/2023/wordml/word16du" xmlns:w16="http://schemas.microsoft.com/office/word/2018/wordml" xmlns:w16cid="http://schemas.microsoft.com/office/word/2016/wordml/cid" xmlns:w16cex="http://schemas.microsoft.com/office/word/2018/wordml/cex" xmlns:oel="http://schemas.microsoft.com/office/2019/extlst" xmlns:am3d="http://schemas.microsoft.com/office/drawing/2017/model3d" xmlns:aink="http://schemas.microsoft.com/office/drawing/2016/ink" xmlns:cx8="http://schemas.microsoft.com/office/drawing/2016/5/14/chartex" xmlns:cx7="http://schemas.microsoft.com/office/drawing/2016/5/13/chartex" xmlns:cx6="http://schemas.microsoft.com/office/drawing/2016/5/12/chartex" xmlns:cx5="http://schemas.microsoft.com/office/drawing/2016/5/11/chartex" xmlns:cx4="http://schemas.microsoft.com/office/drawing/2016/5/10/chartex" xmlns:cx3="http://schemas.microsoft.com/office/drawing/2016/5/9/chartex" xmlns:cx2="http://schemas.microsoft.com/office/drawing/2015/10/21/chartex">
+          <mc:Fallback xmlns:cx2="http://schemas.microsoft.com/office/drawing/2015/10/21/chartex" xmlns:cx3="http://schemas.microsoft.com/office/drawing/2016/5/9/chartex" xmlns:cx4="http://schemas.microsoft.com/office/drawing/2016/5/10/chartex" xmlns:cx5="http://schemas.microsoft.com/office/drawing/2016/5/11/chartex" xmlns:cx6="http://schemas.microsoft.com/office/drawing/2016/5/12/chartex" xmlns:cx7="http://schemas.microsoft.com/office/drawing/2016/5/13/chartex" xmlns:cx8="http://schemas.microsoft.com/office/drawing/2016/5/14/chartex" xmlns:aink="http://schemas.microsoft.com/office/drawing/2016/ink" xmlns:am3d="http://schemas.microsoft.com/office/drawing/2017/model3d" xmlns:oel="http://schemas.microsoft.com/office/2019/extlst" xmlns:w16cex="http://schemas.microsoft.com/office/word/2018/wordml/cex" xmlns:w16cid="http://schemas.microsoft.com/office/word/2016/wordml/cid" xmlns:w16="http://schemas.microsoft.com/office/word/2018/wordml" xmlns:w16du="http://schemas.microsoft.com/office/word/2023/wordml/word16du" xmlns:w16sdtdh="http://schemas.microsoft.com/office/word/2020/wordml/sdtdatahash">
             <w:pict>
               <v:line w14:anchorId="2F9AB697" id="Straight Connector 5" o:spid="_x0000_s1026" style="position:absolute;flip:x;z-index:251708416;visibility:visible;mso-wrap-style:square;mso-width-percent:0;mso-height-percent:0;mso-wrap-distance-left:9pt;mso-wrap-distance-top:0;mso-wrap-distance-right:9pt;mso-wrap-distance-bottom:0;mso-position-horizontal:absolute;mso-position-horizontal-relative:text;mso-position-vertical:absolute;mso-position-vertical-relative:text;mso-width-percent:0;mso-height-percent:0;mso-width-relative:margin;mso-height-relative:margin" from="163.5pt,323.45pt" to="163.5pt,338.95pt" o:gfxdata="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" strokecolor="windowText" strokeweight="1.5pt">
                 <v:stroke joinstyle="miter"/>
@@ -2401,7 +2346,7 @@
               </wp:anchor>
             </w:drawing>
           </mc:Choice>
-          <mc:Fallback xmlns:w16sdtdh="http://schemas.microsoft.com/office/word/2020/wordml/sdtdatahash" xmlns:w16du="http://schemas.microsoft.com/office/word/2023/wordml/word16du" xmlns:w16="http://schemas.microsoft.com/office/word/2018/wordml" xmlns:w16cid="http://schemas.microsoft.com/office/word/2016/wordml/cid" xmlns:w16cex="http://schemas.microsoft.com/office/word/2018/wordml/cex" xmlns:oel="http://schemas.microsoft.com/office/2019/extlst" xmlns:am3d="http://schemas.microsoft.com/office/drawing/2017/model3d" xmlns:aink="http://schemas.microsoft.com/office/drawing/2016/ink" xmlns:cx8="http://schemas.microsoft.com/office/drawing/2016/5/14/chartex" xmlns:cx7="http://schemas.microsoft.com/office/drawing/2016/5/13/chartex" xmlns:cx6="http://schemas.microsoft.com/office/drawing/2016/5/12/chartex" xmlns:cx5="http://schemas.microsoft.com/office/drawing/2016/5/11/chartex" xmlns:cx4="http://schemas.microsoft.com/office/drawing/2016/5/10/chartex" xmlns:cx3="http://schemas.microsoft.com/office/drawing/2016/5/9/chartex" xmlns:cx2="http://schemas.microsoft.com/office/drawing/2015/10/21/chartex">
+          <mc:Fallback xmlns:cx2="http://schemas.microsoft.com/office/drawing/2015/10/21/chartex" xmlns:cx3="http://schemas.microsoft.com/office/drawing/2016/5/9/chartex" xmlns:cx4="http://schemas.microsoft.com/office/drawing/2016/5/10/chartex" xmlns:cx5="http://schemas.microsoft.com/office/drawing/2016/5/11/chartex" xmlns:cx6="http://schemas.microsoft.com/office/drawing/2016/5/12/chartex" xmlns:cx7="http://schemas.microsoft.com/office/drawing/2016/5/13/chartex" xmlns:cx8="http://schemas.microsoft.com/office/drawing/2016/5/14/chartex" xmlns:aink="http://schemas.microsoft.com/office/drawing/2016/ink" xmlns:am3d="http://schemas.microsoft.com/office/drawing/2017/model3d" xmlns:oel="http://schemas.microsoft.com/office/2019/extlst" xmlns:w16cex="http://schemas.microsoft.com/office/word/2018/wordml/cex" xmlns:w16cid="http://schemas.microsoft.com/office/word/2016/wordml/cid" xmlns:w16="http://schemas.microsoft.com/office/word/2018/wordml" xmlns:w16du="http://schemas.microsoft.com/office/word/2023/wordml/word16du" xmlns:w16sdtdh="http://schemas.microsoft.com/office/word/2020/wordml/sdtdatahash">
             <w:pict>
               <v:line w14:anchorId="00263FB4" id="Straight Connector 5" o:spid="_x0000_s1026" style="position:absolute;flip:x;z-index:251702272;visibility:visible;mso-wrap-style:square;mso-width-percent:0;mso-height-percent:0;mso-wrap-distance-left:9pt;mso-wrap-distance-top:0;mso-wrap-distance-right:9pt;mso-wrap-distance-bottom:0;mso-position-horizontal:absolute;mso-position-horizontal-relative:text;mso-position-vertical:absolute;mso-position-vertical-relative:text;mso-width-percent:0;mso-height-percent:0;mso-width-relative:margin;mso-height-relative:margin" from="32.15pt,323.25pt" to="32.15pt,338.75pt" o:gfxdata="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" strokecolor="windowText" strokeweight="1.5pt">
                 <v:stroke joinstyle="miter"/>
@@ -2469,7 +2414,7 @@
               </wp:anchor>
             </w:drawing>
           </mc:Choice>
-          <mc:Fallback xmlns:w16sdtdh="http://schemas.microsoft.com/office/word/2020/wordml/sdtdatahash" xmlns:w16du="http://schemas.microsoft.com/office/word/2023/wordml/word16du" xmlns:w16="http://schemas.microsoft.com/office/word/2018/wordml" xmlns:w16cid="http://schemas.microsoft.com/office/word/2016/wordml/cid" xmlns:w16cex="http://schemas.microsoft.com/office/word/2018/wordml/cex" xmlns:oel="http://schemas.microsoft.com/office/2019/extlst" xmlns:am3d="http://schemas.microsoft.com/office/drawing/2017/model3d" xmlns:aink="http://schemas.microsoft.com/office/drawing/2016/ink" xmlns:cx8="http://schemas.microsoft.com/office/drawing/2016/5/14/chartex" xmlns:cx7="http://schemas.microsoft.com/office/drawing/2016/5/13/chartex" xmlns:cx6="http://schemas.microsoft.com/office/drawing/2016/5/12/chartex" xmlns:cx5="http://schemas.microsoft.com/office/drawing/2016/5/11/chartex" xmlns:cx4="http://schemas.microsoft.com/office/drawing/2016/5/10/chartex" xmlns:cx3="http://schemas.microsoft.com/office/drawing/2016/5/9/chartex" xmlns:cx2="http://schemas.microsoft.com/office/drawing/2015/10/21/chartex">
+          <mc:Fallback xmlns:cx2="http://schemas.microsoft.com/office/drawing/2015/10/21/chartex" xmlns:cx3="http://schemas.microsoft.com/office/drawing/2016/5/9/chartex" xmlns:cx4="http://schemas.microsoft.com/office/drawing/2016/5/10/chartex" xmlns:cx5="http://schemas.microsoft.com/office/drawing/2016/5/11/chartex" xmlns:cx6="http://schemas.microsoft.com/office/drawing/2016/5/12/chartex" xmlns:cx7="http://schemas.microsoft.com/office/drawing/2016/5/13/chartex" xmlns:cx8="http://schemas.microsoft.com/office/drawing/2016/5/14/chartex" xmlns:aink="http://schemas.microsoft.com/office/drawing/2016/ink" xmlns:am3d="http://schemas.microsoft.com/office/drawing/2017/model3d" xmlns:oel="http://schemas.microsoft.com/office/2019/extlst" xmlns:w16cex="http://schemas.microsoft.com/office/word/2018/wordml/cex" xmlns:w16cid="http://schemas.microsoft.com/office/word/2016/wordml/cid" xmlns:w16="http://schemas.microsoft.com/office/word/2018/wordml" xmlns:w16du="http://schemas.microsoft.com/office/word/2023/wordml/word16du" xmlns:w16sdtdh="http://schemas.microsoft.com/office/word/2020/wordml/sdtdatahash">
             <w:pict>
               <v:line w14:anchorId="3CEC3A46" id="Straight Connector 5" o:spid="_x0000_s1026" style="position:absolute;z-index:251696128;visibility:visible;mso-wrap-style:square;mso-width-percent:0;mso-height-percent:0;mso-wrap-distance-left:9pt;mso-wrap-distance-top:0;mso-wrap-distance-right:9pt;mso-wrap-distance-bottom:0;mso-position-horizontal:absolute;mso-position-horizontal-relative:margin;mso-position-vertical:absolute;mso-position-vertical-relative:text;mso-width-percent:0;mso-height-percent:0;mso-width-relative:margin;mso-height-relative:margin" from="147pt,258.25pt" to="147.5pt,281.75pt" o:gfxdata="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" strokecolor="windowText" strokeweight="1.5pt">
                 <v:stroke joinstyle="miter"/>
@@ -2538,7 +2483,7 @@
               </wp:anchor>
             </w:drawing>
           </mc:Choice>
-          <mc:Fallback xmlns:w16sdtdh="http://schemas.microsoft.com/office/word/2020/wordml/sdtdatahash" xmlns:w16du="http://schemas.microsoft.com/office/word/2023/wordml/word16du" xmlns:w16="http://schemas.microsoft.com/office/word/2018/wordml" xmlns:w16cid="http://schemas.microsoft.com/office/word/2016/wordml/cid" xmlns:w16cex="http://schemas.microsoft.com/office/word/2018/wordml/cex" xmlns:oel="http://schemas.microsoft.com/office/2019/extlst" xmlns:am3d="http://schemas.microsoft.com/office/drawing/2017/model3d" xmlns:aink="http://schemas.microsoft.com/office/drawing/2016/ink" xmlns:cx8="http://schemas.microsoft.com/office/drawing/2016/5/14/chartex" xmlns:cx7="http://schemas.microsoft.com/office/drawing/2016/5/13/chartex" xmlns:cx6="http://schemas.microsoft.com/office/drawing/2016/5/12/chartex" xmlns:cx5="http://schemas.microsoft.com/office/drawing/2016/5/11/chartex" xmlns:cx4="http://schemas.microsoft.com/office/drawing/2016/5/10/chartex" xmlns:cx3="http://schemas.microsoft.com/office/drawing/2016/5/9/chartex" xmlns:cx2="http://schemas.microsoft.com/office/drawing/2015/10/21/chartex">
+          <mc:Fallback xmlns:cx2="http://schemas.microsoft.com/office/drawing/2015/10/21/chartex" xmlns:cx3="http://schemas.microsoft.com/office/drawing/2016/5/9/chartex" xmlns:cx4="http://schemas.microsoft.com/office/drawing/2016/5/10/chartex" xmlns:cx5="http://schemas.microsoft.com/office/drawing/2016/5/11/chartex" xmlns:cx6="http://schemas.microsoft.com/office/drawing/2016/5/12/chartex" xmlns:cx7="http://schemas.microsoft.com/office/drawing/2016/5/13/chartex" xmlns:cx8="http://schemas.microsoft.com/office/drawing/2016/5/14/chartex" xmlns:aink="http://schemas.microsoft.com/office/drawing/2016/ink" xmlns:am3d="http://schemas.microsoft.com/office/drawing/2017/model3d" xmlns:oel="http://schemas.microsoft.com/office/2019/extlst" xmlns:w16cex="http://schemas.microsoft.com/office/word/2018/wordml/cex" xmlns:w16cid="http://schemas.microsoft.com/office/word/2016/wordml/cid" xmlns:w16="http://schemas.microsoft.com/office/word/2018/wordml" xmlns:w16du="http://schemas.microsoft.com/office/word/2023/wordml/word16du" xmlns:w16sdtdh="http://schemas.microsoft.com/office/word/2020/wordml/sdtdatahash">
             <w:pict>
               <v:line w14:anchorId="46D34A49" id="Straight Connector 5" o:spid="_x0000_s1026" style="position:absolute;flip:x;z-index:251700224;visibility:visible;mso-wrap-style:square;mso-width-percent:0;mso-height-percent:0;mso-wrap-distance-left:9pt;mso-wrap-distance-top:0;mso-wrap-distance-right:9pt;mso-wrap-distance-bottom:0;mso-position-horizontal:absolute;mso-position-horizontal-relative:text;mso-position-vertical:absolute;mso-position-vertical-relative:text;mso-width-percent:0;mso-height-percent:0;mso-width-relative:margin;mso-height-relative:margin" from="32.15pt,258.25pt" to="121.65pt,279.75pt" o:gfxdata="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" strokecolor="windowText" strokeweight="1.5pt">
                 <v:stroke joinstyle="miter"/>
@@ -2606,7 +2551,7 @@
               </wp:anchor>
             </w:drawing>
           </mc:Choice>
-          <mc:Fallback xmlns:w16sdtdh="http://schemas.microsoft.com/office/word/2020/wordml/sdtdatahash" xmlns:w16du="http://schemas.microsoft.com/office/word/2023/wordml/word16du" xmlns:w16="http://schemas.microsoft.com/office/word/2018/wordml" xmlns:w16cid="http://schemas.microsoft.com/office/word/2016/wordml/cid" xmlns:w16cex="http://schemas.microsoft.com/office/word/2018/wordml/cex" xmlns:oel="http://schemas.microsoft.com/office/2019/extlst" xmlns:am3d="http://schemas.microsoft.com/office/drawing/2017/model3d" xmlns:aink="http://schemas.microsoft.com/office/drawing/2016/ink" xmlns:cx8="http://schemas.microsoft.com/office/drawing/2016/5/14/chartex" xmlns:cx7="http://schemas.microsoft.com/office/drawing/2016/5/13/chartex" xmlns:cx6="http://schemas.microsoft.com/office/drawing/2016/5/12/chartex" xmlns:cx5="http://schemas.microsoft.com/office/drawing/2016/5/11/chartex" xmlns:cx4="http://schemas.microsoft.com/office/drawing/2016/5/10/chartex" xmlns:cx3="http://schemas.microsoft.com/office/drawing/2016/5/9/chartex" xmlns:cx2="http://schemas.microsoft.com/office/drawing/2015/10/21/chartex">
+          <mc:Fallback xmlns:cx2="http://schemas.microsoft.com/office/drawing/2015/10/21/chartex" xmlns:cx3="http://schemas.microsoft.com/office/drawing/2016/5/9/chartex" xmlns:cx4="http://schemas.microsoft.com/office/drawing/2016/5/10/chartex" xmlns:cx5="http://schemas.microsoft.com/office/drawing/2016/5/11/chartex" xmlns:cx6="http://schemas.microsoft.com/office/drawing/2016/5/12/chartex" xmlns:cx7="http://schemas.microsoft.com/office/drawing/2016/5/13/chartex" xmlns:cx8="http://schemas.microsoft.com/office/drawing/2016/5/14/chartex" xmlns:aink="http://schemas.microsoft.com/office/drawing/2016/ink" xmlns:am3d="http://schemas.microsoft.com/office/drawing/2017/model3d" xmlns:oel="http://schemas.microsoft.com/office/2019/extlst" xmlns:w16cex="http://schemas.microsoft.com/office/word/2018/wordml/cex" xmlns:w16cid="http://schemas.microsoft.com/office/word/2016/wordml/cid" xmlns:w16="http://schemas.microsoft.com/office/word/2018/wordml" xmlns:w16du="http://schemas.microsoft.com/office/word/2023/wordml/word16du" xmlns:w16sdtdh="http://schemas.microsoft.com/office/word/2020/wordml/sdtdatahash">
             <w:pict>
               <v:line w14:anchorId="53779D4A" id="Straight Connector 5" o:spid="_x0000_s1026" style="position:absolute;z-index:251698176;visibility:visible;mso-wrap-style:square;mso-width-percent:0;mso-height-percent:0;mso-wrap-distance-left:9pt;mso-wrap-distance-top:0;mso-wrap-distance-right:9pt;mso-wrap-distance-bottom:0;mso-position-horizontal:absolute;mso-position-horizontal-relative:text;mso-position-vertical:absolute;mso-position-vertical-relative:text;mso-width-percent:0;mso-height-percent:0;mso-width-relative:margin;mso-height-relative:margin" from="180.15pt,258.75pt" to="292.15pt,278.75pt" o:gfxdata="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" strokecolor="windowText" strokeweight="1.5pt">
                 <v:stroke joinstyle="miter"/>
@@ -2674,7 +2619,7 @@
               </wp:anchor>
             </w:drawing>
           </mc:Choice>
-          <mc:Fallback xmlns:w16sdtdh="http://schemas.microsoft.com/office/word/2020/wordml/sdtdatahash" xmlns:w16du="http://schemas.microsoft.com/office/word/2023/wordml/word16du" xmlns:w16="http://schemas.microsoft.com/office/word/2018/wordml" xmlns:w16cid="http://schemas.microsoft.com/office/word/2016/wordml/cid" xmlns:w16cex="http://schemas.microsoft.com/office/word/2018/wordml/cex" xmlns:oel="http://schemas.microsoft.com/office/2019/extlst" xmlns:am3d="http://schemas.microsoft.com/office/drawing/2017/model3d" xmlns:aink="http://schemas.microsoft.com/office/drawing/2016/ink" xmlns:cx8="http://schemas.microsoft.com/office/drawing/2016/5/14/chartex" xmlns:cx7="http://schemas.microsoft.com/office/drawing/2016/5/13/chartex" xmlns:cx6="http://schemas.microsoft.com/office/drawing/2016/5/12/chartex" xmlns:cx5="http://schemas.microsoft.com/office/drawing/2016/5/11/chartex" xmlns:cx4="http://schemas.microsoft.com/office/drawing/2016/5/10/chartex" xmlns:cx3="http://schemas.microsoft.com/office/drawing/2016/5/9/chartex" xmlns:cx2="http://schemas.microsoft.com/office/drawing/2015/10/21/chartex">
+          <mc:Fallback xmlns:cx2="http://schemas.microsoft.com/office/drawing/2015/10/21/chartex" xmlns:cx3="http://schemas.microsoft.com/office/drawing/2016/5/9/chartex" xmlns:cx4="http://schemas.microsoft.com/office/drawing/2016/5/10/chartex" xmlns:cx5="http://schemas.microsoft.com/office/drawing/2016/5/11/chartex" xmlns:cx6="http://schemas.microsoft.com/office/drawing/2016/5/12/chartex" xmlns:cx7="http://schemas.microsoft.com/office/drawing/2016/5/13/chartex" xmlns:cx8="http://schemas.microsoft.com/office/drawing/2016/5/14/chartex" xmlns:aink="http://schemas.microsoft.com/office/drawing/2016/ink" xmlns:am3d="http://schemas.microsoft.com/office/drawing/2017/model3d" xmlns:oel="http://schemas.microsoft.com/office/2019/extlst" xmlns:w16cex="http://schemas.microsoft.com/office/word/2018/wordml/cex" xmlns:w16cid="http://schemas.microsoft.com/office/word/2016/wordml/cid" xmlns:w16="http://schemas.microsoft.com/office/word/2018/wordml" xmlns:w16du="http://schemas.microsoft.com/office/word/2023/wordml/word16du" xmlns:w16sdtdh="http://schemas.microsoft.com/office/word/2020/wordml/sdtdatahash">
             <w:pict>
               <v:line w14:anchorId="67850619" id="Straight Connector 5" o:spid="_x0000_s1026" style="position:absolute;flip:x;z-index:251694080;visibility:visible;mso-wrap-style:square;mso-width-percent:0;mso-height-percent:0;mso-wrap-distance-left:9pt;mso-wrap-distance-top:0;mso-wrap-distance-right:9pt;mso-wrap-distance-bottom:0;mso-position-horizontal:absolute;mso-position-horizontal-relative:margin;mso-position-vertical:absolute;mso-position-vertical-relative:text;mso-width-percent:0;mso-height-percent:0;mso-width-relative:margin;mso-height-relative:margin" from="148.65pt,196.25pt" to="148.65pt,215.75pt" o:gfxdata="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" strokecolor="windowText" strokeweight="1.5pt">
                 <v:stroke joinstyle="miter"/>
@@ -2743,7 +2688,7 @@
               </wp:anchor>
             </w:drawing>
           </mc:Choice>
-          <mc:Fallback xmlns:w16sdtdh="http://schemas.microsoft.com/office/word/2020/wordml/sdtdatahash" xmlns:w16du="http://schemas.microsoft.com/office/word/2023/wordml/word16du" xmlns:w16="http://schemas.microsoft.com/office/word/2018/wordml" xmlns:w16cid="http://schemas.microsoft.com/office/word/2016/wordml/cid" xmlns:w16cex="http://schemas.microsoft.com/office/word/2018/wordml/cex" xmlns:oel="http://schemas.microsoft.com/office/2019/extlst" xmlns:am3d="http://schemas.microsoft.com/office/drawing/2017/model3d" xmlns:aink="http://schemas.microsoft.com/office/drawing/2016/ink" xmlns:cx8="http://schemas.microsoft.com/office/drawing/2016/5/14/chartex" xmlns:cx7="http://schemas.microsoft.com/office/drawing/2016/5/13/chartex" xmlns:cx6="http://schemas.microsoft.com/office/drawing/2016/5/12/chartex" xmlns:cx5="http://schemas.microsoft.com/office/drawing/2016/5/11/chartex" xmlns:cx4="http://schemas.microsoft.com/office/drawing/2016/5/10/chartex" xmlns:cx3="http://schemas.microsoft.com/office/drawing/2016/5/9/chartex" xmlns:cx2="http://schemas.microsoft.com/office/drawing/2015/10/21/chartex">
+          <mc:Fallback xmlns:cx2="http://schemas.microsoft.com/office/drawing/2015/10/21/chartex" xmlns:cx3="http://schemas.microsoft.com/office/drawing/2016/5/9/chartex" xmlns:cx4="http://schemas.microsoft.com/office/drawing/2016/5/10/chartex" xmlns:cx5="http://schemas.microsoft.com/office/drawing/2016/5/11/chartex" xmlns:cx6="http://schemas.microsoft.com/office/drawing/2016/5/12/chartex" xmlns:cx7="http://schemas.microsoft.com/office/drawing/2016/5/13/chartex" xmlns:cx8="http://schemas.microsoft.com/office/drawing/2016/5/14/chartex" xmlns:aink="http://schemas.microsoft.com/office/drawing/2016/ink" xmlns:am3d="http://schemas.microsoft.com/office/drawing/2017/model3d" xmlns:oel="http://schemas.microsoft.com/office/2019/extlst" xmlns:w16cex="http://schemas.microsoft.com/office/word/2018/wordml/cex" xmlns:w16cid="http://schemas.microsoft.com/office/word/2016/wordml/cid" xmlns:w16="http://schemas.microsoft.com/office/word/2018/wordml" xmlns:w16du="http://schemas.microsoft.com/office/word/2023/wordml/word16du" xmlns:w16sdtdh="http://schemas.microsoft.com/office/word/2020/wordml/sdtdatahash">
             <w:pict>
               <v:line w14:anchorId="0D1B5BA9" id="Straight Connector 5" o:spid="_x0000_s1026" style="position:absolute;z-index:251689984;visibility:visible;mso-wrap-style:square;mso-width-percent:0;mso-height-percent:0;mso-wrap-distance-left:9pt;mso-wrap-distance-top:0;mso-wrap-distance-right:9pt;mso-wrap-distance-bottom:0;mso-position-horizontal:absolute;mso-position-horizontal-relative:text;mso-position-vertical:absolute;mso-position-vertical-relative:text;mso-width-percent:0;mso-height-percent:0;mso-width-relative:margin;mso-height-relative:margin" from="252.65pt,122.75pt" to="290.15pt,152.25pt" o:gfxdata="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" strokecolor="windowText" strokeweight="1.5pt">
                 <v:stroke joinstyle="miter"/>
@@ -2811,7 +2756,7 @@
               </wp:anchor>
             </w:drawing>
           </mc:Choice>
-          <mc:Fallback xmlns:w16sdtdh="http://schemas.microsoft.com/office/word/2020/wordml/sdtdatahash" xmlns:w16du="http://schemas.microsoft.com/office/word/2023/wordml/word16du" xmlns:w16="http://schemas.microsoft.com/office/word/2018/wordml" xmlns:w16cid="http://schemas.microsoft.com/office/word/2016/wordml/cid" xmlns:w16cex="http://schemas.microsoft.com/office/word/2018/wordml/cex" xmlns:oel="http://schemas.microsoft.com/office/2019/extlst" xmlns:am3d="http://schemas.microsoft.com/office/drawing/2017/model3d" xmlns:aink="http://schemas.microsoft.com/office/drawing/2016/ink" xmlns:cx8="http://schemas.microsoft.com/office/drawing/2016/5/14/chartex" xmlns:cx7="http://schemas.microsoft.com/office/drawing/2016/5/13/chartex" xmlns:cx6="http://schemas.microsoft.com/office/drawing/2016/5/12/chartex" xmlns:cx5="http://schemas.microsoft.com/office/drawing/2016/5/11/chartex" xmlns:cx4="http://schemas.microsoft.com/office/drawing/2016/5/10/chartex" xmlns:cx3="http://schemas.microsoft.com/office/drawing/2016/5/9/chartex" xmlns:cx2="http://schemas.microsoft.com/office/drawing/2015/10/21/chartex">
+          <mc:Fallback xmlns:cx2="http://schemas.microsoft.com/office/drawing/2015/10/21/chartex" xmlns:cx3="http://schemas.microsoft.com/office/drawing/2016/5/9/chartex" xmlns:cx4="http://schemas.microsoft.com/office/drawing/2016/5/10/chartex" xmlns:cx5="http://schemas.microsoft.com/office/drawing/2016/5/11/chartex" xmlns:cx6="http://schemas.microsoft.com/office/drawing/2016/5/12/chartex" xmlns:cx7="http://schemas.microsoft.com/office/drawing/2016/5/13/chartex" xmlns:cx8="http://schemas.microsoft.com/office/drawing/2016/5/14/chartex" xmlns:aink="http://schemas.microsoft.com/office/drawing/2016/ink" xmlns:am3d="http://schemas.microsoft.com/office/drawing/2017/model3d" xmlns:oel="http://schemas.microsoft.com/office/2019/extlst" xmlns:w16cex="http://schemas.microsoft.com/office/word/2018/wordml/cex" xmlns:w16cid="http://schemas.microsoft.com/office/word/2016/wordml/cid" xmlns:w16="http://schemas.microsoft.com/office/word/2018/wordml" xmlns:w16du="http://schemas.microsoft.com/office/word/2023/wordml/word16du" xmlns:w16sdtdh="http://schemas.microsoft.com/office/word/2020/wordml/sdtdatahash">
             <w:pict>
               <v:line w14:anchorId="55EE98A2" id="Straight Connector 5" o:spid="_x0000_s1026" style="position:absolute;z-index:251692032;visibility:visible;mso-wrap-style:square;mso-width-percent:0;mso-height-percent:0;mso-wrap-distance-left:9pt;mso-wrap-distance-top:0;mso-wrap-distance-right:9pt;mso-wrap-distance-bottom:0;mso-position-horizontal:absolute;mso-position-horizontal-relative:text;mso-position-vertical:absolute;mso-position-vertical-relative:text;mso-width-percent:0;mso-height-percent:0;mso-width-relative:margin;mso-height-relative:margin" from="281.15pt,121.75pt" to="408.65pt,152.75pt" o:gfxdata="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" strokecolor="windowText" strokeweight="1.5pt">
                 <v:stroke joinstyle="miter"/>
@@ -2879,7 +2824,7 @@
               </wp:anchor>
             </w:drawing>
           </mc:Choice>
-          <mc:Fallback xmlns:w16sdtdh="http://schemas.microsoft.com/office/word/2020/wordml/sdtdatahash" xmlns:w16du="http://schemas.microsoft.com/office/word/2023/wordml/word16du" xmlns:w16="http://schemas.microsoft.com/office/word/2018/wordml" xmlns:w16cid="http://schemas.microsoft.com/office/word/2016/wordml/cid" xmlns:w16cex="http://schemas.microsoft.com/office/word/2018/wordml/cex" xmlns:oel="http://schemas.microsoft.com/office/2019/extlst" xmlns:am3d="http://schemas.microsoft.com/office/drawing/2017/model3d" xmlns:aink="http://schemas.microsoft.com/office/drawing/2016/ink" xmlns:cx8="http://schemas.microsoft.com/office/drawing/2016/5/14/chartex" xmlns:cx7="http://schemas.microsoft.com/office/drawing/2016/5/13/chartex" xmlns:cx6="http://schemas.microsoft.com/office/drawing/2016/5/12/chartex" xmlns:cx5="http://schemas.microsoft.com/office/drawing/2016/5/11/chartex" xmlns:cx4="http://schemas.microsoft.com/office/drawing/2016/5/10/chartex" xmlns:cx3="http://schemas.microsoft.com/office/drawing/2016/5/9/chartex" xmlns:cx2="http://schemas.microsoft.com/office/drawing/2015/10/21/chartex">
+          <mc:Fallback xmlns:cx2="http://schemas.microsoft.com/office/drawing/2015/10/21/chartex" xmlns:cx3="http://schemas.microsoft.com/office/drawing/2016/5/9/chartex" xmlns:cx4="http://schemas.microsoft.com/office/drawing/2016/5/10/chartex" xmlns:cx5="http://schemas.microsoft.com/office/drawing/2016/5/11/chartex" xmlns:cx6="http://schemas.microsoft.com/office/drawing/2016/5/12/chartex" xmlns:cx7="http://schemas.microsoft.com/office/drawing/2016/5/13/chartex" xmlns:cx8="http://schemas.microsoft.com/office/drawing/2016/5/14/chartex" xmlns:aink="http://schemas.microsoft.com/office/drawing/2016/ink" xmlns:am3d="http://schemas.microsoft.com/office/drawing/2017/model3d" xmlns:oel="http://schemas.microsoft.com/office/2019/extlst" xmlns:w16cex="http://schemas.microsoft.com/office/word/2018/wordml/cex" xmlns:w16cid="http://schemas.microsoft.com/office/word/2016/wordml/cid" xmlns:w16="http://schemas.microsoft.com/office/word/2018/wordml" xmlns:w16du="http://schemas.microsoft.com/office/word/2023/wordml/word16du" xmlns:w16sdtdh="http://schemas.microsoft.com/office/word/2020/wordml/sdtdatahash">
             <w:pict>
               <v:line w14:anchorId="3CB4F480" id="Straight Connector 5" o:spid="_x0000_s1026" style="position:absolute;flip:x;z-index:251687936;visibility:visible;mso-wrap-style:square;mso-width-percent:0;mso-height-percent:0;mso-wrap-distance-left:9pt;mso-wrap-distance-top:0;mso-wrap-distance-right:9pt;mso-wrap-distance-bottom:0;mso-position-horizontal:absolute;mso-position-horizontal-relative:text;mso-position-vertical:absolute;mso-position-vertical-relative:text;mso-width-percent:0;mso-height-percent:0;mso-width-relative:margin;mso-height-relative:margin" from="175.15pt,121.25pt" to="193.15pt,155.75pt" o:gfxdata="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" strokecolor="windowText" strokeweight="1.5pt">
                 <v:stroke joinstyle="miter"/>
@@ -2991,9 +2936,9 @@
               </wp:anchor>
             </w:drawing>
           </mc:Choice>
-          <mc:Fallback xmlns:w16sdtdh="http://schemas.microsoft.com/office/word/2020/wordml/sdtdatahash" xmlns:w16du="http://schemas.microsoft.com/office/word/2023/wordml/word16du" xmlns:w16="http://schemas.microsoft.com/office/word/2018/wordml" xmlns:w16cid="http://schemas.microsoft.com/office/word/2016/wordml/cid" xmlns:w16cex="http://schemas.microsoft.com/office/word/2018/wordml/cex" xmlns:oel="http://schemas.microsoft.com/office/2019/extlst" xmlns:am3d="http://schemas.microsoft.com/office/drawing/2017/model3d" xmlns:aink="http://schemas.microsoft.com/office/drawing/2016/ink" xmlns:cx8="http://schemas.microsoft.com/office/drawing/2016/5/14/chartex" xmlns:cx7="http://schemas.microsoft.com/office/drawing/2016/5/13/chartex" xmlns:cx6="http://schemas.microsoft.com/office/drawing/2016/5/12/chartex" xmlns:cx5="http://schemas.microsoft.com/office/drawing/2016/5/11/chartex" xmlns:cx4="http://schemas.microsoft.com/office/drawing/2016/5/10/chartex" xmlns:cx3="http://schemas.microsoft.com/office/drawing/2016/5/9/chartex" xmlns:cx2="http://schemas.microsoft.com/office/drawing/2015/10/21/chartex">
+          <mc:Fallback>
             <w:pict>
-              <v:roundrect w14:anchorId="5B48C1DC" id="_x0000_s1027" style="position:absolute;margin-left:239.65pt;margin-top:279.75pt;width:108.5pt;height:42pt;z-index:251666432;visibility:visible;mso-wrap-style:square;mso-wrap-distance-left:9pt;mso-wrap-distance-top:0;mso-wrap-distance-right:9pt;mso-wrap-distance-bottom:0;mso-position-horizontal:absolute;mso-position-horizontal-relative:margin;mso-position-vertical:absolute;mso-position-vertical-relative:text;v-text-anchor:middle" arcsize="10923f" o:gfxdata="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" fillcolor="#adadad [2414]" strokecolor="#adadad [2414]" strokeweight="1pt">
+              <v:roundrect w14:anchorId="5B48C1DC" id="_x0000_s1027" style="position:absolute;margin-left:239.65pt;margin-top:279.75pt;width:108.5pt;height:42pt;z-index:251666432;visibility:visible;mso-wrap-style:square;mso-wrap-distance-left:9pt;mso-wrap-distance-top:0;mso-wrap-distance-right:9pt;mso-wrap-distance-bottom:0;mso-position-horizontal:absolute;mso-position-horizontal-relative:margin;mso-position-vertical:absolute;mso-position-vertical-relative:text;v-text-anchor:middle" arcsize="10923f" o:gfxdata="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" fillcolor="#adadad [2414]" strokecolor="#adadad [2414]" strokeweight="1pt">
                 <v:stroke joinstyle="miter"/>
                 <v:textbox>
                   <w:txbxContent>
@@ -3781,9 +3726,9 @@
               </wp:anchor>
             </w:drawing>
           </mc:Choice>
-          <mc:Fallback xmlns:w16sdtdh="http://schemas.microsoft.com/office/word/2020/wordml/sdtdatahash" xmlns:w16du="http://schemas.microsoft.com/office/word/2023/wordml/word16du" xmlns:w16="http://schemas.microsoft.com/office/word/2018/wordml" xmlns:w16cid="http://schemas.microsoft.com/office/word/2016/wordml/cid" xmlns:w16cex="http://schemas.microsoft.com/office/word/2018/wordml/cex" xmlns:oel="http://schemas.microsoft.com/office/2019/extlst" xmlns:am3d="http://schemas.microsoft.com/office/drawing/2017/model3d" xmlns:aink="http://schemas.microsoft.com/office/drawing/2016/ink" xmlns:cx8="http://schemas.microsoft.com/office/drawing/2016/5/14/chartex" xmlns:cx7="http://schemas.microsoft.com/office/drawing/2016/5/13/chartex" xmlns:cx6="http://schemas.microsoft.com/office/drawing/2016/5/12/chartex" xmlns:cx5="http://schemas.microsoft.com/office/drawing/2016/5/11/chartex" xmlns:cx4="http://schemas.microsoft.com/office/drawing/2016/5/10/chartex" xmlns:cx3="http://schemas.microsoft.com/office/drawing/2016/5/9/chartex" xmlns:cx2="http://schemas.microsoft.com/office/drawing/2015/10/21/chartex">
+          <mc:Fallback>
             <w:pict>
-              <v:roundrect w14:anchorId="6C811403" id="_x0000_s1032" style="position:absolute;margin-left:95.5pt;margin-top:216.95pt;width:108.5pt;height:42pt;z-index:251685888;visibility:visible;mso-wrap-style:square;mso-wrap-distance-left:9pt;mso-wrap-distance-top:0;mso-wrap-distance-right:9pt;mso-wrap-distance-bottom:0;mso-position-horizontal:absolute;mso-position-horizontal-relative:margin;mso-position-vertical:absolute;mso-position-vertical-relative:text;v-text-anchor:middle" arcsize="10923f" o:gfxdata="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" fillcolor="#aeaeae" strokecolor="#aeaeae" strokeweight="1pt">
+              <v:roundrect w14:anchorId="6C811403" id="_x0000_s1032" style="position:absolute;margin-left:95.5pt;margin-top:216.95pt;width:108.5pt;height:42pt;z-index:251685888;visibility:visible;mso-wrap-style:square;mso-wrap-distance-left:9pt;mso-wrap-distance-top:0;mso-wrap-distance-right:9pt;mso-wrap-distance-bottom:0;mso-position-horizontal:absolute;mso-position-horizontal-relative:margin;mso-position-vertical:absolute;mso-position-vertical-relative:text;v-text-anchor:middle" arcsize="10923f" o:gfxdata="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" fillcolor="#aeaeae" strokecolor="#aeaeae" strokeweight="1pt">
                 <v:stroke joinstyle="miter"/>
                 <v:textbox>
                   <w:txbxContent>
@@ -3888,7 +3833,7 @@
               </wp:anchor>
             </w:drawing>
           </mc:Choice>
-          <mc:Fallback xmlns:w16sdtdh="http://schemas.microsoft.com/office/word/2020/wordml/sdtdatahash" xmlns:w16du="http://schemas.microsoft.com/office/word/2023/wordml/word16du" xmlns:w16="http://schemas.microsoft.com/office/word/2018/wordml" xmlns:w16cid="http://schemas.microsoft.com/office/word/2016/wordml/cid" xmlns:w16cex="http://schemas.microsoft.com/office/word/2018/wordml/cex" xmlns:oel="http://schemas.microsoft.com/office/2019/extlst" xmlns:am3d="http://schemas.microsoft.com/office/drawing/2017/model3d" xmlns:aink="http://schemas.microsoft.com/office/drawing/2016/ink" xmlns:cx8="http://schemas.microsoft.com/office/drawing/2016/5/14/chartex" xmlns:cx7="http://schemas.microsoft.com/office/drawing/2016/5/13/chartex" xmlns:cx6="http://schemas.microsoft.com/office/drawing/2016/5/12/chartex" xmlns:cx5="http://schemas.microsoft.com/office/drawing/2016/5/11/chartex" xmlns:cx4="http://schemas.microsoft.com/office/drawing/2016/5/10/chartex" xmlns:cx3="http://schemas.microsoft.com/office/drawing/2016/5/9/chartex" xmlns:cx2="http://schemas.microsoft.com/office/drawing/2015/10/21/chartex">
+          <mc:Fallback xmlns:cx2="http://schemas.microsoft.com/office/drawing/2015/10/21/chartex" xmlns:cx3="http://schemas.microsoft.com/office/drawing/2016/5/9/chartex" xmlns:cx4="http://schemas.microsoft.com/office/drawing/2016/5/10/chartex" xmlns:cx5="http://schemas.microsoft.com/office/drawing/2016/5/11/chartex" xmlns:cx6="http://schemas.microsoft.com/office/drawing/2016/5/12/chartex" xmlns:cx7="http://schemas.microsoft.com/office/drawing/2016/5/13/chartex" xmlns:cx8="http://schemas.microsoft.com/office/drawing/2016/5/14/chartex" xmlns:aink="http://schemas.microsoft.com/office/drawing/2016/ink" xmlns:am3d="http://schemas.microsoft.com/office/drawing/2017/model3d" xmlns:oel="http://schemas.microsoft.com/office/2019/extlst" xmlns:w16cex="http://schemas.microsoft.com/office/word/2018/wordml/cex" xmlns:w16cid="http://schemas.microsoft.com/office/word/2016/wordml/cid" xmlns:w16="http://schemas.microsoft.com/office/word/2018/wordml" xmlns:w16du="http://schemas.microsoft.com/office/word/2023/wordml/word16du" xmlns:w16sdtdh="http://schemas.microsoft.com/office/word/2020/wordml/sdtdatahash">
             <w:pict>
               <v:line w14:anchorId="61542AAF" id="Straight Connector 5" o:spid="_x0000_s1026" style="position:absolute;z-index:251683840;visibility:visible;mso-wrap-style:square;mso-wrap-distance-left:9pt;mso-wrap-distance-top:0;mso-wrap-distance-right:9pt;mso-wrap-distance-bottom:0;mso-position-horizontal:absolute;mso-position-horizontal-relative:text;mso-position-vertical:absolute;mso-position-vertical-relative:text" from="232.15pt,41.25pt" to="232.15pt,79.75pt" o:gfxdata="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" strokecolor="black [3200]" strokeweight="1.5pt">
                 <v:stroke joinstyle="miter"/>
@@ -4012,9 +3957,9 @@
               </wp:anchor>
             </w:drawing>
           </mc:Choice>
-          <mc:Fallback xmlns:w16sdtdh="http://schemas.microsoft.com/office/word/2020/wordml/sdtdatahash" xmlns:w16du="http://schemas.microsoft.com/office/word/2023/wordml/word16du" xmlns:w16="http://schemas.microsoft.com/office/word/2018/wordml" xmlns:w16cid="http://schemas.microsoft.com/office/word/2016/wordml/cid" xmlns:w16cex="http://schemas.microsoft.com/office/word/2018/wordml/cex" xmlns:oel="http://schemas.microsoft.com/office/2019/extlst" xmlns:am3d="http://schemas.microsoft.com/office/drawing/2017/model3d" xmlns:aink="http://schemas.microsoft.com/office/drawing/2016/ink" xmlns:cx8="http://schemas.microsoft.com/office/drawing/2016/5/14/chartex" xmlns:cx7="http://schemas.microsoft.com/office/drawing/2016/5/13/chartex" xmlns:cx6="http://schemas.microsoft.com/office/drawing/2016/5/12/chartex" xmlns:cx5="http://schemas.microsoft.com/office/drawing/2016/5/11/chartex" xmlns:cx4="http://schemas.microsoft.com/office/drawing/2016/5/10/chartex" xmlns:cx3="http://schemas.microsoft.com/office/drawing/2016/5/9/chartex" xmlns:cx2="http://schemas.microsoft.com/office/drawing/2015/10/21/chartex">
+          <mc:Fallback>
             <w:pict>
-              <v:roundrect w14:anchorId="743D28E7" id="_x0000_s1033" style="position:absolute;margin-left:96.15pt;margin-top:154.75pt;width:108.5pt;height:42pt;z-index:251672576;visibility:visible;mso-wrap-style:square;mso-wrap-distance-left:9pt;mso-wrap-distance-top:0;mso-wrap-distance-right:9pt;mso-wrap-distance-bottom:0;mso-position-horizontal:absolute;mso-position-horizontal-relative:margin;mso-position-vertical:absolute;mso-position-vertical-relative:text;v-text-anchor:middle" arcsize="10923f" o:gfxdata="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" fillcolor="#adadad [2414]" strokecolor="#adadad [2414]" strokeweight="1pt">
+              <v:roundrect w14:anchorId="743D28E7" id="_x0000_s1033" style="position:absolute;margin-left:96.15pt;margin-top:154.75pt;width:108.5pt;height:42pt;z-index:251672576;visibility:visible;mso-wrap-style:square;mso-wrap-distance-left:9pt;mso-wrap-distance-top:0;mso-wrap-distance-right:9pt;mso-wrap-distance-bottom:0;mso-position-horizontal:absolute;mso-position-horizontal-relative:margin;mso-position-vertical:absolute;mso-position-vertical-relative:text;v-text-anchor:middle" arcsize="10923f" o:gfxdata="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" fillcolor="#adadad [2414]" strokecolor="#adadad [2414]" strokeweight="1pt">
                 <v:stroke joinstyle="miter"/>
                 <v:textbox>
                   <w:txbxContent>
@@ -4175,9 +4120,9 @@
               </wp:anchor>
             </w:drawing>
           </mc:Choice>
-          <mc:Fallback xmlns:w16sdtdh="http://schemas.microsoft.com/office/word/2020/wordml/sdtdatahash" xmlns:w16du="http://schemas.microsoft.com/office/word/2023/wordml/word16du" xmlns:w16="http://schemas.microsoft.com/office/word/2018/wordml" xmlns:w16cid="http://schemas.microsoft.com/office/word/2016/wordml/cid" xmlns:w16cex="http://schemas.microsoft.com/office/word/2018/wordml/cex" xmlns:oel="http://schemas.microsoft.com/office/2019/extlst" xmlns:am3d="http://schemas.microsoft.com/office/drawing/2017/model3d" xmlns:aink="http://schemas.microsoft.com/office/drawing/2016/ink" xmlns:cx8="http://schemas.microsoft.com/office/drawing/2016/5/14/chartex" xmlns:cx7="http://schemas.microsoft.com/office/drawing/2016/5/13/chartex" xmlns:cx6="http://schemas.microsoft.com/office/drawing/2016/5/12/chartex" xmlns:cx5="http://schemas.microsoft.com/office/drawing/2016/5/11/chartex" xmlns:cx4="http://schemas.microsoft.com/office/drawing/2016/5/10/chartex" xmlns:cx3="http://schemas.microsoft.com/office/drawing/2016/5/9/chartex" xmlns:cx2="http://schemas.microsoft.com/office/drawing/2015/10/21/chartex">
+          <mc:Fallback>
             <w:pict>
-              <v:roundrect w14:anchorId="67DED03D" id="_x0000_s1034" style="position:absolute;margin-left:244.4pt;margin-top:152.75pt;width:108.5pt;height:42pt;z-index:251676672;visibility:visible;mso-wrap-style:square;mso-wrap-distance-left:9pt;mso-wrap-distance-top:0;mso-wrap-distance-right:9pt;mso-wrap-distance-bottom:0;mso-position-horizontal:absolute;mso-position-horizontal-relative:margin;mso-position-vertical:absolute;mso-position-vertical-relative:text;v-text-anchor:middle" arcsize="10923f" o:gfxdata="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" fillcolor="#adadad [2414]" strokecolor="#adadad [2414]" strokeweight="1pt">
+              <v:roundrect w14:anchorId="67DED03D" id="_x0000_s1034" style="position:absolute;margin-left:244.4pt;margin-top:152.75pt;width:108.5pt;height:42pt;z-index:251676672;visibility:visible;mso-wrap-style:square;mso-wrap-distance-left:9pt;mso-wrap-distance-top:0;mso-wrap-distance-right:9pt;mso-wrap-distance-bottom:0;mso-position-horizontal:absolute;mso-position-horizontal-relative:margin;mso-position-vertical:absolute;mso-position-vertical-relative:text;v-text-anchor:middle" arcsize="10923f" o:gfxdata="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" fillcolor="#adadad [2414]" strokecolor="#adadad [2414]" strokeweight="1pt">
                 <v:stroke joinstyle="miter"/>
                 <v:textbox>
                   <w:txbxContent>
@@ -4338,9 +4283,9 @@
               </wp:anchor>
             </w:drawing>
           </mc:Choice>
-          <mc:Fallback xmlns:w16sdtdh="http://schemas.microsoft.com/office/word/2020/wordml/sdtdatahash" xmlns:w16du="http://schemas.microsoft.com/office/word/2023/wordml/word16du" xmlns:w16="http://schemas.microsoft.com/office/word/2018/wordml" xmlns:w16cid="http://schemas.microsoft.com/office/word/2016/wordml/cid" xmlns:w16cex="http://schemas.microsoft.com/office/word/2018/wordml/cex" xmlns:oel="http://schemas.microsoft.com/office/2019/extlst" xmlns:am3d="http://schemas.microsoft.com/office/drawing/2017/model3d" xmlns:aink="http://schemas.microsoft.com/office/drawing/2016/ink" xmlns:cx8="http://schemas.microsoft.com/office/drawing/2016/5/14/chartex" xmlns:cx7="http://schemas.microsoft.com/office/drawing/2016/5/13/chartex" xmlns:cx6="http://schemas.microsoft.com/office/drawing/2016/5/12/chartex" xmlns:cx5="http://schemas.microsoft.com/office/drawing/2016/5/11/chartex" xmlns:cx4="http://schemas.microsoft.com/office/drawing/2016/5/10/chartex" xmlns:cx3="http://schemas.microsoft.com/office/drawing/2016/5/9/chartex" xmlns:cx2="http://schemas.microsoft.com/office/drawing/2015/10/21/chartex">
+          <mc:Fallback>
             <w:pict>
-              <v:roundrect w14:anchorId="238E7EC8" id="_x0000_s1035" style="position:absolute;margin-left:387.15pt;margin-top:154.25pt;width:108.5pt;height:42pt;z-index:251682816;visibility:visible;mso-wrap-style:square;mso-wrap-distance-left:9pt;mso-wrap-distance-top:0;mso-wrap-distance-right:9pt;mso-wrap-distance-bottom:0;mso-position-horizontal:absolute;mso-position-horizontal-relative:margin;mso-position-vertical:absolute;mso-position-vertical-relative:text;v-text-anchor:middle" arcsize="10923f" o:gfxdata="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" fillcolor="#adadad [2414]" strokecolor="#adadad [2414]" strokeweight="1pt">
+              <v:roundrect w14:anchorId="238E7EC8" id="_x0000_s1035" style="position:absolute;margin-left:387.15pt;margin-top:154.25pt;width:108.5pt;height:42pt;z-index:251682816;visibility:visible;mso-wrap-style:square;mso-wrap-distance-left:9pt;mso-wrap-distance-top:0;mso-wrap-distance-right:9pt;mso-wrap-distance-bottom:0;mso-position-horizontal:absolute;mso-position-horizontal-relative:margin;mso-position-vertical:absolute;mso-position-vertical-relative:text;v-text-anchor:middle" arcsize="10923f" o:gfxdata="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" fillcolor="#adadad [2414]" strokecolor="#adadad [2414]" strokeweight="1pt">
                 <v:stroke joinstyle="miter"/>
                 <v:textbox>
                   <w:txbxContent>
@@ -4501,9 +4446,9 @@
               </wp:anchor>
             </w:drawing>
           </mc:Choice>
-          <mc:Fallback xmlns:w16sdtdh="http://schemas.microsoft.com/office/word/2020/wordml/sdtdatahash" xmlns:w16du="http://schemas.microsoft.com/office/word/2023/wordml/word16du" xmlns:w16="http://schemas.microsoft.com/office/word/2018/wordml" xmlns:w16cid="http://schemas.microsoft.com/office/word/2016/wordml/cid" xmlns:w16cex="http://schemas.microsoft.com/office/word/2018/wordml/cex" xmlns:oel="http://schemas.microsoft.com/office/2019/extlst" xmlns:am3d="http://schemas.microsoft.com/office/drawing/2017/model3d" xmlns:aink="http://schemas.microsoft.com/office/drawing/2016/ink" xmlns:cx8="http://schemas.microsoft.com/office/drawing/2016/5/14/chartex" xmlns:cx7="http://schemas.microsoft.com/office/drawing/2016/5/13/chartex" xmlns:cx6="http://schemas.microsoft.com/office/drawing/2016/5/12/chartex" xmlns:cx5="http://schemas.microsoft.com/office/drawing/2016/5/11/chartex" xmlns:cx4="http://schemas.microsoft.com/office/drawing/2016/5/10/chartex" xmlns:cx3="http://schemas.microsoft.com/office/drawing/2016/5/9/chartex" xmlns:cx2="http://schemas.microsoft.com/office/drawing/2015/10/21/chartex">
+          <mc:Fallback>
             <w:pict>
-              <v:roundrect w14:anchorId="0C81446D" id="_x0000_s1036" style="position:absolute;margin-left:0;margin-top:80.25pt;width:108.5pt;height:42pt;z-index:251670528;visibility:visible;mso-wrap-style:square;mso-wrap-distance-left:9pt;mso-wrap-distance-top:0;mso-wrap-distance-right:9pt;mso-wrap-distance-bottom:0;mso-position-horizontal:center;mso-position-horizontal-relative:margin;mso-position-vertical:absolute;mso-position-vertical-relative:text;v-text-anchor:middle" arcsize="10923f" o:gfxdata="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" fillcolor="#adadad [2414]" strokecolor="#adadad [2414]" strokeweight="1pt">
+              <v:roundrect w14:anchorId="0C81446D" id="_x0000_s1036" style="position:absolute;margin-left:0;margin-top:80.25pt;width:108.5pt;height:42pt;z-index:251670528;visibility:visible;mso-wrap-style:square;mso-wrap-distance-left:9pt;mso-wrap-distance-top:0;mso-wrap-distance-right:9pt;mso-wrap-distance-bottom:0;mso-position-horizontal:center;mso-position-horizontal-relative:margin;mso-position-vertical:absolute;mso-position-vertical-relative:text;v-text-anchor:middle" arcsize="10923f" o:gfxdata="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" fillcolor="#adadad [2414]" strokecolor="#adadad [2414]" strokeweight="1pt">
                 <v:stroke joinstyle="miter"/>
                 <v:textbox>
                   <w:txbxContent>
@@ -4694,9 +4639,9 @@
               </wp:anchor>
             </w:drawing>
           </mc:Choice>
-          <mc:Fallback xmlns:w16sdtdh="http://schemas.microsoft.com/office/word/2020/wordml/sdtdatahash" xmlns:w16du="http://schemas.microsoft.com/office/word/2023/wordml/word16du" xmlns:w16="http://schemas.microsoft.com/office/word/2018/wordml" xmlns:w16cid="http://schemas.microsoft.com/office/word/2016/wordml/cid" xmlns:w16cex="http://schemas.microsoft.com/office/word/2018/wordml/cex" xmlns:oel="http://schemas.microsoft.com/office/2019/extlst" xmlns:am3d="http://schemas.microsoft.com/office/drawing/2017/model3d" xmlns:aink="http://schemas.microsoft.com/office/drawing/2016/ink" xmlns:cx8="http://schemas.microsoft.com/office/drawing/2016/5/14/chartex" xmlns:cx7="http://schemas.microsoft.com/office/drawing/2016/5/13/chartex" xmlns:cx6="http://schemas.microsoft.com/office/drawing/2016/5/12/chartex" xmlns:cx5="http://schemas.microsoft.com/office/drawing/2016/5/11/chartex" xmlns:cx4="http://schemas.microsoft.com/office/drawing/2016/5/10/chartex" xmlns:cx3="http://schemas.microsoft.com/office/drawing/2016/5/9/chartex" xmlns:cx2="http://schemas.microsoft.com/office/drawing/2015/10/21/chartex">
+          <mc:Fallback>
             <w:pict>
-              <v:roundrect w14:anchorId="5C134A6C" id="_x0000_s1037" style="position:absolute;margin-left:0;margin-top:.25pt;width:108.5pt;height:42pt;z-index:251660288;visibility:visible;mso-wrap-style:square;mso-wrap-distance-left:9pt;mso-wrap-distance-top:0;mso-wrap-distance-right:9pt;mso-wrap-distance-bottom:0;mso-position-horizontal:center;mso-position-horizontal-relative:margin;mso-position-vertical:absolute;mso-position-vertical-relative:text;v-text-anchor:middle" arcsize="10923f" o:gfxdata="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" fillcolor="#adadad [2414]" strokecolor="#adadad [2414]" strokeweight="1pt">
+              <v:roundrect w14:anchorId="5C134A6C" id="_x0000_s1037" style="position:absolute;margin-left:0;margin-top:.25pt;width:108.5pt;height:42pt;z-index:251660288;visibility:visible;mso-wrap-style:square;mso-wrap-distance-left:9pt;mso-wrap-distance-top:0;mso-wrap-distance-right:9pt;mso-wrap-distance-bottom:0;mso-position-horizontal:center;mso-position-horizontal-relative:margin;mso-position-vertical:absolute;mso-position-vertical-relative:text;v-text-anchor:middle" arcsize="10923f" o:gfxdata="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" fillcolor="#adadad [2414]" strokecolor="#adadad [2414]" strokeweight="1pt">
                 <v:stroke joinstyle="miter"/>
                 <v:textbox>
                   <w:txbxContent>
@@ -4783,24 +4728,22 @@
     </w:p>
     <w:p>
       <w:pPr>
-        <w:pStyle w:val="ListParagraph"/>
+        <w:pStyle w:val="Heading2"/>
         <w:numPr>
           <w:ilvl w:val="0"/>
           <w:numId w:val="4"/>
         </w:numPr>
         <w:rPr>
-          <w:rFonts w:ascii="Bahnschrift Condensed" w:hAnsi="Bahnschrift Condensed"/>
-          <w:color w:val="156082" w:themeColor="accent1"/>
+          <w:rFonts w:ascii="Agency FB" w:hAnsi="Agency FB"/>
+          <w:b/>
           <w:sz w:val="52"/>
-          <w:szCs w:val="52"/>
         </w:rPr>
       </w:pPr>
       <w:r>
         <w:rPr>
-          <w:rFonts w:ascii="Bahnschrift Condensed" w:hAnsi="Bahnschrift Condensed"/>
-          <w:color w:val="156082" w:themeColor="accent1"/>
+          <w:rFonts w:ascii="Agency FB" w:hAnsi="Agency FB"/>
+          <w:b/>
           <w:sz w:val="52"/>
-          <w:szCs w:val="52"/>
         </w:rPr>
         <w:lastRenderedPageBreak/>
         <w:t>Realization</w:t>
@@ -4819,27 +4762,36 @@
     </w:p>
     <w:p>
       <w:pPr>
-        <w:rPr>
-          <w:color w:val="156082" w:themeColor="accent1"/>
-          <w:sz w:val="32"/>
-          <w:szCs w:val="32"/>
+        <w:pStyle w:val="Heading3"/>
+        <w:rPr>
+          <w:rFonts w:ascii="Agency FB" w:hAnsi="Agency FB"/>
+          <w:b/>
+          <w:sz w:val="44"/>
         </w:rPr>
       </w:pPr>
       <w:r>
         <w:rPr>
-          <w:color w:val="156082" w:themeColor="accent1"/>
-          <w:sz w:val="32"/>
-          <w:szCs w:val="32"/>
+          <w:rFonts w:ascii="Agency FB" w:hAnsi="Agency FB"/>
+          <w:b/>
+          <w:sz w:val="44"/>
         </w:rPr>
         <w:t xml:space="preserve">2.3.1 </w:t>
       </w:r>
       <w:r>
         <w:rPr>
-          <w:color w:val="156082" w:themeColor="accent1"/>
-          <w:sz w:val="32"/>
-          <w:szCs w:val="32"/>
+          <w:rFonts w:ascii="Agency FB" w:hAnsi="Agency FB"/>
+          <w:b/>
+          <w:sz w:val="44"/>
         </w:rPr>
         <w:t>Used resources</w:t>
+      </w:r>
+      <w:r>
+        <w:rPr>
+          <w:rFonts w:ascii="Agency FB" w:hAnsi="Agency FB"/>
+          <w:b/>
+          <w:sz w:val="44"/>
+        </w:rPr>
+        <w:t>:</w:t>
       </w:r>
     </w:p>
     <w:tbl>
@@ -5282,19 +5234,19 @@
     </w:p>
     <w:p>
       <w:pPr>
-        <w:rPr>
-          <w:rFonts w:ascii="Bahnschrift Condensed" w:hAnsi="Bahnschrift Condensed"/>
-          <w:color w:val="0F4761" w:themeColor="accent1" w:themeShade="BF"/>
+        <w:pStyle w:val="Heading1"/>
+        <w:jc w:val="center"/>
+        <w:rPr>
+          <w:rFonts w:ascii="Agency FB" w:hAnsi="Agency FB"/>
+          <w:b/>
           <w:sz w:val="96"/>
-          <w:szCs w:val="96"/>
         </w:rPr>
       </w:pPr>
       <w:r>
         <w:rPr>
-          <w:rFonts w:ascii="Bahnschrift Condensed" w:hAnsi="Bahnschrift Condensed"/>
-          <w:color w:val="0F4761" w:themeColor="accent1" w:themeShade="BF"/>
+          <w:rFonts w:ascii="Agency FB" w:hAnsi="Agency FB"/>
+          <w:b/>
           <w:sz w:val="96"/>
-          <w:szCs w:val="96"/>
         </w:rPr>
         <w:lastRenderedPageBreak/>
         <w:t>Summary</w:t>
@@ -5302,24 +5254,22 @@
     </w:p>
     <w:p>
       <w:pPr>
-        <w:pStyle w:val="ListParagraph"/>
+        <w:pStyle w:val="Heading2"/>
         <w:numPr>
-          <w:ilvl w:val="1"/>
-          <w:numId w:val="4"/>
+          <w:ilvl w:val="0"/>
+          <w:numId w:val="14"/>
         </w:numPr>
         <w:rPr>
-          <w:rFonts w:ascii="Bahnschrift Condensed" w:hAnsi="Bahnschrift Condensed"/>
-          <w:color w:val="156082" w:themeColor="accent1"/>
+          <w:rFonts w:ascii="Agency FB" w:hAnsi="Agency FB"/>
+          <w:b/>
           <w:sz w:val="44"/>
-          <w:szCs w:val="44"/>
         </w:rPr>
       </w:pPr>
       <w:r>
         <w:rPr>
-          <w:rFonts w:ascii="Bahnschrift Condensed" w:hAnsi="Bahnschrift Condensed"/>
-          <w:color w:val="156082" w:themeColor="accent1"/>
+          <w:rFonts w:ascii="Agency FB" w:hAnsi="Agency FB"/>
+          <w:b/>
           <w:sz w:val="44"/>
-          <w:szCs w:val="44"/>
         </w:rPr>
         <w:t>Main result</w:t>
       </w:r>
@@ -5351,24 +5301,22 @@
     </w:p>
     <w:p>
       <w:pPr>
-        <w:pStyle w:val="ListParagraph"/>
+        <w:pStyle w:val="Heading2"/>
         <w:numPr>
-          <w:ilvl w:val="1"/>
-          <w:numId w:val="4"/>
+          <w:ilvl w:val="0"/>
+          <w:numId w:val="14"/>
         </w:numPr>
         <w:rPr>
-          <w:rFonts w:ascii="Bahnschrift Condensed" w:hAnsi="Bahnschrift Condensed"/>
-          <w:color w:val="156082" w:themeColor="accent1"/>
+          <w:rFonts w:ascii="Agency FB" w:hAnsi="Agency FB"/>
+          <w:b/>
           <w:sz w:val="44"/>
-          <w:szCs w:val="44"/>
         </w:rPr>
       </w:pPr>
       <w:r>
         <w:rPr>
-          <w:rFonts w:ascii="Bahnschrift Condensed" w:hAnsi="Bahnschrift Condensed"/>
-          <w:color w:val="156082" w:themeColor="accent1"/>
+          <w:rFonts w:ascii="Agency FB" w:hAnsi="Agency FB"/>
+          <w:b/>
           <w:sz w:val="44"/>
-          <w:szCs w:val="44"/>
         </w:rPr>
         <w:t>Development opportunity</w:t>
       </w:r>
@@ -5435,17 +5383,7 @@
           <w:sz w:val="32"/>
           <w:szCs w:val="32"/>
         </w:rPr>
-        <w:t>aylib</w:t>
-      </w:r>
-      <w:bookmarkStart w:id="1" w:name="_GoBack"/>
-      <w:bookmarkEnd w:id="1"/>
-      <w:r>
-        <w:rPr>
-          <w:color w:val="156082" w:themeColor="accent1"/>
-          <w:sz w:val="32"/>
-          <w:szCs w:val="32"/>
-        </w:rPr>
-        <w:t xml:space="preserve"> </w:t>
+        <w:t xml:space="preserve">aylib </w:t>
       </w:r>
       <w:r>
         <w:rPr>
@@ -5506,6 +5444,56 @@
 </w:document>
 </file>
 
+<file path=word/endnotes.xml><?xml version="1.0" encoding="utf-8"?>
+<w:endnotes xmlns:wpc="http://schemas.microsoft.com/office/word/2010/wordprocessingCanvas" xmlns:cx="http://schemas.microsoft.com/office/drawing/2014/chartex" xmlns:cx1="http://schemas.microsoft.com/office/drawing/2015/9/8/chartex" xmlns:mc="http://schemas.openxmlformats.org/markup-compatibility/2006" xmlns:o="urn:schemas-microsoft-com:office:office" xmlns:r="http://schemas.openxmlformats.org/officeDocument/2006/relationships" xmlns:m="http://schemas.openxmlformats.org/officeDocument/2006/math" xmlns:v="urn:schemas-microsoft-com:vml" xmlns:wp14="http://schemas.microsoft.com/office/word/2010/wordprocessingDrawing" xmlns:wp="http://schemas.openxmlformats.org/drawingml/2006/wordprocessingDrawing" xmlns:w10="urn:schemas-microsoft-com:office:word" xmlns:w="http://schemas.openxmlformats.org/wordprocessingml/2006/main" xmlns:w14="http://schemas.microsoft.com/office/word/2010/wordml" xmlns:w15="http://schemas.microsoft.com/office/word/2012/wordml" xmlns:w16se="http://schemas.microsoft.com/office/word/2015/wordml/symex" xmlns:wpg="http://schemas.microsoft.com/office/word/2010/wordprocessingGroup" xmlns:wpi="http://schemas.microsoft.com/office/word/2010/wordprocessingInk" xmlns:wne="http://schemas.microsoft.com/office/word/2006/wordml" xmlns:wps="http://schemas.microsoft.com/office/word/2010/wordprocessingShape" mc:Ignorable="w14 w15 w16se wp14">
+  <w:endnote w:type="separator" w:id="-1">
+    <w:p>
+      <w:pPr>
+        <w:spacing w:after="0" w:line="240" w:lineRule="auto"/>
+      </w:pPr>
+      <w:r>
+        <w:separator/>
+      </w:r>
+    </w:p>
+  </w:endnote>
+  <w:endnote w:type="continuationSeparator" w:id="0">
+    <w:p>
+      <w:pPr>
+        <w:spacing w:after="0" w:line="240" w:lineRule="auto"/>
+      </w:pPr>
+      <w:r>
+        <w:continuationSeparator/>
+      </w:r>
+    </w:p>
+  </w:endnote>
+</w:endnotes>
+</file>
+
+<file path=word/footnotes.xml><?xml version="1.0" encoding="utf-8"?>
+<w:footnotes xmlns:wpc="http://schemas.microsoft.com/office/word/2010/wordprocessingCanvas" xmlns:cx="http://schemas.microsoft.com/office/drawing/2014/chartex" xmlns:cx1="http://schemas.microsoft.com/office/drawing/2015/9/8/chartex" xmlns:mc="http://schemas.openxmlformats.org/markup-compatibility/2006" xmlns:o="urn:schemas-microsoft-com:office:office" xmlns:r="http://schemas.openxmlformats.org/officeDocument/2006/relationships" xmlns:m="http://schemas.openxmlformats.org/officeDocument/2006/math" xmlns:v="urn:schemas-microsoft-com:vml" xmlns:wp14="http://schemas.microsoft.com/office/word/2010/wordprocessingDrawing" xmlns:wp="http://schemas.openxmlformats.org/drawingml/2006/wordprocessingDrawing" xmlns:w10="urn:schemas-microsoft-com:office:word" xmlns:w="http://schemas.openxmlformats.org/wordprocessingml/2006/main" xmlns:w14="http://schemas.microsoft.com/office/word/2010/wordml" xmlns:w15="http://schemas.microsoft.com/office/word/2012/wordml" xmlns:w16se="http://schemas.microsoft.com/office/word/2015/wordml/symex" xmlns:wpg="http://schemas.microsoft.com/office/word/2010/wordprocessingGroup" xmlns:wpi="http://schemas.microsoft.com/office/word/2010/wordprocessingInk" xmlns:wne="http://schemas.microsoft.com/office/word/2006/wordml" xmlns:wps="http://schemas.microsoft.com/office/word/2010/wordprocessingShape" mc:Ignorable="w14 w15 w16se wp14">
+  <w:footnote w:type="separator" w:id="-1">
+    <w:p>
+      <w:pPr>
+        <w:spacing w:after="0" w:line="240" w:lineRule="auto"/>
+      </w:pPr>
+      <w:r>
+        <w:separator/>
+      </w:r>
+    </w:p>
+  </w:footnote>
+  <w:footnote w:type="continuationSeparator" w:id="0">
+    <w:p>
+      <w:pPr>
+        <w:spacing w:after="0" w:line="240" w:lineRule="auto"/>
+      </w:pPr>
+      <w:r>
+        <w:continuationSeparator/>
+      </w:r>
+    </w:p>
+  </w:footnote>
+</w:footnotes>
+</file>
+
 <file path=word/numbering.xml><?xml version="1.0" encoding="utf-8"?>
 <w:numbering xmlns:wpc="http://schemas.microsoft.com/office/word/2010/wordprocessingCanvas" xmlns:cx="http://schemas.microsoft.com/office/drawing/2014/chartex" xmlns:cx1="http://schemas.microsoft.com/office/drawing/2015/9/8/chartex" xmlns:mc="http://schemas.openxmlformats.org/markup-compatibility/2006" xmlns:o="urn:schemas-microsoft-com:office:office" xmlns:r="http://schemas.openxmlformats.org/officeDocument/2006/relationships" xmlns:m="http://schemas.openxmlformats.org/officeDocument/2006/math" xmlns:v="urn:schemas-microsoft-com:vml" xmlns:wp14="http://schemas.microsoft.com/office/word/2010/wordprocessingDrawing" xmlns:wp="http://schemas.openxmlformats.org/drawingml/2006/wordprocessingDrawing" xmlns:w10="urn:schemas-microsoft-com:office:word" xmlns:w="http://schemas.openxmlformats.org/wordprocessingml/2006/main" xmlns:w14="http://schemas.microsoft.com/office/word/2010/wordml" xmlns:w15="http://schemas.microsoft.com/office/word/2012/wordml" xmlns:w16se="http://schemas.microsoft.com/office/word/2015/wordml/symex" xmlns:wpg="http://schemas.microsoft.com/office/word/2010/wordprocessingGroup" xmlns:wpi="http://schemas.microsoft.com/office/word/2010/wordprocessingInk" xmlns:wne="http://schemas.microsoft.com/office/word/2006/wordml" xmlns:wps="http://schemas.microsoft.com/office/word/2010/wordprocessingShape" mc:Ignorable="w14 w15 w16se wp14">
   <w:abstractNum w:abstractNumId="0" w15:restartNumberingAfterBreak="0">
@@ -5633,6 +5621,92 @@
     </w:lvl>
   </w:abstractNum>
   <w:abstractNum w:abstractNumId="1" w15:restartNumberingAfterBreak="0">
+    <w:nsid w:val="00D634A6"/>
+    <w:multiLevelType w:val="hybridMultilevel"/>
+    <w:tmpl w:val="2A042C34"/>
+    <w:lvl w:ilvl="0" w:tplc="0409000F">
+      <w:start w:val="1"/>
+      <w:numFmt w:val="decimal"/>
+      <w:lvlText w:val="%1."/>
+      <w:lvlJc w:val="left"/>
+      <w:pPr>
+        <w:ind w:left="1580" w:hanging="360"/>
+      </w:pPr>
+    </w:lvl>
+    <w:lvl w:ilvl="1" w:tplc="04090019" w:tentative="1">
+      <w:start w:val="1"/>
+      <w:numFmt w:val="lowerLetter"/>
+      <w:lvlText w:val="%2."/>
+      <w:lvlJc w:val="left"/>
+      <w:pPr>
+        <w:ind w:left="2300" w:hanging="360"/>
+      </w:pPr>
+    </w:lvl>
+    <w:lvl w:ilvl="2" w:tplc="0409001B" w:tentative="1">
+      <w:start w:val="1"/>
+      <w:numFmt w:val="lowerRoman"/>
+      <w:lvlText w:val="%3."/>
+      <w:lvlJc w:val="right"/>
+      <w:pPr>
+        <w:ind w:left="3020" w:hanging="180"/>
+      </w:pPr>
+    </w:lvl>
+    <w:lvl w:ilvl="3" w:tplc="0409000F" w:tentative="1">
+      <w:start w:val="1"/>
+      <w:numFmt w:val="decimal"/>
+      <w:lvlText w:val="%4."/>
+      <w:lvlJc w:val="left"/>
+      <w:pPr>
+        <w:ind w:left="3740" w:hanging="360"/>
+      </w:pPr>
+    </w:lvl>
+    <w:lvl w:ilvl="4" w:tplc="04090019" w:tentative="1">
+      <w:start w:val="1"/>
+      <w:numFmt w:val="lowerLetter"/>
+      <w:lvlText w:val="%5."/>
+      <w:lvlJc w:val="left"/>
+      <w:pPr>
+        <w:ind w:left="4460" w:hanging="360"/>
+      </w:pPr>
+    </w:lvl>
+    <w:lvl w:ilvl="5" w:tplc="0409001B" w:tentative="1">
+      <w:start w:val="1"/>
+      <w:numFmt w:val="lowerRoman"/>
+      <w:lvlText w:val="%6."/>
+      <w:lvlJc w:val="right"/>
+      <w:pPr>
+        <w:ind w:left="5180" w:hanging="180"/>
+      </w:pPr>
+    </w:lvl>
+    <w:lvl w:ilvl="6" w:tplc="0409000F" w:tentative="1">
+      <w:start w:val="1"/>
+      <w:numFmt w:val="decimal"/>
+      <w:lvlText w:val="%7."/>
+      <w:lvlJc w:val="left"/>
+      <w:pPr>
+        <w:ind w:left="5900" w:hanging="360"/>
+      </w:pPr>
+    </w:lvl>
+    <w:lvl w:ilvl="7" w:tplc="04090019" w:tentative="1">
+      <w:start w:val="1"/>
+      <w:numFmt w:val="lowerLetter"/>
+      <w:lvlText w:val="%8."/>
+      <w:lvlJc w:val="left"/>
+      <w:pPr>
+        <w:ind w:left="6620" w:hanging="360"/>
+      </w:pPr>
+    </w:lvl>
+    <w:lvl w:ilvl="8" w:tplc="0409001B" w:tentative="1">
+      <w:start w:val="1"/>
+      <w:numFmt w:val="lowerRoman"/>
+      <w:lvlText w:val="%9."/>
+      <w:lvlJc w:val="right"/>
+      <w:pPr>
+        <w:ind w:left="7340" w:hanging="180"/>
+      </w:pPr>
+    </w:lvl>
+  </w:abstractNum>
+  <w:abstractNum w:abstractNumId="2" w15:restartNumberingAfterBreak="0">
     <w:nsid w:val="01605C81"/>
     <w:multiLevelType w:val="hybridMultilevel"/>
     <w:tmpl w:val="C2060FD8"/>
@@ -5721,7 +5795,7 @@
       </w:pPr>
     </w:lvl>
   </w:abstractNum>
-  <w:abstractNum w:abstractNumId="2" w15:restartNumberingAfterBreak="0">
+  <w:abstractNum w:abstractNumId="3" w15:restartNumberingAfterBreak="0">
     <w:nsid w:val="01734092"/>
     <w:multiLevelType w:val="hybridMultilevel"/>
     <w:tmpl w:val="078602E2"/>
@@ -5810,7 +5884,7 @@
       </w:pPr>
     </w:lvl>
   </w:abstractNum>
-  <w:abstractNum w:abstractNumId="3" w15:restartNumberingAfterBreak="0">
+  <w:abstractNum w:abstractNumId="4" w15:restartNumberingAfterBreak="0">
     <w:nsid w:val="09233BA2"/>
     <w:multiLevelType w:val="multilevel"/>
     <w:tmpl w:val="F1061A76"/>
@@ -5923,7 +5997,7 @@
       </w:rPr>
     </w:lvl>
   </w:abstractNum>
-  <w:abstractNum w:abstractNumId="4" w15:restartNumberingAfterBreak="0">
+  <w:abstractNum w:abstractNumId="5" w15:restartNumberingAfterBreak="0">
     <w:nsid w:val="15FD5014"/>
     <w:multiLevelType w:val="multilevel"/>
     <w:tmpl w:val="B1BAA2E4"/>
@@ -6036,12 +6110,12 @@
       </w:rPr>
     </w:lvl>
   </w:abstractNum>
-  <w:abstractNum w:abstractNumId="5" w15:restartNumberingAfterBreak="0">
-    <w:nsid w:val="3DF64E24"/>
+  <w:abstractNum w:abstractNumId="6" w15:restartNumberingAfterBreak="0">
+    <w:nsid w:val="1A5F534C"/>
     <w:multiLevelType w:val="multilevel"/>
-    <w:tmpl w:val="B8342DDE"/>
+    <w:tmpl w:val="AD24D0BC"/>
     <w:lvl w:ilvl="0">
-      <w:start w:val="1"/>
+      <w:start w:val="2"/>
       <w:numFmt w:val="decimal"/>
       <w:lvlText w:val="%1."/>
       <w:lvlJc w:val="left"/>
@@ -6053,7 +6127,7 @@
       </w:rPr>
     </w:lvl>
     <w:lvl w:ilvl="1">
-      <w:start w:val="1"/>
+      <w:start w:val="3"/>
       <w:numFmt w:val="decimal"/>
       <w:isLgl/>
       <w:lvlText w:val="%1.%2"/>
@@ -6160,7 +6234,220 @@
       </w:rPr>
     </w:lvl>
   </w:abstractNum>
-  <w:abstractNum w:abstractNumId="6" w15:restartNumberingAfterBreak="0">
+  <w:abstractNum w:abstractNumId="7" w15:restartNumberingAfterBreak="0">
+    <w:nsid w:val="29597586"/>
+    <w:multiLevelType w:val="hybridMultilevel"/>
+    <w:tmpl w:val="4E72EAEC"/>
+    <w:lvl w:ilvl="0" w:tplc="0409000F">
+      <w:start w:val="1"/>
+      <w:numFmt w:val="decimal"/>
+      <w:lvlText w:val="%1."/>
+      <w:lvlJc w:val="left"/>
+      <w:pPr>
+        <w:ind w:left="720" w:hanging="360"/>
+      </w:pPr>
+      <w:rPr>
+        <w:rFonts w:hint="default"/>
+      </w:rPr>
+    </w:lvl>
+    <w:lvl w:ilvl="1" w:tplc="04090019" w:tentative="1">
+      <w:start w:val="1"/>
+      <w:numFmt w:val="lowerLetter"/>
+      <w:lvlText w:val="%2."/>
+      <w:lvlJc w:val="left"/>
+      <w:pPr>
+        <w:ind w:left="1440" w:hanging="360"/>
+      </w:pPr>
+    </w:lvl>
+    <w:lvl w:ilvl="2" w:tplc="0409001B" w:tentative="1">
+      <w:start w:val="1"/>
+      <w:numFmt w:val="lowerRoman"/>
+      <w:lvlText w:val="%3."/>
+      <w:lvlJc w:val="right"/>
+      <w:pPr>
+        <w:ind w:left="2160" w:hanging="180"/>
+      </w:pPr>
+    </w:lvl>
+    <w:lvl w:ilvl="3" w:tplc="0409000F" w:tentative="1">
+      <w:start w:val="1"/>
+      <w:numFmt w:val="decimal"/>
+      <w:lvlText w:val="%4."/>
+      <w:lvlJc w:val="left"/>
+      <w:pPr>
+        <w:ind w:left="2880" w:hanging="360"/>
+      </w:pPr>
+    </w:lvl>
+    <w:lvl w:ilvl="4" w:tplc="04090019" w:tentative="1">
+      <w:start w:val="1"/>
+      <w:numFmt w:val="lowerLetter"/>
+      <w:lvlText w:val="%5."/>
+      <w:lvlJc w:val="left"/>
+      <w:pPr>
+        <w:ind w:left="3600" w:hanging="360"/>
+      </w:pPr>
+    </w:lvl>
+    <w:lvl w:ilvl="5" w:tplc="0409001B" w:tentative="1">
+      <w:start w:val="1"/>
+      <w:numFmt w:val="lowerRoman"/>
+      <w:lvlText w:val="%6."/>
+      <w:lvlJc w:val="right"/>
+      <w:pPr>
+        <w:ind w:left="4320" w:hanging="180"/>
+      </w:pPr>
+    </w:lvl>
+    <w:lvl w:ilvl="6" w:tplc="0409000F" w:tentative="1">
+      <w:start w:val="1"/>
+      <w:numFmt w:val="decimal"/>
+      <w:lvlText w:val="%7."/>
+      <w:lvlJc w:val="left"/>
+      <w:pPr>
+        <w:ind w:left="5040" w:hanging="360"/>
+      </w:pPr>
+    </w:lvl>
+    <w:lvl w:ilvl="7" w:tplc="04090019" w:tentative="1">
+      <w:start w:val="1"/>
+      <w:numFmt w:val="lowerLetter"/>
+      <w:lvlText w:val="%8."/>
+      <w:lvlJc w:val="left"/>
+      <w:pPr>
+        <w:ind w:left="5760" w:hanging="360"/>
+      </w:pPr>
+    </w:lvl>
+    <w:lvl w:ilvl="8" w:tplc="0409001B" w:tentative="1">
+      <w:start w:val="1"/>
+      <w:numFmt w:val="lowerRoman"/>
+      <w:lvlText w:val="%9."/>
+      <w:lvlJc w:val="right"/>
+      <w:pPr>
+        <w:ind w:left="6480" w:hanging="180"/>
+      </w:pPr>
+    </w:lvl>
+  </w:abstractNum>
+  <w:abstractNum w:abstractNumId="8" w15:restartNumberingAfterBreak="0">
+    <w:nsid w:val="3DF64E24"/>
+    <w:multiLevelType w:val="multilevel"/>
+    <w:tmpl w:val="B8342DDE"/>
+    <w:lvl w:ilvl="0">
+      <w:start w:val="1"/>
+      <w:numFmt w:val="decimal"/>
+      <w:lvlText w:val="%1."/>
+      <w:lvlJc w:val="left"/>
+      <w:pPr>
+        <w:ind w:left="720" w:hanging="360"/>
+      </w:pPr>
+      <w:rPr>
+        <w:rFonts w:hint="default"/>
+      </w:rPr>
+    </w:lvl>
+    <w:lvl w:ilvl="1">
+      <w:start w:val="1"/>
+      <w:numFmt w:val="decimal"/>
+      <w:isLgl/>
+      <w:lvlText w:val="%1.%2"/>
+      <w:lvlJc w:val="left"/>
+      <w:pPr>
+        <w:ind w:left="860" w:hanging="500"/>
+      </w:pPr>
+      <w:rPr>
+        <w:rFonts w:hint="default"/>
+        <w:color w:val="156082" w:themeColor="accent1"/>
+        <w:sz w:val="32"/>
+        <w:szCs w:val="32"/>
+      </w:rPr>
+    </w:lvl>
+    <w:lvl w:ilvl="2">
+      <w:start w:val="1"/>
+      <w:numFmt w:val="decimal"/>
+      <w:isLgl/>
+      <w:lvlText w:val="%1.%2.%3"/>
+      <w:lvlJc w:val="left"/>
+      <w:pPr>
+        <w:ind w:left="1080" w:hanging="720"/>
+      </w:pPr>
+      <w:rPr>
+        <w:rFonts w:hint="default"/>
+      </w:rPr>
+    </w:lvl>
+    <w:lvl w:ilvl="3">
+      <w:start w:val="1"/>
+      <w:numFmt w:val="decimal"/>
+      <w:isLgl/>
+      <w:lvlText w:val="%1.%2.%3.%4"/>
+      <w:lvlJc w:val="left"/>
+      <w:pPr>
+        <w:ind w:left="1440" w:hanging="1080"/>
+      </w:pPr>
+      <w:rPr>
+        <w:rFonts w:hint="default"/>
+      </w:rPr>
+    </w:lvl>
+    <w:lvl w:ilvl="4">
+      <w:start w:val="1"/>
+      <w:numFmt w:val="decimal"/>
+      <w:isLgl/>
+      <w:lvlText w:val="%1.%2.%3.%4.%5"/>
+      <w:lvlJc w:val="left"/>
+      <w:pPr>
+        <w:ind w:left="1440" w:hanging="1080"/>
+      </w:pPr>
+      <w:rPr>
+        <w:rFonts w:hint="default"/>
+      </w:rPr>
+    </w:lvl>
+    <w:lvl w:ilvl="5">
+      <w:start w:val="1"/>
+      <w:numFmt w:val="decimal"/>
+      <w:isLgl/>
+      <w:lvlText w:val="%1.%2.%3.%4.%5.%6"/>
+      <w:lvlJc w:val="left"/>
+      <w:pPr>
+        <w:ind w:left="1800" w:hanging="1440"/>
+      </w:pPr>
+      <w:rPr>
+        <w:rFonts w:hint="default"/>
+      </w:rPr>
+    </w:lvl>
+    <w:lvl w:ilvl="6">
+      <w:start w:val="1"/>
+      <w:numFmt w:val="decimal"/>
+      <w:isLgl/>
+      <w:lvlText w:val="%1.%2.%3.%4.%5.%6.%7"/>
+      <w:lvlJc w:val="left"/>
+      <w:pPr>
+        <w:ind w:left="1800" w:hanging="1440"/>
+      </w:pPr>
+      <w:rPr>
+        <w:rFonts w:hint="default"/>
+      </w:rPr>
+    </w:lvl>
+    <w:lvl w:ilvl="7">
+      <w:start w:val="1"/>
+      <w:numFmt w:val="decimal"/>
+      <w:isLgl/>
+      <w:lvlText w:val="%1.%2.%3.%4.%5.%6.%7.%8"/>
+      <w:lvlJc w:val="left"/>
+      <w:pPr>
+        <w:ind w:left="2160" w:hanging="1800"/>
+      </w:pPr>
+      <w:rPr>
+        <w:rFonts w:hint="default"/>
+      </w:rPr>
+    </w:lvl>
+    <w:lvl w:ilvl="8">
+      <w:start w:val="1"/>
+      <w:numFmt w:val="decimal"/>
+      <w:isLgl/>
+      <w:lvlText w:val="%1.%2.%3.%4.%5.%6.%7.%8.%9"/>
+      <w:lvlJc w:val="left"/>
+      <w:pPr>
+        <w:ind w:left="2160" w:hanging="1800"/>
+      </w:pPr>
+      <w:rPr>
+        <w:rFonts w:hint="default"/>
+      </w:rPr>
+    </w:lvl>
+  </w:abstractNum>
+  <w:abstractNum w:abstractNumId="9" w15:restartNumberingAfterBreak="0">
     <w:nsid w:val="4EFA1929"/>
     <w:multiLevelType w:val="hybridMultilevel"/>
     <w:tmpl w:val="443E4CB0"/>
@@ -6249,7 +6536,274 @@
       </w:pPr>
     </w:lvl>
   </w:abstractNum>
-  <w:abstractNum w:abstractNumId="7" w15:restartNumberingAfterBreak="0">
+  <w:abstractNum w:abstractNumId="10" w15:restartNumberingAfterBreak="0">
+    <w:nsid w:val="5BFE7241"/>
+    <w:multiLevelType w:val="hybridMultilevel"/>
+    <w:tmpl w:val="DB9A2FE6"/>
+    <w:lvl w:ilvl="0" w:tplc="F2AC5596">
+      <w:start w:val="3"/>
+      <w:numFmt w:val="decimal"/>
+      <w:lvlText w:val="3%1"/>
+      <w:lvlJc w:val="left"/>
+      <w:pPr>
+        <w:ind w:left="720" w:hanging="360"/>
+      </w:pPr>
+      <w:rPr>
+        <w:rFonts w:hint="default"/>
+      </w:rPr>
+    </w:lvl>
+    <w:lvl w:ilvl="1" w:tplc="04090019" w:tentative="1">
+      <w:start w:val="1"/>
+      <w:numFmt w:val="lowerLetter"/>
+      <w:lvlText w:val="%2."/>
+      <w:lvlJc w:val="left"/>
+      <w:pPr>
+        <w:ind w:left="1440" w:hanging="360"/>
+      </w:pPr>
+    </w:lvl>
+    <w:lvl w:ilvl="2" w:tplc="0409001B" w:tentative="1">
+      <w:start w:val="1"/>
+      <w:numFmt w:val="lowerRoman"/>
+      <w:lvlText w:val="%3."/>
+      <w:lvlJc w:val="right"/>
+      <w:pPr>
+        <w:ind w:left="2160" w:hanging="180"/>
+      </w:pPr>
+    </w:lvl>
+    <w:lvl w:ilvl="3" w:tplc="0409000F" w:tentative="1">
+      <w:start w:val="1"/>
+      <w:numFmt w:val="decimal"/>
+      <w:lvlText w:val="%4."/>
+      <w:lvlJc w:val="left"/>
+      <w:pPr>
+        <w:ind w:left="2880" w:hanging="360"/>
+      </w:pPr>
+    </w:lvl>
+    <w:lvl w:ilvl="4" w:tplc="04090019" w:tentative="1">
+      <w:start w:val="1"/>
+      <w:numFmt w:val="lowerLetter"/>
+      <w:lvlText w:val="%5."/>
+      <w:lvlJc w:val="left"/>
+      <w:pPr>
+        <w:ind w:left="3600" w:hanging="360"/>
+      </w:pPr>
+    </w:lvl>
+    <w:lvl w:ilvl="5" w:tplc="0409001B" w:tentative="1">
+      <w:start w:val="1"/>
+      <w:numFmt w:val="lowerRoman"/>
+      <w:lvlText w:val="%6."/>
+      <w:lvlJc w:val="right"/>
+      <w:pPr>
+        <w:ind w:left="4320" w:hanging="180"/>
+      </w:pPr>
+    </w:lvl>
+    <w:lvl w:ilvl="6" w:tplc="0409000F" w:tentative="1">
+      <w:start w:val="1"/>
+      <w:numFmt w:val="decimal"/>
+      <w:lvlText w:val="%7."/>
+      <w:lvlJc w:val="left"/>
+      <w:pPr>
+        <w:ind w:left="5040" w:hanging="360"/>
+      </w:pPr>
+    </w:lvl>
+    <w:lvl w:ilvl="7" w:tplc="04090019" w:tentative="1">
+      <w:start w:val="1"/>
+      <w:numFmt w:val="lowerLetter"/>
+      <w:lvlText w:val="%8."/>
+      <w:lvlJc w:val="left"/>
+      <w:pPr>
+        <w:ind w:left="5760" w:hanging="360"/>
+      </w:pPr>
+    </w:lvl>
+    <w:lvl w:ilvl="8" w:tplc="0409001B" w:tentative="1">
+      <w:start w:val="1"/>
+      <w:numFmt w:val="lowerRoman"/>
+      <w:lvlText w:val="%9."/>
+      <w:lvlJc w:val="right"/>
+      <w:pPr>
+        <w:ind w:left="6480" w:hanging="180"/>
+      </w:pPr>
+    </w:lvl>
+  </w:abstractNum>
+  <w:abstractNum w:abstractNumId="11" w15:restartNumberingAfterBreak="0">
+    <w:nsid w:val="5DF436DB"/>
+    <w:multiLevelType w:val="hybridMultilevel"/>
+    <w:tmpl w:val="3FA2A314"/>
+    <w:lvl w:ilvl="0" w:tplc="797AB000">
+      <w:start w:val="1"/>
+      <w:numFmt w:val="decimal"/>
+      <w:lvlText w:val="2.%1"/>
+      <w:lvlJc w:val="left"/>
+      <w:pPr>
+        <w:ind w:left="720" w:hanging="360"/>
+      </w:pPr>
+      <w:rPr>
+        <w:rFonts w:hint="default"/>
+      </w:rPr>
+    </w:lvl>
+    <w:lvl w:ilvl="1" w:tplc="04090019" w:tentative="1">
+      <w:start w:val="1"/>
+      <w:numFmt w:val="lowerLetter"/>
+      <w:lvlText w:val="%2."/>
+      <w:lvlJc w:val="left"/>
+      <w:pPr>
+        <w:ind w:left="1440" w:hanging="360"/>
+      </w:pPr>
+    </w:lvl>
+    <w:lvl w:ilvl="2" w:tplc="0409001B" w:tentative="1">
+      <w:start w:val="1"/>
+      <w:numFmt w:val="lowerRoman"/>
+      <w:lvlText w:val="%3."/>
+      <w:lvlJc w:val="right"/>
+      <w:pPr>
+        <w:ind w:left="2160" w:hanging="180"/>
+      </w:pPr>
+    </w:lvl>
+    <w:lvl w:ilvl="3" w:tplc="0409000F" w:tentative="1">
+      <w:start w:val="1"/>
+      <w:numFmt w:val="decimal"/>
+      <w:lvlText w:val="%4."/>
+      <w:lvlJc w:val="left"/>
+      <w:pPr>
+        <w:ind w:left="2880" w:hanging="360"/>
+      </w:pPr>
+    </w:lvl>
+    <w:lvl w:ilvl="4" w:tplc="04090019" w:tentative="1">
+      <w:start w:val="1"/>
+      <w:numFmt w:val="lowerLetter"/>
+      <w:lvlText w:val="%5."/>
+      <w:lvlJc w:val="left"/>
+      <w:pPr>
+        <w:ind w:left="3600" w:hanging="360"/>
+      </w:pPr>
+    </w:lvl>
+    <w:lvl w:ilvl="5" w:tplc="0409001B" w:tentative="1">
+      <w:start w:val="1"/>
+      <w:numFmt w:val="lowerRoman"/>
+      <w:lvlText w:val="%6."/>
+      <w:lvlJc w:val="right"/>
+      <w:pPr>
+        <w:ind w:left="4320" w:hanging="180"/>
+      </w:pPr>
+    </w:lvl>
+    <w:lvl w:ilvl="6" w:tplc="0409000F" w:tentative="1">
+      <w:start w:val="1"/>
+      <w:numFmt w:val="decimal"/>
+      <w:lvlText w:val="%7."/>
+      <w:lvlJc w:val="left"/>
+      <w:pPr>
+        <w:ind w:left="5040" w:hanging="360"/>
+      </w:pPr>
+    </w:lvl>
+    <w:lvl w:ilvl="7" w:tplc="04090019" w:tentative="1">
+      <w:start w:val="1"/>
+      <w:numFmt w:val="lowerLetter"/>
+      <w:lvlText w:val="%8."/>
+      <w:lvlJc w:val="left"/>
+      <w:pPr>
+        <w:ind w:left="5760" w:hanging="360"/>
+      </w:pPr>
+    </w:lvl>
+    <w:lvl w:ilvl="8" w:tplc="0409001B" w:tentative="1">
+      <w:start w:val="1"/>
+      <w:numFmt w:val="lowerRoman"/>
+      <w:lvlText w:val="%9."/>
+      <w:lvlJc w:val="right"/>
+      <w:pPr>
+        <w:ind w:left="6480" w:hanging="180"/>
+      </w:pPr>
+    </w:lvl>
+  </w:abstractNum>
+  <w:abstractNum w:abstractNumId="12" w15:restartNumberingAfterBreak="0">
+    <w:nsid w:val="6C6B08CA"/>
+    <w:multiLevelType w:val="hybridMultilevel"/>
+    <w:tmpl w:val="6D0CF39E"/>
+    <w:lvl w:ilvl="0" w:tplc="797AB000">
+      <w:start w:val="1"/>
+      <w:numFmt w:val="decimal"/>
+      <w:lvlText w:val="2.%1"/>
+      <w:lvlJc w:val="left"/>
+      <w:pPr>
+        <w:ind w:left="810" w:hanging="360"/>
+      </w:pPr>
+      <w:rPr>
+        <w:rFonts w:hint="default"/>
+      </w:rPr>
+    </w:lvl>
+    <w:lvl w:ilvl="1" w:tplc="04090019" w:tentative="1">
+      <w:start w:val="1"/>
+      <w:numFmt w:val="lowerLetter"/>
+      <w:lvlText w:val="%2."/>
+      <w:lvlJc w:val="left"/>
+      <w:pPr>
+        <w:ind w:left="1530" w:hanging="360"/>
+      </w:pPr>
+    </w:lvl>
+    <w:lvl w:ilvl="2" w:tplc="0409001B" w:tentative="1">
+      <w:start w:val="1"/>
+      <w:numFmt w:val="lowerRoman"/>
+      <w:lvlText w:val="%3."/>
+      <w:lvlJc w:val="right"/>
+      <w:pPr>
+        <w:ind w:left="2250" w:hanging="180"/>
+      </w:pPr>
+    </w:lvl>
+    <w:lvl w:ilvl="3" w:tplc="0409000F" w:tentative="1">
+      <w:start w:val="1"/>
+      <w:numFmt w:val="decimal"/>
+      <w:lvlText w:val="%4."/>
+      <w:lvlJc w:val="left"/>
+      <w:pPr>
+        <w:ind w:left="2970" w:hanging="360"/>
+      </w:pPr>
+    </w:lvl>
+    <w:lvl w:ilvl="4" w:tplc="04090019" w:tentative="1">
+      <w:start w:val="1"/>
+      <w:numFmt w:val="lowerLetter"/>
+      <w:lvlText w:val="%5."/>
+      <w:lvlJc w:val="left"/>
+      <w:pPr>
+        <w:ind w:left="3690" w:hanging="360"/>
+      </w:pPr>
+    </w:lvl>
+    <w:lvl w:ilvl="5" w:tplc="0409001B" w:tentative="1">
+      <w:start w:val="1"/>
+      <w:numFmt w:val="lowerRoman"/>
+      <w:lvlText w:val="%6."/>
+      <w:lvlJc w:val="right"/>
+      <w:pPr>
+        <w:ind w:left="4410" w:hanging="180"/>
+      </w:pPr>
+    </w:lvl>
+    <w:lvl w:ilvl="6" w:tplc="0409000F" w:tentative="1">
+      <w:start w:val="1"/>
+      <w:numFmt w:val="decimal"/>
+      <w:lvlText w:val="%7."/>
+      <w:lvlJc w:val="left"/>
+      <w:pPr>
+        <w:ind w:left="5130" w:hanging="360"/>
+      </w:pPr>
+    </w:lvl>
+    <w:lvl w:ilvl="7" w:tplc="04090019" w:tentative="1">
+      <w:start w:val="1"/>
+      <w:numFmt w:val="lowerLetter"/>
+      <w:lvlText w:val="%8."/>
+      <w:lvlJc w:val="left"/>
+      <w:pPr>
+        <w:ind w:left="5850" w:hanging="360"/>
+      </w:pPr>
+    </w:lvl>
+    <w:lvl w:ilvl="8" w:tplc="0409001B" w:tentative="1">
+      <w:start w:val="1"/>
+      <w:numFmt w:val="lowerRoman"/>
+      <w:lvlText w:val="%9."/>
+      <w:lvlJc w:val="right"/>
+      <w:pPr>
+        <w:ind w:left="6570" w:hanging="180"/>
+      </w:pPr>
+    </w:lvl>
+  </w:abstractNum>
+  <w:abstractNum w:abstractNumId="13" w15:restartNumberingAfterBreak="0">
     <w:nsid w:val="77606C7C"/>
     <w:multiLevelType w:val="multilevel"/>
     <w:tmpl w:val="6576BE18"/>
@@ -6363,28 +6917,46 @@
     </w:lvl>
   </w:abstractNum>
   <w:num w:numId="1">
-    <w:abstractNumId w:val="6"/>
+    <w:abstractNumId w:val="9"/>
   </w:num>
   <w:num w:numId="2">
-    <w:abstractNumId w:val="1"/>
+    <w:abstractNumId w:val="2"/>
   </w:num>
   <w:num w:numId="3">
-    <w:abstractNumId w:val="2"/>
+    <w:abstractNumId w:val="3"/>
   </w:num>
   <w:num w:numId="4">
     <w:abstractNumId w:val="0"/>
   </w:num>
   <w:num w:numId="5">
-    <w:abstractNumId w:val="3"/>
+    <w:abstractNumId w:val="4"/>
   </w:num>
   <w:num w:numId="6">
-    <w:abstractNumId w:val="7"/>
+    <w:abstractNumId w:val="13"/>
   </w:num>
   <w:num w:numId="7">
-    <w:abstractNumId w:val="4"/>
+    <w:abstractNumId w:val="5"/>
   </w:num>
   <w:num w:numId="8">
-    <w:abstractNumId w:val="5"/>
+    <w:abstractNumId w:val="8"/>
+  </w:num>
+  <w:num w:numId="9">
+    <w:abstractNumId w:val="12"/>
+  </w:num>
+  <w:num w:numId="10">
+    <w:abstractNumId w:val="6"/>
+  </w:num>
+  <w:num w:numId="11">
+    <w:abstractNumId w:val="1"/>
+  </w:num>
+  <w:num w:numId="12">
+    <w:abstractNumId w:val="11"/>
+  </w:num>
+  <w:num w:numId="13">
+    <w:abstractNumId w:val="10"/>
+  </w:num>
+  <w:num w:numId="14">
+    <w:abstractNumId w:val="7"/>
   </w:num>
 </w:numbering>
 </file>
@@ -6985,7 +7557,6 @@
   <w:style w:type="character" w:default="1" w:styleId="DefaultParagraphFont">
     <w:name w:val="Default Paragraph Font"/>
     <w:uiPriority w:val="1"/>
-    <w:semiHidden/>
     <w:unhideWhenUsed/>
   </w:style>
   <w:style w:type="table" w:default="1" w:styleId="TableNormal">
@@ -7759,6 +8330,50 @@
       </w:rPr>
     </w:tblStylePr>
   </w:style>
+  <w:style w:type="paragraph" w:styleId="Header">
+    <w:name w:val="header"/>
+    <w:basedOn w:val="Normal"/>
+    <w:link w:val="HeaderChar"/>
+    <w:uiPriority w:val="99"/>
+    <w:unhideWhenUsed/>
+    <w:rsid w:val="00E51843"/>
+    <w:pPr>
+      <w:tabs>
+        <w:tab w:val="center" w:pos="4703"/>
+        <w:tab w:val="right" w:pos="9406"/>
+      </w:tabs>
+      <w:spacing w:after="0" w:line="240" w:lineRule="auto"/>
+    </w:pPr>
+  </w:style>
+  <w:style w:type="character" w:customStyle="1" w:styleId="HeaderChar">
+    <w:name w:val="Header Char"/>
+    <w:basedOn w:val="DefaultParagraphFont"/>
+    <w:link w:val="Header"/>
+    <w:uiPriority w:val="99"/>
+    <w:rsid w:val="00E51843"/>
+  </w:style>
+  <w:style w:type="paragraph" w:styleId="Footer">
+    <w:name w:val="footer"/>
+    <w:basedOn w:val="Normal"/>
+    <w:link w:val="FooterChar"/>
+    <w:uiPriority w:val="99"/>
+    <w:unhideWhenUsed/>
+    <w:rsid w:val="00E51843"/>
+    <w:pPr>
+      <w:tabs>
+        <w:tab w:val="center" w:pos="4703"/>
+        <w:tab w:val="right" w:pos="9406"/>
+      </w:tabs>
+      <w:spacing w:after="0" w:line="240" w:lineRule="auto"/>
+    </w:pPr>
+  </w:style>
+  <w:style w:type="character" w:customStyle="1" w:styleId="FooterChar">
+    <w:name w:val="Footer Char"/>
+    <w:basedOn w:val="DefaultParagraphFont"/>
+    <w:link w:val="Footer"/>
+    <w:uiPriority w:val="99"/>
+    <w:rsid w:val="00E51843"/>
+  </w:style>
 </w:styles>
 </file>
 
@@ -8062,7 +8677,7 @@
 </file>
 
 <file path=customXml/itemProps1.xml><?xml version="1.0" encoding="utf-8"?>
-<ds:datastoreItem xmlns:ds="http://schemas.openxmlformats.org/officeDocument/2006/customXml" ds:itemID="{AA6C3890-541E-4BE5-8DCE-3FEC745FF363}">
+<ds:datastoreItem xmlns:ds="http://schemas.openxmlformats.org/officeDocument/2006/customXml" ds:itemID="{8ECF254A-04A7-451A-9472-113EA9D739DE}">
   <ds:schemaRefs>
     <ds:schemaRef ds:uri="http://schemas.openxmlformats.org/officeDocument/2006/bibliography"/>
   </ds:schemaRefs>

</xml_diff>

<commit_message>
Add new crosswordeasy2 folder
</commit_message>
<xml_diff>
--- a/Documentation/ByteForce Documenation.docx
+++ b/Documentation/ByteForce Documenation.docx
@@ -200,6 +200,7 @@
           <w:docPartUnique/>
         </w:docPartObj>
       </w:sdtPr>
+      <w:sdtEndPr/>
       <w:sdtContent>
         <w:p>
           <w:pPr>
@@ -1194,6 +1195,66 @@
                 <w:sz w:val="32"/>
                 <w:szCs w:val="32"/>
               </w:rPr>
+              <w:t>byteforce.sln</w:t>
+            </w:r>
+          </w:p>
+        </w:tc>
+        <w:tc>
+          <w:tcPr>
+            <w:tcW w:w="4698" w:type="dxa"/>
+          </w:tcPr>
+          <w:p>
+            <w:pPr>
+              <w:cnfStyle w:val="000000000000" w:firstRow="0" w:lastRow="0" w:firstColumn="0" w:lastColumn="0" w:oddVBand="0" w:evenVBand="0" w:oddHBand="0" w:evenHBand="0" w:firstRowFirstColumn="0" w:firstRowLastColumn="0" w:lastRowFirstColumn="0" w:lastRowLastColumn="0"/>
+              <w:rPr>
+                <w:i/>
+                <w:iCs/>
+                <w:color w:val="156082" w:themeColor="accent1"/>
+                <w:sz w:val="32"/>
+                <w:szCs w:val="32"/>
+              </w:rPr>
+            </w:pPr>
+            <w:r>
+              <w:rPr>
+                <w:i/>
+                <w:iCs/>
+                <w:color w:val="156082" w:themeColor="accent1"/>
+                <w:sz w:val="32"/>
+                <w:szCs w:val="32"/>
+              </w:rPr>
+              <w:t>Our main file of the game</w:t>
+            </w:r>
+          </w:p>
+        </w:tc>
+      </w:tr>
+      <w:tr>
+        <w:tc>
+          <w:tcPr>
+            <w:cnfStyle w:val="001000000000" w:firstRow="0" w:lastRow="0" w:firstColumn="1" w:lastColumn="0" w:oddVBand="0" w:evenVBand="0" w:oddHBand="0" w:evenHBand="0" w:firstRowFirstColumn="0" w:firstRowLastColumn="0" w:lastRowFirstColumn="0" w:lastRowLastColumn="0"/>
+            <w:tcW w:w="4698" w:type="dxa"/>
+          </w:tcPr>
+          <w:p>
+            <w:pPr>
+              <w:rPr>
+                <w:b w:val="0"/>
+                <w:bCs w:val="0"/>
+                <w:i/>
+                <w:iCs/>
+                <w:color w:val="156082" w:themeColor="accent1"/>
+                <w:sz w:val="32"/>
+                <w:szCs w:val="32"/>
+              </w:rPr>
+            </w:pPr>
+            <w:r>
+              <w:rPr>
+                <w:b w:val="0"/>
+                <w:bCs w:val="0"/>
+                <w:i/>
+                <w:iCs/>
+                <w:color w:val="156082" w:themeColor="accent1"/>
+                <w:sz w:val="32"/>
+                <w:szCs w:val="32"/>
+              </w:rPr>
               <w:t>front.sln</w:t>
             </w:r>
           </w:p>
@@ -1481,27 +1542,7 @@
                 <w:sz w:val="32"/>
                 <w:szCs w:val="32"/>
               </w:rPr>
-              <w:t xml:space="preserve">This is our </w:t>
-            </w:r>
-            <w:r>
-              <w:rPr>
-                <w:i/>
-                <w:iCs/>
-                <w:color w:val="156082" w:themeColor="accent1"/>
-                <w:sz w:val="32"/>
-                <w:szCs w:val="32"/>
-              </w:rPr>
-              <w:t>second</w:t>
-            </w:r>
-            <w:r>
-              <w:rPr>
-                <w:i/>
-                <w:iCs/>
-                <w:color w:val="156082" w:themeColor="accent1"/>
-                <w:sz w:val="32"/>
-                <w:szCs w:val="32"/>
-              </w:rPr>
-              <w:t xml:space="preserve"> crossword – easy level</w:t>
+              <w:t>This is our second crossword – easy level</w:t>
             </w:r>
           </w:p>
         </w:tc>
@@ -1794,67 +1835,7 @@
                 <w:sz w:val="32"/>
                 <w:szCs w:val="32"/>
               </w:rPr>
-              <w:t>c</w:t>
-            </w:r>
-            <w:r>
-              <w:rPr>
-                <w:b w:val="0"/>
-                <w:bCs w:val="0"/>
-                <w:i/>
-                <w:iCs/>
-                <w:color w:val="156082" w:themeColor="accent1"/>
-                <w:sz w:val="32"/>
-                <w:szCs w:val="32"/>
-              </w:rPr>
-              <w:t>rossword</w:t>
-            </w:r>
-            <w:r>
-              <w:rPr>
-                <w:b w:val="0"/>
-                <w:bCs w:val="0"/>
-                <w:i/>
-                <w:iCs/>
-                <w:color w:val="156082" w:themeColor="accent1"/>
-                <w:sz w:val="32"/>
-                <w:szCs w:val="32"/>
-              </w:rPr>
-              <w:t>_</w:t>
-            </w:r>
-            <w:r>
-              <w:rPr>
-                <w:b w:val="0"/>
-                <w:bCs w:val="0"/>
-                <w:i/>
-                <w:iCs/>
-                <w:color w:val="156082" w:themeColor="accent1"/>
-                <w:sz w:val="32"/>
-                <w:szCs w:val="32"/>
-              </w:rPr>
-              <w:t>hard</w:t>
-            </w:r>
-            <w:r>
-              <w:rPr>
-                <w:b w:val="0"/>
-                <w:bCs w:val="0"/>
-                <w:i/>
-                <w:iCs/>
-                <w:color w:val="156082" w:themeColor="accent1"/>
-                <w:sz w:val="32"/>
-                <w:szCs w:val="32"/>
-              </w:rPr>
-              <w:t>2</w:t>
-            </w:r>
-            <w:r>
-              <w:rPr>
-                <w:b w:val="0"/>
-                <w:bCs w:val="0"/>
-                <w:i/>
-                <w:iCs/>
-                <w:color w:val="156082" w:themeColor="accent1"/>
-                <w:sz w:val="32"/>
-                <w:szCs w:val="32"/>
-              </w:rPr>
-              <w:t>.sln</w:t>
+              <w:t>crossword_hard2.sln</w:t>
             </w:r>
           </w:p>
         </w:tc>
@@ -1949,7 +1930,6 @@
           <w:sz w:val="52"/>
           <w:szCs w:val="52"/>
         </w:rPr>
-        <w:lastRenderedPageBreak/>
         <w:t xml:space="preserve"> </w:t>
       </w:r>
       <w:r>
@@ -1990,11 +1970,2867 @@
     <w:p>
       <w:pPr>
         <w:rPr>
+          <w:rFonts w:ascii="Times New Roman" w:eastAsia="Times New Roman" w:hAnsi="Times New Roman" w:cs="Times New Roman"/>
+          <w:kern w:val="0"/>
+          <w14:ligatures w14:val="none"/>
+        </w:rPr>
+      </w:pPr>
+      <w:r>
+        <w:rPr>
+          <w:noProof/>
           <w:color w:val="156082" w:themeColor="accent1"/>
           <w:sz w:val="32"/>
           <w:szCs w:val="32"/>
         </w:rPr>
-      </w:pPr>
+        <mc:AlternateContent>
+          <mc:Choice Requires="wps">
+            <w:drawing>
+              <wp:anchor distT="0" distB="0" distL="114300" distR="114300" simplePos="0" relativeHeight="251680768" behindDoc="0" locked="0" layoutInCell="1" allowOverlap="1" wp14:anchorId="79C2C947" wp14:editId="4027A77C">
+                <wp:simplePos x="0" y="0"/>
+                <wp:positionH relativeFrom="margin">
+                  <wp:posOffset>3030855</wp:posOffset>
+                </wp:positionH>
+                <wp:positionV relativeFrom="paragraph">
+                  <wp:posOffset>4289425</wp:posOffset>
+                </wp:positionV>
+                <wp:extent cx="1377950" cy="533400"/>
+                <wp:effectExtent l="0" t="0" r="12700" b="19050"/>
+                <wp:wrapNone/>
+                <wp:docPr id="1811078269" name="Rectangle: Rounded Corners 4"/>
+                <wp:cNvGraphicFramePr/>
+                <a:graphic xmlns:a="http://schemas.openxmlformats.org/drawingml/2006/main">
+                  <a:graphicData uri="http://schemas.microsoft.com/office/word/2010/wordprocessingShape">
+                    <wps:wsp>
+                      <wps:cNvSpPr/>
+                      <wps:spPr>
+                        <a:xfrm>
+                          <a:off x="0" y="0"/>
+                          <a:ext cx="1377950" cy="533400"/>
+                        </a:xfrm>
+                        <a:prstGeom prst="roundRect">
+                          <a:avLst/>
+                        </a:prstGeom>
+                        <a:solidFill>
+                          <a:schemeClr val="bg2">
+                            <a:lumMod val="75000"/>
+                          </a:schemeClr>
+                        </a:solidFill>
+                        <a:ln>
+                          <a:solidFill>
+                            <a:schemeClr val="bg2">
+                              <a:lumMod val="75000"/>
+                            </a:schemeClr>
+                          </a:solidFill>
+                        </a:ln>
+                      </wps:spPr>
+                      <wps:style>
+                        <a:lnRef idx="2">
+                          <a:schemeClr val="accent1">
+                            <a:shade val="15000"/>
+                          </a:schemeClr>
+                        </a:lnRef>
+                        <a:fillRef idx="1">
+                          <a:schemeClr val="accent1"/>
+                        </a:fillRef>
+                        <a:effectRef idx="0">
+                          <a:schemeClr val="accent1"/>
+                        </a:effectRef>
+                        <a:fontRef idx="minor">
+                          <a:schemeClr val="lt1"/>
+                        </a:fontRef>
+                      </wps:style>
+                      <wps:txbx>
+                        <w:txbxContent>
+                          <w:p>
+                            <w:pPr>
+                              <w:tabs>
+                                <w:tab w:val="left" w:pos="720"/>
+                              </w:tabs>
+                              <w:autoSpaceDE w:val="0"/>
+                              <w:autoSpaceDN w:val="0"/>
+                              <w:adjustRightInd w:val="0"/>
+                              <w:spacing w:after="0" w:line="240" w:lineRule="auto"/>
+                              <w:jc w:val="center"/>
+                              <w:rPr>
+                                <w:rFonts w:cs="Calibri"/>
+                                <w:color w:val="000000"/>
+                                <w:kern w:val="0"/>
+                                <w:sz w:val="36"/>
+                                <w:szCs w:val="36"/>
+                              </w:rPr>
+                            </w:pPr>
+                            <w:r>
+                              <w:rPr>
+                                <w:rFonts w:cs="Calibri"/>
+                                <w:color w:val="000000"/>
+                                <w:kern w:val="0"/>
+                                <w:sz w:val="36"/>
+                                <w:szCs w:val="36"/>
+                              </w:rPr>
+                              <w:t>Hard_2</w:t>
+                            </w:r>
+                          </w:p>
+                        </w:txbxContent>
+                      </wps:txbx>
+                      <wps:bodyPr rot="0" spcFirstLastPara="0" vertOverflow="overflow" horzOverflow="overflow" vert="horz" wrap="square" lIns="91440" tIns="45720" rIns="91440" bIns="45720" numCol="1" spcCol="0" rtlCol="0" fromWordArt="0" anchor="ctr" anchorCtr="0" forceAA="0" compatLnSpc="1">
+                        <a:prstTxWarp prst="textNoShape">
+                          <a:avLst/>
+                        </a:prstTxWarp>
+                        <a:noAutofit/>
+                      </wps:bodyPr>
+                    </wps:wsp>
+                  </a:graphicData>
+                </a:graphic>
+              </wp:anchor>
+            </w:drawing>
+          </mc:Choice>
+          <mc:Fallback>
+            <w:pict>
+              <v:roundrect w14:anchorId="79C2C947" id="Rectangle: Rounded Corners 4" o:spid="_x0000_s1026" style="position:absolute;margin-left:238.65pt;margin-top:337.75pt;width:108.5pt;height:42pt;z-index:251680768;visibility:visible;mso-wrap-style:square;mso-wrap-distance-left:9pt;mso-wrap-distance-top:0;mso-wrap-distance-right:9pt;mso-wrap-distance-bottom:0;mso-position-horizontal:absolute;mso-position-horizontal-relative:margin;mso-position-vertical:absolute;mso-position-vertical-relative:text;v-text-anchor:middle" arcsize="10923f" o:gfxdata="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" fillcolor="#adadad [2414]" strokecolor="#adadad [2414]" strokeweight="1pt">
+                <v:stroke joinstyle="miter"/>
+                <v:textbox>
+                  <w:txbxContent>
+                    <w:p>
+                      <w:pPr>
+                        <w:tabs>
+                          <w:tab w:val="left" w:pos="720"/>
+                        </w:tabs>
+                        <w:autoSpaceDE w:val="0"/>
+                        <w:autoSpaceDN w:val="0"/>
+                        <w:adjustRightInd w:val="0"/>
+                        <w:spacing w:after="0" w:line="240" w:lineRule="auto"/>
+                        <w:jc w:val="center"/>
+                        <w:rPr>
+                          <w:rFonts w:cs="Calibri"/>
+                          <w:color w:val="000000"/>
+                          <w:kern w:val="0"/>
+                          <w:sz w:val="36"/>
+                          <w:szCs w:val="36"/>
+                        </w:rPr>
+                      </w:pPr>
+                      <w:r>
+                        <w:rPr>
+                          <w:rFonts w:cs="Calibri"/>
+                          <w:color w:val="000000"/>
+                          <w:kern w:val="0"/>
+                          <w:sz w:val="36"/>
+                          <w:szCs w:val="36"/>
+                        </w:rPr>
+                        <w:t>Hard_2</w:t>
+                      </w:r>
+                    </w:p>
+                  </w:txbxContent>
+                </v:textbox>
+                <w10:wrap anchorx="margin"/>
+              </v:roundrect>
+            </w:pict>
+          </mc:Fallback>
+        </mc:AlternateContent>
+      </w:r>
+      <w:r>
+        <w:rPr>
+          <w:noProof/>
+          <w:color w:val="156082" w:themeColor="accent1"/>
+          <w:sz w:val="32"/>
+          <w:szCs w:val="32"/>
+        </w:rPr>
+        <mc:AlternateContent>
+          <mc:Choice Requires="wps">
+            <w:drawing>
+              <wp:anchor distT="0" distB="0" distL="114300" distR="114300" simplePos="0" relativeHeight="251706368" behindDoc="0" locked="0" layoutInCell="1" allowOverlap="1" wp14:anchorId="744DB9F1" wp14:editId="216E6F03">
+                <wp:simplePos x="0" y="0"/>
+                <wp:positionH relativeFrom="column">
+                  <wp:posOffset>3714750</wp:posOffset>
+                </wp:positionH>
+                <wp:positionV relativeFrom="paragraph">
+                  <wp:posOffset>4095115</wp:posOffset>
+                </wp:positionV>
+                <wp:extent cx="0" cy="196850"/>
+                <wp:effectExtent l="0" t="0" r="38100" b="31750"/>
+                <wp:wrapNone/>
+                <wp:docPr id="812612462" name="Straight Connector 5"/>
+                <wp:cNvGraphicFramePr/>
+                <a:graphic xmlns:a="http://schemas.openxmlformats.org/drawingml/2006/main">
+                  <a:graphicData uri="http://schemas.microsoft.com/office/word/2010/wordprocessingShape">
+                    <wps:wsp>
+                      <wps:cNvCnPr/>
+                      <wps:spPr>
+                        <a:xfrm flipH="1">
+                          <a:off x="0" y="0"/>
+                          <a:ext cx="0" cy="196850"/>
+                        </a:xfrm>
+                        <a:prstGeom prst="line">
+                          <a:avLst/>
+                        </a:prstGeom>
+                        <a:noFill/>
+                        <a:ln w="19050" cap="flat" cmpd="sng" algn="ctr">
+                          <a:solidFill>
+                            <a:sysClr val="windowText" lastClr="000000"/>
+                          </a:solidFill>
+                          <a:prstDash val="solid"/>
+                          <a:miter lim="800000"/>
+                        </a:ln>
+                        <a:effectLst/>
+                      </wps:spPr>
+                      <wps:bodyPr/>
+                    </wps:wsp>
+                  </a:graphicData>
+                </a:graphic>
+                <wp14:sizeRelH relativeFrom="margin">
+                  <wp14:pctWidth>0</wp14:pctWidth>
+                </wp14:sizeRelH>
+                <wp14:sizeRelV relativeFrom="margin">
+                  <wp14:pctHeight>0</wp14:pctHeight>
+                </wp14:sizeRelV>
+              </wp:anchor>
+            </w:drawing>
+          </mc:Choice>
+          <mc:Fallback>
+            <w:pict>
+              <v:line w14:anchorId="17D122FE" id="Straight Connector 5" o:spid="_x0000_s1026" style="position:absolute;flip:x;z-index:251706368;visibility:visible;mso-wrap-style:square;mso-width-percent:0;mso-height-percent:0;mso-wrap-distance-left:9pt;mso-wrap-distance-top:0;mso-wrap-distance-right:9pt;mso-wrap-distance-bottom:0;mso-position-horizontal:absolute;mso-position-horizontal-relative:text;mso-position-vertical:absolute;mso-position-vertical-relative:text;mso-width-percent:0;mso-height-percent:0;mso-width-relative:margin;mso-height-relative:margin" from="292.5pt,322.45pt" to="292.5pt,337.95pt" o:gfxdata="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" strokecolor="windowText" strokeweight="1.5pt">
+                <v:stroke joinstyle="miter"/>
+              </v:line>
+            </w:pict>
+          </mc:Fallback>
+        </mc:AlternateContent>
+      </w:r>
+      <w:r>
+        <w:rPr>
+          <w:noProof/>
+          <w:color w:val="156082" w:themeColor="accent1"/>
+          <w:sz w:val="32"/>
+          <w:szCs w:val="32"/>
+        </w:rPr>
+        <mc:AlternateContent>
+          <mc:Choice Requires="wps">
+            <w:drawing>
+              <wp:anchor distT="0" distB="0" distL="114300" distR="114300" simplePos="0" relativeHeight="251708416" behindDoc="0" locked="0" layoutInCell="1" allowOverlap="1" wp14:anchorId="1563A71D" wp14:editId="2D795877">
+                <wp:simplePos x="0" y="0"/>
+                <wp:positionH relativeFrom="column">
+                  <wp:posOffset>2076450</wp:posOffset>
+                </wp:positionH>
+                <wp:positionV relativeFrom="paragraph">
+                  <wp:posOffset>4107815</wp:posOffset>
+                </wp:positionV>
+                <wp:extent cx="0" cy="196850"/>
+                <wp:effectExtent l="0" t="0" r="38100" b="31750"/>
+                <wp:wrapNone/>
+                <wp:docPr id="1951795322" name="Straight Connector 5"/>
+                <wp:cNvGraphicFramePr/>
+                <a:graphic xmlns:a="http://schemas.openxmlformats.org/drawingml/2006/main">
+                  <a:graphicData uri="http://schemas.microsoft.com/office/word/2010/wordprocessingShape">
+                    <wps:wsp>
+                      <wps:cNvCnPr/>
+                      <wps:spPr>
+                        <a:xfrm flipH="1">
+                          <a:off x="0" y="0"/>
+                          <a:ext cx="0" cy="196850"/>
+                        </a:xfrm>
+                        <a:prstGeom prst="line">
+                          <a:avLst/>
+                        </a:prstGeom>
+                        <a:noFill/>
+                        <a:ln w="19050" cap="flat" cmpd="sng" algn="ctr">
+                          <a:solidFill>
+                            <a:sysClr val="windowText" lastClr="000000"/>
+                          </a:solidFill>
+                          <a:prstDash val="solid"/>
+                          <a:miter lim="800000"/>
+                        </a:ln>
+                        <a:effectLst/>
+                      </wps:spPr>
+                      <wps:bodyPr/>
+                    </wps:wsp>
+                  </a:graphicData>
+                </a:graphic>
+                <wp14:sizeRelH relativeFrom="margin">
+                  <wp14:pctWidth>0</wp14:pctWidth>
+                </wp14:sizeRelH>
+                <wp14:sizeRelV relativeFrom="margin">
+                  <wp14:pctHeight>0</wp14:pctHeight>
+                </wp14:sizeRelV>
+              </wp:anchor>
+            </w:drawing>
+          </mc:Choice>
+          <mc:Fallback>
+            <w:pict>
+              <v:line w14:anchorId="2F9AB697" id="Straight Connector 5" o:spid="_x0000_s1026" style="position:absolute;flip:x;z-index:251708416;visibility:visible;mso-wrap-style:square;mso-width-percent:0;mso-height-percent:0;mso-wrap-distance-left:9pt;mso-wrap-distance-top:0;mso-wrap-distance-right:9pt;mso-wrap-distance-bottom:0;mso-position-horizontal:absolute;mso-position-horizontal-relative:text;mso-position-vertical:absolute;mso-position-vertical-relative:text;mso-width-percent:0;mso-height-percent:0;mso-width-relative:margin;mso-height-relative:margin" from="163.5pt,323.45pt" to="163.5pt,338.95pt" o:gfxdata="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" strokecolor="windowText" strokeweight="1.5pt">
+                <v:stroke joinstyle="miter"/>
+              </v:line>
+            </w:pict>
+          </mc:Fallback>
+        </mc:AlternateContent>
+      </w:r>
+      <w:r>
+        <w:rPr>
+          <w:noProof/>
+          <w:color w:val="156082" w:themeColor="accent1"/>
+          <w:sz w:val="32"/>
+          <w:szCs w:val="32"/>
+        </w:rPr>
+        <mc:AlternateContent>
+          <mc:Choice Requires="wps">
+            <w:drawing>
+              <wp:anchor distT="0" distB="0" distL="114300" distR="114300" simplePos="0" relativeHeight="251702272" behindDoc="0" locked="0" layoutInCell="1" allowOverlap="1" wp14:anchorId="0269C85D" wp14:editId="3D3C3065">
+                <wp:simplePos x="0" y="0"/>
+                <wp:positionH relativeFrom="column">
+                  <wp:posOffset>408305</wp:posOffset>
+                </wp:positionH>
+                <wp:positionV relativeFrom="paragraph">
+                  <wp:posOffset>4105275</wp:posOffset>
+                </wp:positionV>
+                <wp:extent cx="0" cy="196850"/>
+                <wp:effectExtent l="0" t="0" r="38100" b="31750"/>
+                <wp:wrapNone/>
+                <wp:docPr id="1026554605" name="Straight Connector 5"/>
+                <wp:cNvGraphicFramePr/>
+                <a:graphic xmlns:a="http://schemas.openxmlformats.org/drawingml/2006/main">
+                  <a:graphicData uri="http://schemas.microsoft.com/office/word/2010/wordprocessingShape">
+                    <wps:wsp>
+                      <wps:cNvCnPr/>
+                      <wps:spPr>
+                        <a:xfrm flipH="1">
+                          <a:off x="0" y="0"/>
+                          <a:ext cx="0" cy="196850"/>
+                        </a:xfrm>
+                        <a:prstGeom prst="line">
+                          <a:avLst/>
+                        </a:prstGeom>
+                        <a:noFill/>
+                        <a:ln w="19050" cap="flat" cmpd="sng" algn="ctr">
+                          <a:solidFill>
+                            <a:sysClr val="windowText" lastClr="000000"/>
+                          </a:solidFill>
+                          <a:prstDash val="solid"/>
+                          <a:miter lim="800000"/>
+                        </a:ln>
+                        <a:effectLst/>
+                      </wps:spPr>
+                      <wps:bodyPr/>
+                    </wps:wsp>
+                  </a:graphicData>
+                </a:graphic>
+                <wp14:sizeRelH relativeFrom="margin">
+                  <wp14:pctWidth>0</wp14:pctWidth>
+                </wp14:sizeRelH>
+                <wp14:sizeRelV relativeFrom="margin">
+                  <wp14:pctHeight>0</wp14:pctHeight>
+                </wp14:sizeRelV>
+              </wp:anchor>
+            </w:drawing>
+          </mc:Choice>
+          <mc:Fallback>
+            <w:pict>
+              <v:line w14:anchorId="00263FB4" id="Straight Connector 5" o:spid="_x0000_s1026" style="position:absolute;flip:x;z-index:251702272;visibility:visible;mso-wrap-style:square;mso-width-percent:0;mso-height-percent:0;mso-wrap-distance-left:9pt;mso-wrap-distance-top:0;mso-wrap-distance-right:9pt;mso-wrap-distance-bottom:0;mso-position-horizontal:absolute;mso-position-horizontal-relative:text;mso-position-vertical:absolute;mso-position-vertical-relative:text;mso-width-percent:0;mso-height-percent:0;mso-width-relative:margin;mso-height-relative:margin" from="32.15pt,323.25pt" to="32.15pt,338.75pt" o:gfxdata="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" strokecolor="windowText" strokeweight="1.5pt">
+                <v:stroke joinstyle="miter"/>
+              </v:line>
+            </w:pict>
+          </mc:Fallback>
+        </mc:AlternateContent>
+      </w:r>
+      <w:r>
+        <w:rPr>
+          <w:noProof/>
+          <w:color w:val="156082" w:themeColor="accent1"/>
+          <w:sz w:val="32"/>
+          <w:szCs w:val="32"/>
+        </w:rPr>
+        <mc:AlternateContent>
+          <mc:Choice Requires="wps">
+            <w:drawing>
+              <wp:anchor distT="0" distB="0" distL="114300" distR="114300" simplePos="0" relativeHeight="251696128" behindDoc="0" locked="0" layoutInCell="1" allowOverlap="1" wp14:anchorId="49B34C4C" wp14:editId="2966BB43">
+                <wp:simplePos x="0" y="0"/>
+                <wp:positionH relativeFrom="margin">
+                  <wp:posOffset>1866900</wp:posOffset>
+                </wp:positionH>
+                <wp:positionV relativeFrom="paragraph">
+                  <wp:posOffset>3279775</wp:posOffset>
+                </wp:positionV>
+                <wp:extent cx="6350" cy="298450"/>
+                <wp:effectExtent l="0" t="0" r="31750" b="25400"/>
+                <wp:wrapNone/>
+                <wp:docPr id="415395896" name="Straight Connector 5"/>
+                <wp:cNvGraphicFramePr/>
+                <a:graphic xmlns:a="http://schemas.openxmlformats.org/drawingml/2006/main">
+                  <a:graphicData uri="http://schemas.microsoft.com/office/word/2010/wordprocessingShape">
+                    <wps:wsp>
+                      <wps:cNvCnPr/>
+                      <wps:spPr>
+                        <a:xfrm>
+                          <a:off x="0" y="0"/>
+                          <a:ext cx="6350" cy="298450"/>
+                        </a:xfrm>
+                        <a:prstGeom prst="line">
+                          <a:avLst/>
+                        </a:prstGeom>
+                        <a:noFill/>
+                        <a:ln w="19050" cap="flat" cmpd="sng" algn="ctr">
+                          <a:solidFill>
+                            <a:sysClr val="windowText" lastClr="000000"/>
+                          </a:solidFill>
+                          <a:prstDash val="solid"/>
+                          <a:miter lim="800000"/>
+                        </a:ln>
+                        <a:effectLst/>
+                      </wps:spPr>
+                      <wps:bodyPr/>
+                    </wps:wsp>
+                  </a:graphicData>
+                </a:graphic>
+                <wp14:sizeRelH relativeFrom="margin">
+                  <wp14:pctWidth>0</wp14:pctWidth>
+                </wp14:sizeRelH>
+                <wp14:sizeRelV relativeFrom="margin">
+                  <wp14:pctHeight>0</wp14:pctHeight>
+                </wp14:sizeRelV>
+              </wp:anchor>
+            </w:drawing>
+          </mc:Choice>
+          <mc:Fallback>
+            <w:pict>
+              <v:line w14:anchorId="3CEC3A46" id="Straight Connector 5" o:spid="_x0000_s1026" style="position:absolute;z-index:251696128;visibility:visible;mso-wrap-style:square;mso-width-percent:0;mso-height-percent:0;mso-wrap-distance-left:9pt;mso-wrap-distance-top:0;mso-wrap-distance-right:9pt;mso-wrap-distance-bottom:0;mso-position-horizontal:absolute;mso-position-horizontal-relative:margin;mso-position-vertical:absolute;mso-position-vertical-relative:text;mso-width-percent:0;mso-height-percent:0;mso-width-relative:margin;mso-height-relative:margin" from="147pt,258.25pt" to="147.5pt,281.75pt" o:gfxdata="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" strokecolor="windowText" strokeweight="1.5pt">
+                <v:stroke joinstyle="miter"/>
+                <w10:wrap anchorx="margin"/>
+              </v:line>
+            </w:pict>
+          </mc:Fallback>
+        </mc:AlternateContent>
+      </w:r>
+      <w:r>
+        <w:rPr>
+          <w:noProof/>
+          <w:color w:val="156082" w:themeColor="accent1"/>
+          <w:sz w:val="32"/>
+          <w:szCs w:val="32"/>
+        </w:rPr>
+        <mc:AlternateContent>
+          <mc:Choice Requires="wps">
+            <w:drawing>
+              <wp:anchor distT="0" distB="0" distL="114300" distR="114300" simplePos="0" relativeHeight="251700224" behindDoc="0" locked="0" layoutInCell="1" allowOverlap="1" wp14:anchorId="3FEF800B" wp14:editId="46C3B83A">
+                <wp:simplePos x="0" y="0"/>
+                <wp:positionH relativeFrom="column">
+                  <wp:posOffset>408305</wp:posOffset>
+                </wp:positionH>
+                <wp:positionV relativeFrom="paragraph">
+                  <wp:posOffset>3279775</wp:posOffset>
+                </wp:positionV>
+                <wp:extent cx="1136650" cy="273050"/>
+                <wp:effectExtent l="0" t="0" r="25400" b="31750"/>
+                <wp:wrapNone/>
+                <wp:docPr id="418331738" name="Straight Connector 5"/>
+                <wp:cNvGraphicFramePr/>
+                <a:graphic xmlns:a="http://schemas.openxmlformats.org/drawingml/2006/main">
+                  <a:graphicData uri="http://schemas.microsoft.com/office/word/2010/wordprocessingShape">
+                    <wps:wsp>
+                      <wps:cNvCnPr/>
+                      <wps:spPr>
+                        <a:xfrm flipH="1">
+                          <a:off x="0" y="0"/>
+                          <a:ext cx="1136650" cy="273050"/>
+                        </a:xfrm>
+                        <a:prstGeom prst="line">
+                          <a:avLst/>
+                        </a:prstGeom>
+                        <a:noFill/>
+                        <a:ln w="19050" cap="flat" cmpd="sng" algn="ctr">
+                          <a:solidFill>
+                            <a:sysClr val="windowText" lastClr="000000"/>
+                          </a:solidFill>
+                          <a:prstDash val="solid"/>
+                          <a:miter lim="800000"/>
+                        </a:ln>
+                        <a:effectLst/>
+                      </wps:spPr>
+                      <wps:bodyPr/>
+                    </wps:wsp>
+                  </a:graphicData>
+                </a:graphic>
+                <wp14:sizeRelH relativeFrom="margin">
+                  <wp14:pctWidth>0</wp14:pctWidth>
+                </wp14:sizeRelH>
+                <wp14:sizeRelV relativeFrom="margin">
+                  <wp14:pctHeight>0</wp14:pctHeight>
+                </wp14:sizeRelV>
+              </wp:anchor>
+            </w:drawing>
+          </mc:Choice>
+          <mc:Fallback>
+            <w:pict>
+              <v:line w14:anchorId="46D34A49" id="Straight Connector 5" o:spid="_x0000_s1026" style="position:absolute;flip:x;z-index:251700224;visibility:visible;mso-wrap-style:square;mso-width-percent:0;mso-height-percent:0;mso-wrap-distance-left:9pt;mso-wrap-distance-top:0;mso-wrap-distance-right:9pt;mso-wrap-distance-bottom:0;mso-position-horizontal:absolute;mso-position-horizontal-relative:text;mso-position-vertical:absolute;mso-position-vertical-relative:text;mso-width-percent:0;mso-height-percent:0;mso-width-relative:margin;mso-height-relative:margin" from="32.15pt,258.25pt" to="121.65pt,279.75pt" o:gfxdata="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" strokecolor="windowText" strokeweight="1.5pt">
+                <v:stroke joinstyle="miter"/>
+              </v:line>
+            </w:pict>
+          </mc:Fallback>
+        </mc:AlternateContent>
+      </w:r>
+      <w:r>
+        <w:rPr>
+          <w:noProof/>
+          <w:color w:val="156082" w:themeColor="accent1"/>
+          <w:sz w:val="32"/>
+          <w:szCs w:val="32"/>
+        </w:rPr>
+        <mc:AlternateContent>
+          <mc:Choice Requires="wps">
+            <w:drawing>
+              <wp:anchor distT="0" distB="0" distL="114300" distR="114300" simplePos="0" relativeHeight="251698176" behindDoc="0" locked="0" layoutInCell="1" allowOverlap="1" wp14:anchorId="27978542" wp14:editId="72B37E63">
+                <wp:simplePos x="0" y="0"/>
+                <wp:positionH relativeFrom="column">
+                  <wp:posOffset>2287905</wp:posOffset>
+                </wp:positionH>
+                <wp:positionV relativeFrom="paragraph">
+                  <wp:posOffset>3286125</wp:posOffset>
+                </wp:positionV>
+                <wp:extent cx="1422400" cy="254000"/>
+                <wp:effectExtent l="0" t="0" r="25400" b="31750"/>
+                <wp:wrapNone/>
+                <wp:docPr id="1327707794" name="Straight Connector 5"/>
+                <wp:cNvGraphicFramePr/>
+                <a:graphic xmlns:a="http://schemas.openxmlformats.org/drawingml/2006/main">
+                  <a:graphicData uri="http://schemas.microsoft.com/office/word/2010/wordprocessingShape">
+                    <wps:wsp>
+                      <wps:cNvCnPr/>
+                      <wps:spPr>
+                        <a:xfrm>
+                          <a:off x="0" y="0"/>
+                          <a:ext cx="1422400" cy="254000"/>
+                        </a:xfrm>
+                        <a:prstGeom prst="line">
+                          <a:avLst/>
+                        </a:prstGeom>
+                        <a:noFill/>
+                        <a:ln w="19050" cap="flat" cmpd="sng" algn="ctr">
+                          <a:solidFill>
+                            <a:sysClr val="windowText" lastClr="000000"/>
+                          </a:solidFill>
+                          <a:prstDash val="solid"/>
+                          <a:miter lim="800000"/>
+                        </a:ln>
+                        <a:effectLst/>
+                      </wps:spPr>
+                      <wps:bodyPr/>
+                    </wps:wsp>
+                  </a:graphicData>
+                </a:graphic>
+                <wp14:sizeRelH relativeFrom="margin">
+                  <wp14:pctWidth>0</wp14:pctWidth>
+                </wp14:sizeRelH>
+                <wp14:sizeRelV relativeFrom="margin">
+                  <wp14:pctHeight>0</wp14:pctHeight>
+                </wp14:sizeRelV>
+              </wp:anchor>
+            </w:drawing>
+          </mc:Choice>
+          <mc:Fallback>
+            <w:pict>
+              <v:line w14:anchorId="53779D4A" id="Straight Connector 5" o:spid="_x0000_s1026" style="position:absolute;z-index:251698176;visibility:visible;mso-wrap-style:square;mso-width-percent:0;mso-height-percent:0;mso-wrap-distance-left:9pt;mso-wrap-distance-top:0;mso-wrap-distance-right:9pt;mso-wrap-distance-bottom:0;mso-position-horizontal:absolute;mso-position-horizontal-relative:text;mso-position-vertical:absolute;mso-position-vertical-relative:text;mso-width-percent:0;mso-height-percent:0;mso-width-relative:margin;mso-height-relative:margin" from="180.15pt,258.75pt" to="292.15pt,278.75pt" o:gfxdata="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" strokecolor="windowText" strokeweight="1.5pt">
+                <v:stroke joinstyle="miter"/>
+              </v:line>
+            </w:pict>
+          </mc:Fallback>
+        </mc:AlternateContent>
+      </w:r>
+      <w:r>
+        <w:rPr>
+          <w:noProof/>
+          <w:color w:val="156082" w:themeColor="accent1"/>
+          <w:sz w:val="32"/>
+          <w:szCs w:val="32"/>
+        </w:rPr>
+        <mc:AlternateContent>
+          <mc:Choice Requires="wps">
+            <w:drawing>
+              <wp:anchor distT="0" distB="0" distL="114300" distR="114300" simplePos="0" relativeHeight="251694080" behindDoc="0" locked="0" layoutInCell="1" allowOverlap="1" wp14:anchorId="5BFA18DD" wp14:editId="40FC4763">
+                <wp:simplePos x="0" y="0"/>
+                <wp:positionH relativeFrom="margin">
+                  <wp:posOffset>1887855</wp:posOffset>
+                </wp:positionH>
+                <wp:positionV relativeFrom="paragraph">
+                  <wp:posOffset>2492375</wp:posOffset>
+                </wp:positionV>
+                <wp:extent cx="0" cy="247650"/>
+                <wp:effectExtent l="0" t="0" r="38100" b="19050"/>
+                <wp:wrapNone/>
+                <wp:docPr id="701072187" name="Straight Connector 5"/>
+                <wp:cNvGraphicFramePr/>
+                <a:graphic xmlns:a="http://schemas.openxmlformats.org/drawingml/2006/main">
+                  <a:graphicData uri="http://schemas.microsoft.com/office/word/2010/wordprocessingShape">
+                    <wps:wsp>
+                      <wps:cNvCnPr/>
+                      <wps:spPr>
+                        <a:xfrm flipH="1">
+                          <a:off x="0" y="0"/>
+                          <a:ext cx="0" cy="247650"/>
+                        </a:xfrm>
+                        <a:prstGeom prst="line">
+                          <a:avLst/>
+                        </a:prstGeom>
+                        <a:noFill/>
+                        <a:ln w="19050" cap="flat" cmpd="sng" algn="ctr">
+                          <a:solidFill>
+                            <a:sysClr val="windowText" lastClr="000000"/>
+                          </a:solidFill>
+                          <a:prstDash val="solid"/>
+                          <a:miter lim="800000"/>
+                        </a:ln>
+                        <a:effectLst/>
+                      </wps:spPr>
+                      <wps:bodyPr/>
+                    </wps:wsp>
+                  </a:graphicData>
+                </a:graphic>
+                <wp14:sizeRelH relativeFrom="margin">
+                  <wp14:pctWidth>0</wp14:pctWidth>
+                </wp14:sizeRelH>
+                <wp14:sizeRelV relativeFrom="margin">
+                  <wp14:pctHeight>0</wp14:pctHeight>
+                </wp14:sizeRelV>
+              </wp:anchor>
+            </w:drawing>
+          </mc:Choice>
+          <mc:Fallback>
+            <w:pict>
+              <v:line w14:anchorId="67850619" id="Straight Connector 5" o:spid="_x0000_s1026" style="position:absolute;flip:x;z-index:251694080;visibility:visible;mso-wrap-style:square;mso-width-percent:0;mso-height-percent:0;mso-wrap-distance-left:9pt;mso-wrap-distance-top:0;mso-wrap-distance-right:9pt;mso-wrap-distance-bottom:0;mso-position-horizontal:absolute;mso-position-horizontal-relative:margin;mso-position-vertical:absolute;mso-position-vertical-relative:text;mso-width-percent:0;mso-height-percent:0;mso-width-relative:margin;mso-height-relative:margin" from="148.65pt,196.25pt" to="148.65pt,215.75pt" o:gfxdata="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" strokecolor="windowText" strokeweight="1.5pt">
+                <v:stroke joinstyle="miter"/>
+                <w10:wrap anchorx="margin"/>
+              </v:line>
+            </w:pict>
+          </mc:Fallback>
+        </mc:AlternateContent>
+      </w:r>
+      <w:r>
+        <w:rPr>
+          <w:noProof/>
+          <w:color w:val="156082" w:themeColor="accent1"/>
+          <w:sz w:val="32"/>
+          <w:szCs w:val="32"/>
+        </w:rPr>
+        <mc:AlternateContent>
+          <mc:Choice Requires="wps">
+            <w:drawing>
+              <wp:anchor distT="0" distB="0" distL="114300" distR="114300" simplePos="0" relativeHeight="251689984" behindDoc="0" locked="0" layoutInCell="1" allowOverlap="1" wp14:anchorId="35340996" wp14:editId="3F758B48">
+                <wp:simplePos x="0" y="0"/>
+                <wp:positionH relativeFrom="column">
+                  <wp:posOffset>3208655</wp:posOffset>
+                </wp:positionH>
+                <wp:positionV relativeFrom="paragraph">
+                  <wp:posOffset>1558925</wp:posOffset>
+                </wp:positionV>
+                <wp:extent cx="476250" cy="374650"/>
+                <wp:effectExtent l="0" t="0" r="19050" b="25400"/>
+                <wp:wrapNone/>
+                <wp:docPr id="1135662171" name="Straight Connector 5"/>
+                <wp:cNvGraphicFramePr/>
+                <a:graphic xmlns:a="http://schemas.openxmlformats.org/drawingml/2006/main">
+                  <a:graphicData uri="http://schemas.microsoft.com/office/word/2010/wordprocessingShape">
+                    <wps:wsp>
+                      <wps:cNvCnPr/>
+                      <wps:spPr>
+                        <a:xfrm>
+                          <a:off x="0" y="0"/>
+                          <a:ext cx="476250" cy="374650"/>
+                        </a:xfrm>
+                        <a:prstGeom prst="line">
+                          <a:avLst/>
+                        </a:prstGeom>
+                        <a:noFill/>
+                        <a:ln w="19050" cap="flat" cmpd="sng" algn="ctr">
+                          <a:solidFill>
+                            <a:sysClr val="windowText" lastClr="000000"/>
+                          </a:solidFill>
+                          <a:prstDash val="solid"/>
+                          <a:miter lim="800000"/>
+                        </a:ln>
+                        <a:effectLst/>
+                      </wps:spPr>
+                      <wps:bodyPr/>
+                    </wps:wsp>
+                  </a:graphicData>
+                </a:graphic>
+                <wp14:sizeRelH relativeFrom="margin">
+                  <wp14:pctWidth>0</wp14:pctWidth>
+                </wp14:sizeRelH>
+                <wp14:sizeRelV relativeFrom="margin">
+                  <wp14:pctHeight>0</wp14:pctHeight>
+                </wp14:sizeRelV>
+              </wp:anchor>
+            </w:drawing>
+          </mc:Choice>
+          <mc:Fallback>
+            <w:pict>
+              <v:line w14:anchorId="0D1B5BA9" id="Straight Connector 5" o:spid="_x0000_s1026" style="position:absolute;z-index:251689984;visibility:visible;mso-wrap-style:square;mso-width-percent:0;mso-height-percent:0;mso-wrap-distance-left:9pt;mso-wrap-distance-top:0;mso-wrap-distance-right:9pt;mso-wrap-distance-bottom:0;mso-position-horizontal:absolute;mso-position-horizontal-relative:text;mso-position-vertical:absolute;mso-position-vertical-relative:text;mso-width-percent:0;mso-height-percent:0;mso-width-relative:margin;mso-height-relative:margin" from="252.65pt,122.75pt" to="290.15pt,152.25pt" o:gfxdata="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" strokecolor="windowText" strokeweight="1.5pt">
+                <v:stroke joinstyle="miter"/>
+              </v:line>
+            </w:pict>
+          </mc:Fallback>
+        </mc:AlternateContent>
+      </w:r>
+      <w:r>
+        <w:rPr>
+          <w:noProof/>
+          <w:color w:val="156082" w:themeColor="accent1"/>
+          <w:sz w:val="32"/>
+          <w:szCs w:val="32"/>
+        </w:rPr>
+        <mc:AlternateContent>
+          <mc:Choice Requires="wps">
+            <w:drawing>
+              <wp:anchor distT="0" distB="0" distL="114300" distR="114300" simplePos="0" relativeHeight="251692032" behindDoc="0" locked="0" layoutInCell="1" allowOverlap="1" wp14:anchorId="607AFE8B" wp14:editId="5BD19AD9">
+                <wp:simplePos x="0" y="0"/>
+                <wp:positionH relativeFrom="column">
+                  <wp:posOffset>3570605</wp:posOffset>
+                </wp:positionH>
+                <wp:positionV relativeFrom="paragraph">
+                  <wp:posOffset>1546225</wp:posOffset>
+                </wp:positionV>
+                <wp:extent cx="1619250" cy="393700"/>
+                <wp:effectExtent l="0" t="0" r="19050" b="25400"/>
+                <wp:wrapNone/>
+                <wp:docPr id="662828175" name="Straight Connector 5"/>
+                <wp:cNvGraphicFramePr/>
+                <a:graphic xmlns:a="http://schemas.openxmlformats.org/drawingml/2006/main">
+                  <a:graphicData uri="http://schemas.microsoft.com/office/word/2010/wordprocessingShape">
+                    <wps:wsp>
+                      <wps:cNvCnPr/>
+                      <wps:spPr>
+                        <a:xfrm>
+                          <a:off x="0" y="0"/>
+                          <a:ext cx="1619250" cy="393700"/>
+                        </a:xfrm>
+                        <a:prstGeom prst="line">
+                          <a:avLst/>
+                        </a:prstGeom>
+                        <a:noFill/>
+                        <a:ln w="19050" cap="flat" cmpd="sng" algn="ctr">
+                          <a:solidFill>
+                            <a:sysClr val="windowText" lastClr="000000"/>
+                          </a:solidFill>
+                          <a:prstDash val="solid"/>
+                          <a:miter lim="800000"/>
+                        </a:ln>
+                        <a:effectLst/>
+                      </wps:spPr>
+                      <wps:bodyPr/>
+                    </wps:wsp>
+                  </a:graphicData>
+                </a:graphic>
+                <wp14:sizeRelH relativeFrom="margin">
+                  <wp14:pctWidth>0</wp14:pctWidth>
+                </wp14:sizeRelH>
+                <wp14:sizeRelV relativeFrom="margin">
+                  <wp14:pctHeight>0</wp14:pctHeight>
+                </wp14:sizeRelV>
+              </wp:anchor>
+            </w:drawing>
+          </mc:Choice>
+          <mc:Fallback>
+            <w:pict>
+              <v:line w14:anchorId="55EE98A2" id="Straight Connector 5" o:spid="_x0000_s1026" style="position:absolute;z-index:251692032;visibility:visible;mso-wrap-style:square;mso-width-percent:0;mso-height-percent:0;mso-wrap-distance-left:9pt;mso-wrap-distance-top:0;mso-wrap-distance-right:9pt;mso-wrap-distance-bottom:0;mso-position-horizontal:absolute;mso-position-horizontal-relative:text;mso-position-vertical:absolute;mso-position-vertical-relative:text;mso-width-percent:0;mso-height-percent:0;mso-width-relative:margin;mso-height-relative:margin" from="281.15pt,121.75pt" to="408.65pt,152.75pt" o:gfxdata="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" strokecolor="windowText" strokeweight="1.5pt">
+                <v:stroke joinstyle="miter"/>
+              </v:line>
+            </w:pict>
+          </mc:Fallback>
+        </mc:AlternateContent>
+      </w:r>
+      <w:r>
+        <w:rPr>
+          <w:noProof/>
+          <w:color w:val="156082" w:themeColor="accent1"/>
+          <w:sz w:val="32"/>
+          <w:szCs w:val="32"/>
+        </w:rPr>
+        <mc:AlternateContent>
+          <mc:Choice Requires="wps">
+            <w:drawing>
+              <wp:anchor distT="0" distB="0" distL="114300" distR="114300" simplePos="0" relativeHeight="251687936" behindDoc="0" locked="0" layoutInCell="1" allowOverlap="1" wp14:anchorId="28E715B5" wp14:editId="63C22DB5">
+                <wp:simplePos x="0" y="0"/>
+                <wp:positionH relativeFrom="column">
+                  <wp:posOffset>2224405</wp:posOffset>
+                </wp:positionH>
+                <wp:positionV relativeFrom="paragraph">
+                  <wp:posOffset>1539875</wp:posOffset>
+                </wp:positionV>
+                <wp:extent cx="228600" cy="438150"/>
+                <wp:effectExtent l="0" t="0" r="19050" b="19050"/>
+                <wp:wrapNone/>
+                <wp:docPr id="1313147421" name="Straight Connector 5"/>
+                <wp:cNvGraphicFramePr/>
+                <a:graphic xmlns:a="http://schemas.openxmlformats.org/drawingml/2006/main">
+                  <a:graphicData uri="http://schemas.microsoft.com/office/word/2010/wordprocessingShape">
+                    <wps:wsp>
+                      <wps:cNvCnPr/>
+                      <wps:spPr>
+                        <a:xfrm flipH="1">
+                          <a:off x="0" y="0"/>
+                          <a:ext cx="228600" cy="438150"/>
+                        </a:xfrm>
+                        <a:prstGeom prst="line">
+                          <a:avLst/>
+                        </a:prstGeom>
+                        <a:noFill/>
+                        <a:ln w="19050" cap="flat" cmpd="sng" algn="ctr">
+                          <a:solidFill>
+                            <a:sysClr val="windowText" lastClr="000000"/>
+                          </a:solidFill>
+                          <a:prstDash val="solid"/>
+                          <a:miter lim="800000"/>
+                        </a:ln>
+                        <a:effectLst/>
+                      </wps:spPr>
+                      <wps:bodyPr/>
+                    </wps:wsp>
+                  </a:graphicData>
+                </a:graphic>
+                <wp14:sizeRelH relativeFrom="margin">
+                  <wp14:pctWidth>0</wp14:pctWidth>
+                </wp14:sizeRelH>
+                <wp14:sizeRelV relativeFrom="margin">
+                  <wp14:pctHeight>0</wp14:pctHeight>
+                </wp14:sizeRelV>
+              </wp:anchor>
+            </w:drawing>
+          </mc:Choice>
+          <mc:Fallback>
+            <w:pict>
+              <v:line w14:anchorId="3CB4F480" id="Straight Connector 5" o:spid="_x0000_s1026" style="position:absolute;flip:x;z-index:251687936;visibility:visible;mso-wrap-style:square;mso-width-percent:0;mso-height-percent:0;mso-wrap-distance-left:9pt;mso-wrap-distance-top:0;mso-wrap-distance-right:9pt;mso-wrap-distance-bottom:0;mso-position-horizontal:absolute;mso-position-horizontal-relative:text;mso-position-vertical:absolute;mso-position-vertical-relative:text;mso-width-percent:0;mso-height-percent:0;mso-width-relative:margin;mso-height-relative:margin" from="175.15pt,121.25pt" to="193.15pt,155.75pt" o:gfxdata="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" strokecolor="windowText" strokeweight="1.5pt">
+                <v:stroke joinstyle="miter"/>
+              </v:line>
+            </w:pict>
+          </mc:Fallback>
+        </mc:AlternateContent>
+      </w:r>
+      <w:r>
+        <w:rPr>
+          <w:noProof/>
+          <w:color w:val="156082" w:themeColor="accent1"/>
+          <w:sz w:val="32"/>
+          <w:szCs w:val="32"/>
+        </w:rPr>
+        <mc:AlternateContent>
+          <mc:Choice Requires="wps">
+            <w:drawing>
+              <wp:anchor distT="0" distB="0" distL="114300" distR="114300" simplePos="0" relativeHeight="251666432" behindDoc="0" locked="0" layoutInCell="1" allowOverlap="1" wp14:anchorId="5B48C1DC" wp14:editId="2EA08FFC">
+                <wp:simplePos x="0" y="0"/>
+                <wp:positionH relativeFrom="margin">
+                  <wp:posOffset>3043555</wp:posOffset>
+                </wp:positionH>
+                <wp:positionV relativeFrom="paragraph">
+                  <wp:posOffset>3552825</wp:posOffset>
+                </wp:positionV>
+                <wp:extent cx="1377950" cy="533400"/>
+                <wp:effectExtent l="0" t="0" r="12700" b="19050"/>
+                <wp:wrapNone/>
+                <wp:docPr id="345410340" name="Rectangle: Rounded Corners 4"/>
+                <wp:cNvGraphicFramePr/>
+                <a:graphic xmlns:a="http://schemas.openxmlformats.org/drawingml/2006/main">
+                  <a:graphicData uri="http://schemas.microsoft.com/office/word/2010/wordprocessingShape">
+                    <wps:wsp>
+                      <wps:cNvSpPr/>
+                      <wps:spPr>
+                        <a:xfrm>
+                          <a:off x="0" y="0"/>
+                          <a:ext cx="1377950" cy="533400"/>
+                        </a:xfrm>
+                        <a:prstGeom prst="roundRect">
+                          <a:avLst/>
+                        </a:prstGeom>
+                        <a:solidFill>
+                          <a:schemeClr val="bg2">
+                            <a:lumMod val="75000"/>
+                          </a:schemeClr>
+                        </a:solidFill>
+                        <a:ln>
+                          <a:solidFill>
+                            <a:schemeClr val="bg2">
+                              <a:lumMod val="75000"/>
+                            </a:schemeClr>
+                          </a:solidFill>
+                        </a:ln>
+                      </wps:spPr>
+                      <wps:style>
+                        <a:lnRef idx="2">
+                          <a:schemeClr val="accent1">
+                            <a:shade val="15000"/>
+                          </a:schemeClr>
+                        </a:lnRef>
+                        <a:fillRef idx="1">
+                          <a:schemeClr val="accent1"/>
+                        </a:fillRef>
+                        <a:effectRef idx="0">
+                          <a:schemeClr val="accent1"/>
+                        </a:effectRef>
+                        <a:fontRef idx="minor">
+                          <a:schemeClr val="lt1"/>
+                        </a:fontRef>
+                      </wps:style>
+                      <wps:txbx>
+                        <w:txbxContent>
+                          <w:p>
+                            <w:pPr>
+                              <w:tabs>
+                                <w:tab w:val="left" w:pos="720"/>
+                              </w:tabs>
+                              <w:autoSpaceDE w:val="0"/>
+                              <w:autoSpaceDN w:val="0"/>
+                              <w:adjustRightInd w:val="0"/>
+                              <w:spacing w:after="0" w:line="240" w:lineRule="auto"/>
+                              <w:jc w:val="center"/>
+                            </w:pPr>
+                            <w:r>
+                              <w:rPr>
+                                <w:rFonts w:cs="Calibri"/>
+                                <w:color w:val="000000"/>
+                                <w:kern w:val="0"/>
+                                <w:sz w:val="36"/>
+                                <w:szCs w:val="36"/>
+                              </w:rPr>
+                              <w:t>Hard_1</w:t>
+                            </w:r>
+                          </w:p>
+                        </w:txbxContent>
+                      </wps:txbx>
+                      <wps:bodyPr rot="0" spcFirstLastPara="0" vertOverflow="overflow" horzOverflow="overflow" vert="horz" wrap="square" lIns="91440" tIns="45720" rIns="91440" bIns="45720" numCol="1" spcCol="0" rtlCol="0" fromWordArt="0" anchor="ctr" anchorCtr="0" forceAA="0" compatLnSpc="1">
+                        <a:prstTxWarp prst="textNoShape">
+                          <a:avLst/>
+                        </a:prstTxWarp>
+                        <a:noAutofit/>
+                      </wps:bodyPr>
+                    </wps:wsp>
+                  </a:graphicData>
+                </a:graphic>
+              </wp:anchor>
+            </w:drawing>
+          </mc:Choice>
+          <mc:Fallback>
+            <w:pict>
+              <v:roundrect w14:anchorId="5B48C1DC" id="_x0000_s1027" style="position:absolute;margin-left:239.65pt;margin-top:279.75pt;width:108.5pt;height:42pt;z-index:251666432;visibility:visible;mso-wrap-style:square;mso-wrap-distance-left:9pt;mso-wrap-distance-top:0;mso-wrap-distance-right:9pt;mso-wrap-distance-bottom:0;mso-position-horizontal:absolute;mso-position-horizontal-relative:margin;mso-position-vertical:absolute;mso-position-vertical-relative:text;v-text-anchor:middle" arcsize="10923f" o:gfxdata="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" fillcolor="#adadad [2414]" strokecolor="#adadad [2414]" strokeweight="1pt">
+                <v:stroke joinstyle="miter"/>
+                <v:textbox>
+                  <w:txbxContent>
+                    <w:p>
+                      <w:pPr>
+                        <w:tabs>
+                          <w:tab w:val="left" w:pos="720"/>
+                        </w:tabs>
+                        <w:autoSpaceDE w:val="0"/>
+                        <w:autoSpaceDN w:val="0"/>
+                        <w:adjustRightInd w:val="0"/>
+                        <w:spacing w:after="0" w:line="240" w:lineRule="auto"/>
+                        <w:jc w:val="center"/>
+                      </w:pPr>
+                      <w:r>
+                        <w:rPr>
+                          <w:rFonts w:cs="Calibri"/>
+                          <w:color w:val="000000"/>
+                          <w:kern w:val="0"/>
+                          <w:sz w:val="36"/>
+                          <w:szCs w:val="36"/>
+                        </w:rPr>
+                        <w:t>Hard_1</w:t>
+                      </w:r>
+                    </w:p>
+                  </w:txbxContent>
+                </v:textbox>
+                <w10:wrap anchorx="margin"/>
+              </v:roundrect>
+            </w:pict>
+          </mc:Fallback>
+        </mc:AlternateContent>
+      </w:r>
+      <w:r>
+        <w:rPr>
+          <w:noProof/>
+          <w:color w:val="156082" w:themeColor="accent1"/>
+          <w:sz w:val="32"/>
+          <w:szCs w:val="32"/>
+        </w:rPr>
+        <mc:AlternateContent>
+          <mc:Choice Requires="wps">
+            <w:drawing>
+              <wp:anchor distT="0" distB="0" distL="114300" distR="114300" simplePos="0" relativeHeight="251664384" behindDoc="0" locked="0" layoutInCell="1" allowOverlap="1" wp14:anchorId="685C29CF" wp14:editId="3262B917">
+                <wp:simplePos x="0" y="0"/>
+                <wp:positionH relativeFrom="margin">
+                  <wp:posOffset>1417955</wp:posOffset>
+                </wp:positionH>
+                <wp:positionV relativeFrom="paragraph">
+                  <wp:posOffset>4308475</wp:posOffset>
+                </wp:positionV>
+                <wp:extent cx="1377950" cy="533400"/>
+                <wp:effectExtent l="0" t="0" r="12700" b="19050"/>
+                <wp:wrapNone/>
+                <wp:docPr id="1348455690" name="Rectangle: Rounded Corners 4"/>
+                <wp:cNvGraphicFramePr/>
+                <a:graphic xmlns:a="http://schemas.openxmlformats.org/drawingml/2006/main">
+                  <a:graphicData uri="http://schemas.microsoft.com/office/word/2010/wordprocessingShape">
+                    <wps:wsp>
+                      <wps:cNvSpPr/>
+                      <wps:spPr>
+                        <a:xfrm>
+                          <a:off x="0" y="0"/>
+                          <a:ext cx="1377950" cy="533400"/>
+                        </a:xfrm>
+                        <a:prstGeom prst="roundRect">
+                          <a:avLst/>
+                        </a:prstGeom>
+                        <a:solidFill>
+                          <a:schemeClr val="bg2">
+                            <a:lumMod val="75000"/>
+                          </a:schemeClr>
+                        </a:solidFill>
+                        <a:ln>
+                          <a:solidFill>
+                            <a:schemeClr val="bg2">
+                              <a:lumMod val="75000"/>
+                            </a:schemeClr>
+                          </a:solidFill>
+                        </a:ln>
+                      </wps:spPr>
+                      <wps:style>
+                        <a:lnRef idx="2">
+                          <a:schemeClr val="accent1">
+                            <a:shade val="15000"/>
+                          </a:schemeClr>
+                        </a:lnRef>
+                        <a:fillRef idx="1">
+                          <a:schemeClr val="accent1"/>
+                        </a:fillRef>
+                        <a:effectRef idx="0">
+                          <a:schemeClr val="accent1"/>
+                        </a:effectRef>
+                        <a:fontRef idx="minor">
+                          <a:schemeClr val="lt1"/>
+                        </a:fontRef>
+                      </wps:style>
+                      <wps:txbx>
+                        <w:txbxContent>
+                          <w:p>
+                            <w:pPr>
+                              <w:tabs>
+                                <w:tab w:val="left" w:pos="720"/>
+                              </w:tabs>
+                              <w:autoSpaceDE w:val="0"/>
+                              <w:autoSpaceDN w:val="0"/>
+                              <w:adjustRightInd w:val="0"/>
+                              <w:spacing w:after="0" w:line="240" w:lineRule="auto"/>
+                              <w:jc w:val="center"/>
+                              <w:rPr>
+                                <w:rFonts w:cs="Calibri"/>
+                                <w:color w:val="000000"/>
+                                <w:kern w:val="0"/>
+                                <w:sz w:val="36"/>
+                                <w:szCs w:val="36"/>
+                              </w:rPr>
+                            </w:pPr>
+                            <w:r>
+                              <w:rPr>
+                                <w:rFonts w:cs="Calibri"/>
+                                <w:color w:val="000000"/>
+                                <w:kern w:val="0"/>
+                                <w:sz w:val="36"/>
+                                <w:szCs w:val="36"/>
+                              </w:rPr>
+                              <w:t>Front</w:t>
+                            </w:r>
+                            <w:r>
+                              <w:rPr>
+                                <w:rFonts w:cs="Calibri"/>
+                                <w:color w:val="000000"/>
+                                <w:kern w:val="0"/>
+                                <w:sz w:val="36"/>
+                                <w:szCs w:val="36"/>
+                              </w:rPr>
+                              <w:t xml:space="preserve"> p</w:t>
+                            </w:r>
+                            <w:r>
+                              <w:rPr>
+                                <w:rFonts w:cs="Calibri"/>
+                                <w:color w:val="000000"/>
+                                <w:kern w:val="0"/>
+                                <w:sz w:val="36"/>
+                                <w:szCs w:val="36"/>
+                              </w:rPr>
+                              <w:t>age</w:t>
+                            </w:r>
+                          </w:p>
+                          <w:p>
+                            <w:pPr>
+                              <w:jc w:val="center"/>
+                            </w:pPr>
+                          </w:p>
+                        </w:txbxContent>
+                      </wps:txbx>
+                      <wps:bodyPr rot="0" spcFirstLastPara="0" vertOverflow="overflow" horzOverflow="overflow" vert="horz" wrap="square" lIns="91440" tIns="45720" rIns="91440" bIns="45720" numCol="1" spcCol="0" rtlCol="0" fromWordArt="0" anchor="ctr" anchorCtr="0" forceAA="0" compatLnSpc="1">
+                        <a:prstTxWarp prst="textNoShape">
+                          <a:avLst/>
+                        </a:prstTxWarp>
+                        <a:noAutofit/>
+                      </wps:bodyPr>
+                    </wps:wsp>
+                  </a:graphicData>
+                </a:graphic>
+              </wp:anchor>
+            </w:drawing>
+          </mc:Choice>
+          <mc:Fallback>
+            <w:pict>
+              <v:roundrect w14:anchorId="685C29CF" id="_x0000_s1028" style="position:absolute;margin-left:111.65pt;margin-top:339.25pt;width:108.5pt;height:42pt;z-index:251664384;visibility:visible;mso-wrap-style:square;mso-wrap-distance-left:9pt;mso-wrap-distance-top:0;mso-wrap-distance-right:9pt;mso-wrap-distance-bottom:0;mso-position-horizontal:absolute;mso-position-horizontal-relative:margin;mso-position-vertical:absolute;mso-position-vertical-relative:text;v-text-anchor:middle" arcsize="10923f" o:gfxdata="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" fillcolor="#adadad [2414]" strokecolor="#adadad [2414]" strokeweight="1pt">
+                <v:stroke joinstyle="miter"/>
+                <v:textbox>
+                  <w:txbxContent>
+                    <w:p>
+                      <w:pPr>
+                        <w:tabs>
+                          <w:tab w:val="left" w:pos="720"/>
+                        </w:tabs>
+                        <w:autoSpaceDE w:val="0"/>
+                        <w:autoSpaceDN w:val="0"/>
+                        <w:adjustRightInd w:val="0"/>
+                        <w:spacing w:after="0" w:line="240" w:lineRule="auto"/>
+                        <w:jc w:val="center"/>
+                        <w:rPr>
+                          <w:rFonts w:cs="Calibri"/>
+                          <w:color w:val="000000"/>
+                          <w:kern w:val="0"/>
+                          <w:sz w:val="36"/>
+                          <w:szCs w:val="36"/>
+                        </w:rPr>
+                      </w:pPr>
+                      <w:r>
+                        <w:rPr>
+                          <w:rFonts w:cs="Calibri"/>
+                          <w:color w:val="000000"/>
+                          <w:kern w:val="0"/>
+                          <w:sz w:val="36"/>
+                          <w:szCs w:val="36"/>
+                        </w:rPr>
+                        <w:t>Front</w:t>
+                      </w:r>
+                      <w:r>
+                        <w:rPr>
+                          <w:rFonts w:cs="Calibri"/>
+                          <w:color w:val="000000"/>
+                          <w:kern w:val="0"/>
+                          <w:sz w:val="36"/>
+                          <w:szCs w:val="36"/>
+                        </w:rPr>
+                        <w:t xml:space="preserve"> p</w:t>
+                      </w:r>
+                      <w:r>
+                        <w:rPr>
+                          <w:rFonts w:cs="Calibri"/>
+                          <w:color w:val="000000"/>
+                          <w:kern w:val="0"/>
+                          <w:sz w:val="36"/>
+                          <w:szCs w:val="36"/>
+                        </w:rPr>
+                        <w:t>age</w:t>
+                      </w:r>
+                    </w:p>
+                    <w:p>
+                      <w:pPr>
+                        <w:jc w:val="center"/>
+                      </w:pPr>
+                    </w:p>
+                  </w:txbxContent>
+                </v:textbox>
+                <w10:wrap anchorx="margin"/>
+              </v:roundrect>
+            </w:pict>
+          </mc:Fallback>
+        </mc:AlternateContent>
+      </w:r>
+      <w:r>
+        <w:rPr>
+          <w:noProof/>
+          <w:color w:val="156082" w:themeColor="accent1"/>
+          <w:sz w:val="32"/>
+          <w:szCs w:val="32"/>
+        </w:rPr>
+        <mc:AlternateContent>
+          <mc:Choice Requires="wps">
+            <w:drawing>
+              <wp:anchor distT="0" distB="0" distL="114300" distR="114300" simplePos="0" relativeHeight="251678720" behindDoc="0" locked="0" layoutInCell="1" allowOverlap="1" wp14:anchorId="278E5085" wp14:editId="7B05AB09">
+                <wp:simplePos x="0" y="0"/>
+                <wp:positionH relativeFrom="margin">
+                  <wp:posOffset>1417955</wp:posOffset>
+                </wp:positionH>
+                <wp:positionV relativeFrom="paragraph">
+                  <wp:posOffset>3565525</wp:posOffset>
+                </wp:positionV>
+                <wp:extent cx="1377950" cy="533400"/>
+                <wp:effectExtent l="0" t="0" r="12700" b="19050"/>
+                <wp:wrapNone/>
+                <wp:docPr id="173216857" name="Rectangle: Rounded Corners 4"/>
+                <wp:cNvGraphicFramePr/>
+                <a:graphic xmlns:a="http://schemas.openxmlformats.org/drawingml/2006/main">
+                  <a:graphicData uri="http://schemas.microsoft.com/office/word/2010/wordprocessingShape">
+                    <wps:wsp>
+                      <wps:cNvSpPr/>
+                      <wps:spPr>
+                        <a:xfrm>
+                          <a:off x="0" y="0"/>
+                          <a:ext cx="1377950" cy="533400"/>
+                        </a:xfrm>
+                        <a:prstGeom prst="roundRect">
+                          <a:avLst/>
+                        </a:prstGeom>
+                        <a:solidFill>
+                          <a:schemeClr val="bg2">
+                            <a:lumMod val="75000"/>
+                          </a:schemeClr>
+                        </a:solidFill>
+                        <a:ln>
+                          <a:solidFill>
+                            <a:schemeClr val="bg2">
+                              <a:lumMod val="75000"/>
+                            </a:schemeClr>
+                          </a:solidFill>
+                        </a:ln>
+                      </wps:spPr>
+                      <wps:style>
+                        <a:lnRef idx="2">
+                          <a:schemeClr val="accent1">
+                            <a:shade val="15000"/>
+                          </a:schemeClr>
+                        </a:lnRef>
+                        <a:fillRef idx="1">
+                          <a:schemeClr val="accent1"/>
+                        </a:fillRef>
+                        <a:effectRef idx="0">
+                          <a:schemeClr val="accent1"/>
+                        </a:effectRef>
+                        <a:fontRef idx="minor">
+                          <a:schemeClr val="lt1"/>
+                        </a:fontRef>
+                      </wps:style>
+                      <wps:txbx>
+                        <w:txbxContent>
+                          <w:p>
+                            <w:pPr>
+                              <w:tabs>
+                                <w:tab w:val="left" w:pos="720"/>
+                              </w:tabs>
+                              <w:autoSpaceDE w:val="0"/>
+                              <w:autoSpaceDN w:val="0"/>
+                              <w:adjustRightInd w:val="0"/>
+                              <w:spacing w:after="0" w:line="240" w:lineRule="auto"/>
+                              <w:jc w:val="center"/>
+                              <w:rPr>
+                                <w:rFonts w:cs="Calibri"/>
+                                <w:color w:val="000000"/>
+                                <w:kern w:val="0"/>
+                                <w:sz w:val="36"/>
+                                <w:szCs w:val="36"/>
+                              </w:rPr>
+                            </w:pPr>
+                            <w:r>
+                              <w:rPr>
+                                <w:rFonts w:cs="Calibri"/>
+                                <w:color w:val="000000"/>
+                                <w:kern w:val="0"/>
+                                <w:sz w:val="36"/>
+                                <w:szCs w:val="36"/>
+                              </w:rPr>
+                              <w:t>Front</w:t>
+                            </w:r>
+                            <w:r>
+                              <w:rPr>
+                                <w:rFonts w:cs="Calibri"/>
+                                <w:color w:val="000000"/>
+                                <w:kern w:val="0"/>
+                                <w:sz w:val="36"/>
+                                <w:szCs w:val="36"/>
+                              </w:rPr>
+                              <w:t xml:space="preserve"> p</w:t>
+                            </w:r>
+                            <w:r>
+                              <w:rPr>
+                                <w:rFonts w:cs="Calibri"/>
+                                <w:color w:val="000000"/>
+                                <w:kern w:val="0"/>
+                                <w:sz w:val="36"/>
+                                <w:szCs w:val="36"/>
+                              </w:rPr>
+                              <w:t>age</w:t>
+                            </w:r>
+                          </w:p>
+                          <w:p>
+                            <w:pPr>
+                              <w:jc w:val="center"/>
+                            </w:pPr>
+                          </w:p>
+                        </w:txbxContent>
+                      </wps:txbx>
+                      <wps:bodyPr rot="0" spcFirstLastPara="0" vertOverflow="overflow" horzOverflow="overflow" vert="horz" wrap="square" lIns="91440" tIns="45720" rIns="91440" bIns="45720" numCol="1" spcCol="0" rtlCol="0" fromWordArt="0" anchor="ctr" anchorCtr="0" forceAA="0" compatLnSpc="1">
+                        <a:prstTxWarp prst="textNoShape">
+                          <a:avLst/>
+                        </a:prstTxWarp>
+                        <a:noAutofit/>
+                      </wps:bodyPr>
+                    </wps:wsp>
+                  </a:graphicData>
+                </a:graphic>
+              </wp:anchor>
+            </w:drawing>
+          </mc:Choice>
+          <mc:Fallback>
+            <w:pict>
+              <v:roundrect w14:anchorId="278E5085" id="_x0000_s1029" style="position:absolute;margin-left:111.65pt;margin-top:280.75pt;width:108.5pt;height:42pt;z-index:251678720;visibility:visible;mso-wrap-style:square;mso-wrap-distance-left:9pt;mso-wrap-distance-top:0;mso-wrap-distance-right:9pt;mso-wrap-distance-bottom:0;mso-position-horizontal:absolute;mso-position-horizontal-relative:margin;mso-position-vertical:absolute;mso-position-vertical-relative:text;v-text-anchor:middle" arcsize="10923f" o:gfxdata="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" fillcolor="#adadad [2414]" strokecolor="#adadad [2414]" strokeweight="1pt">
+                <v:stroke joinstyle="miter"/>
+                <v:textbox>
+                  <w:txbxContent>
+                    <w:p>
+                      <w:pPr>
+                        <w:tabs>
+                          <w:tab w:val="left" w:pos="720"/>
+                        </w:tabs>
+                        <w:autoSpaceDE w:val="0"/>
+                        <w:autoSpaceDN w:val="0"/>
+                        <w:adjustRightInd w:val="0"/>
+                        <w:spacing w:after="0" w:line="240" w:lineRule="auto"/>
+                        <w:jc w:val="center"/>
+                        <w:rPr>
+                          <w:rFonts w:cs="Calibri"/>
+                          <w:color w:val="000000"/>
+                          <w:kern w:val="0"/>
+                          <w:sz w:val="36"/>
+                          <w:szCs w:val="36"/>
+                        </w:rPr>
+                      </w:pPr>
+                      <w:r>
+                        <w:rPr>
+                          <w:rFonts w:cs="Calibri"/>
+                          <w:color w:val="000000"/>
+                          <w:kern w:val="0"/>
+                          <w:sz w:val="36"/>
+                          <w:szCs w:val="36"/>
+                        </w:rPr>
+                        <w:t>Front</w:t>
+                      </w:r>
+                      <w:r>
+                        <w:rPr>
+                          <w:rFonts w:cs="Calibri"/>
+                          <w:color w:val="000000"/>
+                          <w:kern w:val="0"/>
+                          <w:sz w:val="36"/>
+                          <w:szCs w:val="36"/>
+                        </w:rPr>
+                        <w:t xml:space="preserve"> p</w:t>
+                      </w:r>
+                      <w:r>
+                        <w:rPr>
+                          <w:rFonts w:cs="Calibri"/>
+                          <w:color w:val="000000"/>
+                          <w:kern w:val="0"/>
+                          <w:sz w:val="36"/>
+                          <w:szCs w:val="36"/>
+                        </w:rPr>
+                        <w:t>age</w:t>
+                      </w:r>
+                    </w:p>
+                    <w:p>
+                      <w:pPr>
+                        <w:jc w:val="center"/>
+                      </w:pPr>
+                    </w:p>
+                  </w:txbxContent>
+                </v:textbox>
+                <w10:wrap anchorx="margin"/>
+              </v:roundrect>
+            </w:pict>
+          </mc:Fallback>
+        </mc:AlternateContent>
+      </w:r>
+      <w:r>
+        <w:rPr>
+          <w:noProof/>
+          <w:color w:val="156082" w:themeColor="accent1"/>
+          <w:sz w:val="32"/>
+          <w:szCs w:val="32"/>
+        </w:rPr>
+        <mc:AlternateContent>
+          <mc:Choice Requires="wps">
+            <w:drawing>
+              <wp:anchor distT="0" distB="0" distL="114300" distR="114300" simplePos="0" relativeHeight="251662336" behindDoc="0" locked="0" layoutInCell="1" allowOverlap="1" wp14:anchorId="3C01EB0B" wp14:editId="446EDB9F">
+                <wp:simplePos x="0" y="0"/>
+                <wp:positionH relativeFrom="margin">
+                  <wp:posOffset>-228600</wp:posOffset>
+                </wp:positionH>
+                <wp:positionV relativeFrom="paragraph">
+                  <wp:posOffset>4317365</wp:posOffset>
+                </wp:positionV>
+                <wp:extent cx="1377950" cy="533400"/>
+                <wp:effectExtent l="0" t="0" r="12700" b="19050"/>
+                <wp:wrapNone/>
+                <wp:docPr id="773141051" name="Rectangle: Rounded Corners 4"/>
+                <wp:cNvGraphicFramePr/>
+                <a:graphic xmlns:a="http://schemas.openxmlformats.org/drawingml/2006/main">
+                  <a:graphicData uri="http://schemas.microsoft.com/office/word/2010/wordprocessingShape">
+                    <wps:wsp>
+                      <wps:cNvSpPr/>
+                      <wps:spPr>
+                        <a:xfrm>
+                          <a:off x="0" y="0"/>
+                          <a:ext cx="1377950" cy="533400"/>
+                        </a:xfrm>
+                        <a:prstGeom prst="roundRect">
+                          <a:avLst/>
+                        </a:prstGeom>
+                        <a:solidFill>
+                          <a:schemeClr val="bg2">
+                            <a:lumMod val="75000"/>
+                          </a:schemeClr>
+                        </a:solidFill>
+                        <a:ln>
+                          <a:solidFill>
+                            <a:schemeClr val="bg2">
+                              <a:lumMod val="75000"/>
+                            </a:schemeClr>
+                          </a:solidFill>
+                        </a:ln>
+                      </wps:spPr>
+                      <wps:style>
+                        <a:lnRef idx="2">
+                          <a:schemeClr val="accent1">
+                            <a:shade val="15000"/>
+                          </a:schemeClr>
+                        </a:lnRef>
+                        <a:fillRef idx="1">
+                          <a:schemeClr val="accent1"/>
+                        </a:fillRef>
+                        <a:effectRef idx="0">
+                          <a:schemeClr val="accent1"/>
+                        </a:effectRef>
+                        <a:fontRef idx="minor">
+                          <a:schemeClr val="lt1"/>
+                        </a:fontRef>
+                      </wps:style>
+                      <wps:txbx>
+                        <w:txbxContent>
+                          <w:p>
+                            <w:pPr>
+                              <w:tabs>
+                                <w:tab w:val="left" w:pos="720"/>
+                              </w:tabs>
+                              <w:autoSpaceDE w:val="0"/>
+                              <w:autoSpaceDN w:val="0"/>
+                              <w:adjustRightInd w:val="0"/>
+                              <w:spacing w:after="0" w:line="240" w:lineRule="auto"/>
+                              <w:jc w:val="center"/>
+                              <w:rPr>
+                                <w:rFonts w:cs="Calibri"/>
+                                <w:color w:val="000000"/>
+                                <w:kern w:val="0"/>
+                                <w:sz w:val="36"/>
+                                <w:szCs w:val="36"/>
+                              </w:rPr>
+                            </w:pPr>
+                            <w:r>
+                              <w:rPr>
+                                <w:rFonts w:cs="Calibri"/>
+                                <w:color w:val="000000"/>
+                                <w:kern w:val="0"/>
+                                <w:sz w:val="36"/>
+                                <w:szCs w:val="36"/>
+                              </w:rPr>
+                              <w:t>Front</w:t>
+                            </w:r>
+                            <w:r>
+                              <w:rPr>
+                                <w:rFonts w:cs="Calibri"/>
+                                <w:color w:val="000000"/>
+                                <w:kern w:val="0"/>
+                                <w:sz w:val="36"/>
+                                <w:szCs w:val="36"/>
+                              </w:rPr>
+                              <w:t xml:space="preserve"> p</w:t>
+                            </w:r>
+                            <w:r>
+                              <w:rPr>
+                                <w:rFonts w:cs="Calibri"/>
+                                <w:color w:val="000000"/>
+                                <w:kern w:val="0"/>
+                                <w:sz w:val="36"/>
+                                <w:szCs w:val="36"/>
+                              </w:rPr>
+                              <w:t>age</w:t>
+                            </w:r>
+                          </w:p>
+                          <w:p>
+                            <w:pPr>
+                              <w:jc w:val="center"/>
+                            </w:pPr>
+                          </w:p>
+                        </w:txbxContent>
+                      </wps:txbx>
+                      <wps:bodyPr rot="0" spcFirstLastPara="0" vertOverflow="overflow" horzOverflow="overflow" vert="horz" wrap="square" lIns="91440" tIns="45720" rIns="91440" bIns="45720" numCol="1" spcCol="0" rtlCol="0" fromWordArt="0" anchor="ctr" anchorCtr="0" forceAA="0" compatLnSpc="1">
+                        <a:prstTxWarp prst="textNoShape">
+                          <a:avLst/>
+                        </a:prstTxWarp>
+                        <a:noAutofit/>
+                      </wps:bodyPr>
+                    </wps:wsp>
+                  </a:graphicData>
+                </a:graphic>
+              </wp:anchor>
+            </w:drawing>
+          </mc:Choice>
+          <mc:Fallback>
+            <w:pict>
+              <v:roundrect w14:anchorId="3C01EB0B" id="_x0000_s1030" style="position:absolute;margin-left:-18pt;margin-top:339.95pt;width:108.5pt;height:42pt;z-index:251662336;visibility:visible;mso-wrap-style:square;mso-wrap-distance-left:9pt;mso-wrap-distance-top:0;mso-wrap-distance-right:9pt;mso-wrap-distance-bottom:0;mso-position-horizontal:absolute;mso-position-horizontal-relative:margin;mso-position-vertical:absolute;mso-position-vertical-relative:text;v-text-anchor:middle" arcsize="10923f" o:gfxdata="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" fillcolor="#adadad [2414]" strokecolor="#adadad [2414]" strokeweight="1pt">
+                <v:stroke joinstyle="miter"/>
+                <v:textbox>
+                  <w:txbxContent>
+                    <w:p>
+                      <w:pPr>
+                        <w:tabs>
+                          <w:tab w:val="left" w:pos="720"/>
+                        </w:tabs>
+                        <w:autoSpaceDE w:val="0"/>
+                        <w:autoSpaceDN w:val="0"/>
+                        <w:adjustRightInd w:val="0"/>
+                        <w:spacing w:after="0" w:line="240" w:lineRule="auto"/>
+                        <w:jc w:val="center"/>
+                        <w:rPr>
+                          <w:rFonts w:cs="Calibri"/>
+                          <w:color w:val="000000"/>
+                          <w:kern w:val="0"/>
+                          <w:sz w:val="36"/>
+                          <w:szCs w:val="36"/>
+                        </w:rPr>
+                      </w:pPr>
+                      <w:r>
+                        <w:rPr>
+                          <w:rFonts w:cs="Calibri"/>
+                          <w:color w:val="000000"/>
+                          <w:kern w:val="0"/>
+                          <w:sz w:val="36"/>
+                          <w:szCs w:val="36"/>
+                        </w:rPr>
+                        <w:t>Front</w:t>
+                      </w:r>
+                      <w:r>
+                        <w:rPr>
+                          <w:rFonts w:cs="Calibri"/>
+                          <w:color w:val="000000"/>
+                          <w:kern w:val="0"/>
+                          <w:sz w:val="36"/>
+                          <w:szCs w:val="36"/>
+                        </w:rPr>
+                        <w:t xml:space="preserve"> p</w:t>
+                      </w:r>
+                      <w:r>
+                        <w:rPr>
+                          <w:rFonts w:cs="Calibri"/>
+                          <w:color w:val="000000"/>
+                          <w:kern w:val="0"/>
+                          <w:sz w:val="36"/>
+                          <w:szCs w:val="36"/>
+                        </w:rPr>
+                        <w:t>age</w:t>
+                      </w:r>
+                    </w:p>
+                    <w:p>
+                      <w:pPr>
+                        <w:jc w:val="center"/>
+                      </w:pPr>
+                    </w:p>
+                  </w:txbxContent>
+                </v:textbox>
+                <w10:wrap anchorx="margin"/>
+              </v:roundrect>
+            </w:pict>
+          </mc:Fallback>
+        </mc:AlternateContent>
+      </w:r>
+      <w:r>
+        <w:rPr>
+          <w:noProof/>
+          <w:color w:val="156082" w:themeColor="accent1"/>
+          <w:sz w:val="32"/>
+          <w:szCs w:val="32"/>
+        </w:rPr>
+        <mc:AlternateContent>
+          <mc:Choice Requires="wps">
+            <w:drawing>
+              <wp:anchor distT="0" distB="0" distL="114300" distR="114300" simplePos="0" relativeHeight="251674624" behindDoc="0" locked="0" layoutInCell="1" allowOverlap="1" wp14:anchorId="405F55FD" wp14:editId="66774C68">
+                <wp:simplePos x="0" y="0"/>
+                <wp:positionH relativeFrom="margin">
+                  <wp:posOffset>-241300</wp:posOffset>
+                </wp:positionH>
+                <wp:positionV relativeFrom="paragraph">
+                  <wp:posOffset>3565525</wp:posOffset>
+                </wp:positionV>
+                <wp:extent cx="1377950" cy="533400"/>
+                <wp:effectExtent l="0" t="0" r="12700" b="19050"/>
+                <wp:wrapNone/>
+                <wp:docPr id="1931819010" name="Rectangle: Rounded Corners 4"/>
+                <wp:cNvGraphicFramePr/>
+                <a:graphic xmlns:a="http://schemas.openxmlformats.org/drawingml/2006/main">
+                  <a:graphicData uri="http://schemas.microsoft.com/office/word/2010/wordprocessingShape">
+                    <wps:wsp>
+                      <wps:cNvSpPr/>
+                      <wps:spPr>
+                        <a:xfrm>
+                          <a:off x="0" y="0"/>
+                          <a:ext cx="1377950" cy="533400"/>
+                        </a:xfrm>
+                        <a:prstGeom prst="roundRect">
+                          <a:avLst/>
+                        </a:prstGeom>
+                        <a:solidFill>
+                          <a:schemeClr val="bg2">
+                            <a:lumMod val="75000"/>
+                          </a:schemeClr>
+                        </a:solidFill>
+                        <a:ln>
+                          <a:solidFill>
+                            <a:schemeClr val="bg2">
+                              <a:lumMod val="75000"/>
+                            </a:schemeClr>
+                          </a:solidFill>
+                        </a:ln>
+                      </wps:spPr>
+                      <wps:style>
+                        <a:lnRef idx="2">
+                          <a:schemeClr val="accent1">
+                            <a:shade val="15000"/>
+                          </a:schemeClr>
+                        </a:lnRef>
+                        <a:fillRef idx="1">
+                          <a:schemeClr val="accent1"/>
+                        </a:fillRef>
+                        <a:effectRef idx="0">
+                          <a:schemeClr val="accent1"/>
+                        </a:effectRef>
+                        <a:fontRef idx="minor">
+                          <a:schemeClr val="lt1"/>
+                        </a:fontRef>
+                      </wps:style>
+                      <wps:txbx>
+                        <w:txbxContent>
+                          <w:p>
+                            <w:pPr>
+                              <w:tabs>
+                                <w:tab w:val="left" w:pos="720"/>
+                              </w:tabs>
+                              <w:autoSpaceDE w:val="0"/>
+                              <w:autoSpaceDN w:val="0"/>
+                              <w:adjustRightInd w:val="0"/>
+                              <w:spacing w:after="0" w:line="240" w:lineRule="auto"/>
+                              <w:jc w:val="center"/>
+                              <w:rPr>
+                                <w:rFonts w:cs="Calibri"/>
+                                <w:color w:val="000000"/>
+                                <w:kern w:val="0"/>
+                                <w:sz w:val="36"/>
+                                <w:szCs w:val="36"/>
+                              </w:rPr>
+                            </w:pPr>
+                            <w:r>
+                              <w:rPr>
+                                <w:rFonts w:cs="Calibri"/>
+                                <w:color w:val="000000"/>
+                                <w:kern w:val="0"/>
+                                <w:sz w:val="36"/>
+                                <w:szCs w:val="36"/>
+                              </w:rPr>
+                              <w:t>Front</w:t>
+                            </w:r>
+                            <w:r>
+                              <w:rPr>
+                                <w:rFonts w:cs="Calibri"/>
+                                <w:color w:val="000000"/>
+                                <w:kern w:val="0"/>
+                                <w:sz w:val="36"/>
+                                <w:szCs w:val="36"/>
+                              </w:rPr>
+                              <w:t xml:space="preserve"> p</w:t>
+                            </w:r>
+                            <w:r>
+                              <w:rPr>
+                                <w:rFonts w:cs="Calibri"/>
+                                <w:color w:val="000000"/>
+                                <w:kern w:val="0"/>
+                                <w:sz w:val="36"/>
+                                <w:szCs w:val="36"/>
+                              </w:rPr>
+                              <w:t>age</w:t>
+                            </w:r>
+                          </w:p>
+                          <w:p>
+                            <w:pPr>
+                              <w:jc w:val="center"/>
+                            </w:pPr>
+                          </w:p>
+                        </w:txbxContent>
+                      </wps:txbx>
+                      <wps:bodyPr rot="0" spcFirstLastPara="0" vertOverflow="overflow" horzOverflow="overflow" vert="horz" wrap="square" lIns="91440" tIns="45720" rIns="91440" bIns="45720" numCol="1" spcCol="0" rtlCol="0" fromWordArt="0" anchor="ctr" anchorCtr="0" forceAA="0" compatLnSpc="1">
+                        <a:prstTxWarp prst="textNoShape">
+                          <a:avLst/>
+                        </a:prstTxWarp>
+                        <a:noAutofit/>
+                      </wps:bodyPr>
+                    </wps:wsp>
+                  </a:graphicData>
+                </a:graphic>
+              </wp:anchor>
+            </w:drawing>
+          </mc:Choice>
+          <mc:Fallback>
+            <w:pict>
+              <v:roundrect w14:anchorId="405F55FD" id="_x0000_s1031" style="position:absolute;margin-left:-19pt;margin-top:280.75pt;width:108.5pt;height:42pt;z-index:251674624;visibility:visible;mso-wrap-style:square;mso-wrap-distance-left:9pt;mso-wrap-distance-top:0;mso-wrap-distance-right:9pt;mso-wrap-distance-bottom:0;mso-position-horizontal:absolute;mso-position-horizontal-relative:margin;mso-position-vertical:absolute;mso-position-vertical-relative:text;v-text-anchor:middle" arcsize="10923f" o:gfxdata="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" fillcolor="#adadad [2414]" strokecolor="#adadad [2414]" strokeweight="1pt">
+                <v:stroke joinstyle="miter"/>
+                <v:textbox>
+                  <w:txbxContent>
+                    <w:p>
+                      <w:pPr>
+                        <w:tabs>
+                          <w:tab w:val="left" w:pos="720"/>
+                        </w:tabs>
+                        <w:autoSpaceDE w:val="0"/>
+                        <w:autoSpaceDN w:val="0"/>
+                        <w:adjustRightInd w:val="0"/>
+                        <w:spacing w:after="0" w:line="240" w:lineRule="auto"/>
+                        <w:jc w:val="center"/>
+                        <w:rPr>
+                          <w:rFonts w:cs="Calibri"/>
+                          <w:color w:val="000000"/>
+                          <w:kern w:val="0"/>
+                          <w:sz w:val="36"/>
+                          <w:szCs w:val="36"/>
+                        </w:rPr>
+                      </w:pPr>
+                      <w:r>
+                        <w:rPr>
+                          <w:rFonts w:cs="Calibri"/>
+                          <w:color w:val="000000"/>
+                          <w:kern w:val="0"/>
+                          <w:sz w:val="36"/>
+                          <w:szCs w:val="36"/>
+                        </w:rPr>
+                        <w:t>Front</w:t>
+                      </w:r>
+                      <w:r>
+                        <w:rPr>
+                          <w:rFonts w:cs="Calibri"/>
+                          <w:color w:val="000000"/>
+                          <w:kern w:val="0"/>
+                          <w:sz w:val="36"/>
+                          <w:szCs w:val="36"/>
+                        </w:rPr>
+                        <w:t xml:space="preserve"> p</w:t>
+                      </w:r>
+                      <w:r>
+                        <w:rPr>
+                          <w:rFonts w:cs="Calibri"/>
+                          <w:color w:val="000000"/>
+                          <w:kern w:val="0"/>
+                          <w:sz w:val="36"/>
+                          <w:szCs w:val="36"/>
+                        </w:rPr>
+                        <w:t>age</w:t>
+                      </w:r>
+                    </w:p>
+                    <w:p>
+                      <w:pPr>
+                        <w:jc w:val="center"/>
+                      </w:pPr>
+                    </w:p>
+                  </w:txbxContent>
+                </v:textbox>
+                <w10:wrap anchorx="margin"/>
+              </v:roundrect>
+            </w:pict>
+          </mc:Fallback>
+        </mc:AlternateContent>
+      </w:r>
+      <w:r>
+        <w:rPr>
+          <w:noProof/>
+          <w:color w:val="156082" w:themeColor="accent1"/>
+          <w:sz w:val="32"/>
+          <w:szCs w:val="32"/>
+        </w:rPr>
+        <mc:AlternateContent>
+          <mc:Choice Requires="wps">
+            <w:drawing>
+              <wp:anchor distT="0" distB="0" distL="114300" distR="114300" simplePos="0" relativeHeight="251685888" behindDoc="0" locked="0" layoutInCell="1" allowOverlap="1" wp14:anchorId="6C811403" wp14:editId="317B3C1A">
+                <wp:simplePos x="0" y="0"/>
+                <wp:positionH relativeFrom="margin">
+                  <wp:posOffset>1212850</wp:posOffset>
+                </wp:positionH>
+                <wp:positionV relativeFrom="paragraph">
+                  <wp:posOffset>2755265</wp:posOffset>
+                </wp:positionV>
+                <wp:extent cx="1377950" cy="533400"/>
+                <wp:effectExtent l="0" t="0" r="12700" b="19050"/>
+                <wp:wrapNone/>
+                <wp:docPr id="395700409" name="Rectangle: Rounded Corners 4"/>
+                <wp:cNvGraphicFramePr/>
+                <a:graphic xmlns:a="http://schemas.openxmlformats.org/drawingml/2006/main">
+                  <a:graphicData uri="http://schemas.microsoft.com/office/word/2010/wordprocessingShape">
+                    <wps:wsp>
+                      <wps:cNvSpPr/>
+                      <wps:spPr>
+                        <a:xfrm>
+                          <a:off x="0" y="0"/>
+                          <a:ext cx="1377950" cy="533400"/>
+                        </a:xfrm>
+                        <a:prstGeom prst="roundRect">
+                          <a:avLst/>
+                        </a:prstGeom>
+                        <a:solidFill>
+                          <a:srgbClr val="E8E8E8">
+                            <a:lumMod val="75000"/>
+                          </a:srgbClr>
+                        </a:solidFill>
+                        <a:ln w="12700" cap="flat" cmpd="sng" algn="ctr">
+                          <a:solidFill>
+                            <a:srgbClr val="E8E8E8">
+                              <a:lumMod val="75000"/>
+                            </a:srgbClr>
+                          </a:solidFill>
+                          <a:prstDash val="solid"/>
+                          <a:miter lim="800000"/>
+                        </a:ln>
+                        <a:effectLst/>
+                      </wps:spPr>
+                      <wps:txbx>
+                        <w:txbxContent>
+                          <w:p>
+                            <w:pPr>
+                              <w:tabs>
+                                <w:tab w:val="left" w:pos="720"/>
+                              </w:tabs>
+                              <w:autoSpaceDE w:val="0"/>
+                              <w:autoSpaceDN w:val="0"/>
+                              <w:adjustRightInd w:val="0"/>
+                              <w:spacing w:after="0" w:line="240" w:lineRule="auto"/>
+                              <w:jc w:val="center"/>
+                              <w:rPr>
+                                <w:rFonts w:cs="Calibri"/>
+                                <w:color w:val="000000"/>
+                                <w:kern w:val="0"/>
+                                <w:sz w:val="36"/>
+                                <w:szCs w:val="36"/>
+                              </w:rPr>
+                            </w:pPr>
+                            <w:r>
+                              <w:rPr>
+                                <w:rFonts w:cs="Calibri"/>
+                                <w:color w:val="000000"/>
+                                <w:kern w:val="0"/>
+                                <w:sz w:val="36"/>
+                                <w:szCs w:val="36"/>
+                              </w:rPr>
+                              <w:t>Play</w:t>
+                            </w:r>
+                          </w:p>
+                          <w:p>
+                            <w:pPr>
+                              <w:jc w:val="center"/>
+                            </w:pPr>
+                          </w:p>
+                        </w:txbxContent>
+                      </wps:txbx>
+                      <wps:bodyPr rot="0" spcFirstLastPara="0" vertOverflow="overflow" horzOverflow="overflow" vert="horz" wrap="square" lIns="91440" tIns="45720" rIns="91440" bIns="45720" numCol="1" spcCol="0" rtlCol="0" fromWordArt="0" anchor="ctr" anchorCtr="0" forceAA="0" compatLnSpc="1">
+                        <a:prstTxWarp prst="textNoShape">
+                          <a:avLst/>
+                        </a:prstTxWarp>
+                        <a:noAutofit/>
+                      </wps:bodyPr>
+                    </wps:wsp>
+                  </a:graphicData>
+                </a:graphic>
+              </wp:anchor>
+            </w:drawing>
+          </mc:Choice>
+          <mc:Fallback>
+            <w:pict>
+              <v:roundrect w14:anchorId="6C811403" id="_x0000_s1032" style="position:absolute;margin-left:95.5pt;margin-top:216.95pt;width:108.5pt;height:42pt;z-index:251685888;visibility:visible;mso-wrap-style:square;mso-wrap-distance-left:9pt;mso-wrap-distance-top:0;mso-wrap-distance-right:9pt;mso-wrap-distance-bottom:0;mso-position-horizontal:absolute;mso-position-horizontal-relative:margin;mso-position-vertical:absolute;mso-position-vertical-relative:text;v-text-anchor:middle" arcsize="10923f" o:gfxdata="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" fillcolor="#aeaeae" strokecolor="#aeaeae" strokeweight="1pt">
+                <v:stroke joinstyle="miter"/>
+                <v:textbox>
+                  <w:txbxContent>
+                    <w:p>
+                      <w:pPr>
+                        <w:tabs>
+                          <w:tab w:val="left" w:pos="720"/>
+                        </w:tabs>
+                        <w:autoSpaceDE w:val="0"/>
+                        <w:autoSpaceDN w:val="0"/>
+                        <w:adjustRightInd w:val="0"/>
+                        <w:spacing w:after="0" w:line="240" w:lineRule="auto"/>
+                        <w:jc w:val="center"/>
+                        <w:rPr>
+                          <w:rFonts w:cs="Calibri"/>
+                          <w:color w:val="000000"/>
+                          <w:kern w:val="0"/>
+                          <w:sz w:val="36"/>
+                          <w:szCs w:val="36"/>
+                        </w:rPr>
+                      </w:pPr>
+                      <w:r>
+                        <w:rPr>
+                          <w:rFonts w:cs="Calibri"/>
+                          <w:color w:val="000000"/>
+                          <w:kern w:val="0"/>
+                          <w:sz w:val="36"/>
+                          <w:szCs w:val="36"/>
+                        </w:rPr>
+                        <w:t>Play</w:t>
+                      </w:r>
+                    </w:p>
+                    <w:p>
+                      <w:pPr>
+                        <w:jc w:val="center"/>
+                      </w:pPr>
+                    </w:p>
+                  </w:txbxContent>
+                </v:textbox>
+                <w10:wrap anchorx="margin"/>
+              </v:roundrect>
+            </w:pict>
+          </mc:Fallback>
+        </mc:AlternateContent>
+      </w:r>
+      <w:r>
+        <w:rPr>
+          <w:noProof/>
+          <w:color w:val="156082" w:themeColor="accent1"/>
+          <w:sz w:val="32"/>
+          <w:szCs w:val="32"/>
+        </w:rPr>
+        <mc:AlternateContent>
+          <mc:Choice Requires="wps">
+            <w:drawing>
+              <wp:anchor distT="0" distB="0" distL="114300" distR="114300" simplePos="0" relativeHeight="251683840" behindDoc="0" locked="0" layoutInCell="1" allowOverlap="1" wp14:anchorId="3720555F" wp14:editId="54B605E0">
+                <wp:simplePos x="0" y="0"/>
+                <wp:positionH relativeFrom="column">
+                  <wp:posOffset>2948305</wp:posOffset>
+                </wp:positionH>
+                <wp:positionV relativeFrom="paragraph">
+                  <wp:posOffset>523875</wp:posOffset>
+                </wp:positionV>
+                <wp:extent cx="0" cy="488950"/>
+                <wp:effectExtent l="0" t="0" r="38100" b="25400"/>
+                <wp:wrapNone/>
+                <wp:docPr id="324493585" name="Straight Connector 5"/>
+                <wp:cNvGraphicFramePr/>
+                <a:graphic xmlns:a="http://schemas.openxmlformats.org/drawingml/2006/main">
+                  <a:graphicData uri="http://schemas.microsoft.com/office/word/2010/wordprocessingShape">
+                    <wps:wsp>
+                      <wps:cNvCnPr/>
+                      <wps:spPr>
+                        <a:xfrm>
+                          <a:off x="0" y="0"/>
+                          <a:ext cx="0" cy="488950"/>
+                        </a:xfrm>
+                        <a:prstGeom prst="line">
+                          <a:avLst/>
+                        </a:prstGeom>
+                        <a:ln w="19050"/>
+                      </wps:spPr>
+                      <wps:style>
+                        <a:lnRef idx="1">
+                          <a:schemeClr val="dk1"/>
+                        </a:lnRef>
+                        <a:fillRef idx="0">
+                          <a:schemeClr val="dk1"/>
+                        </a:fillRef>
+                        <a:effectRef idx="0">
+                          <a:schemeClr val="dk1"/>
+                        </a:effectRef>
+                        <a:fontRef idx="minor">
+                          <a:schemeClr val="tx1"/>
+                        </a:fontRef>
+                      </wps:style>
+                      <wps:bodyPr/>
+                    </wps:wsp>
+                  </a:graphicData>
+                </a:graphic>
+              </wp:anchor>
+            </w:drawing>
+          </mc:Choice>
+          <mc:Fallback>
+            <w:pict>
+              <v:line w14:anchorId="61542AAF" id="Straight Connector 5" o:spid="_x0000_s1026" style="position:absolute;z-index:251683840;visibility:visible;mso-wrap-style:square;mso-wrap-distance-left:9pt;mso-wrap-distance-top:0;mso-wrap-distance-right:9pt;mso-wrap-distance-bottom:0;mso-position-horizontal:absolute;mso-position-horizontal-relative:text;mso-position-vertical:absolute;mso-position-vertical-relative:text" from="232.15pt,41.25pt" to="232.15pt,79.75pt" o:gfxdata="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" strokecolor="black [3200]" strokeweight="1.5pt">
+                <v:stroke joinstyle="miter"/>
+              </v:line>
+            </w:pict>
+          </mc:Fallback>
+        </mc:AlternateContent>
+      </w:r>
+      <w:r>
+        <w:rPr>
+          <w:noProof/>
+          <w:color w:val="156082" w:themeColor="accent1"/>
+          <w:sz w:val="32"/>
+          <w:szCs w:val="32"/>
+        </w:rPr>
+        <mc:AlternateContent>
+          <mc:Choice Requires="wps">
+            <w:drawing>
+              <wp:anchor distT="0" distB="0" distL="114300" distR="114300" simplePos="0" relativeHeight="251672576" behindDoc="0" locked="0" layoutInCell="1" allowOverlap="1" wp14:anchorId="743D28E7" wp14:editId="2591B09C">
+                <wp:simplePos x="0" y="0"/>
+                <wp:positionH relativeFrom="margin">
+                  <wp:posOffset>1221105</wp:posOffset>
+                </wp:positionH>
+                <wp:positionV relativeFrom="paragraph">
+                  <wp:posOffset>1965325</wp:posOffset>
+                </wp:positionV>
+                <wp:extent cx="1377950" cy="533400"/>
+                <wp:effectExtent l="0" t="0" r="12700" b="19050"/>
+                <wp:wrapNone/>
+                <wp:docPr id="275267232" name="Rectangle: Rounded Corners 4"/>
+                <wp:cNvGraphicFramePr/>
+                <a:graphic xmlns:a="http://schemas.openxmlformats.org/drawingml/2006/main">
+                  <a:graphicData uri="http://schemas.microsoft.com/office/word/2010/wordprocessingShape">
+                    <wps:wsp>
+                      <wps:cNvSpPr/>
+                      <wps:spPr>
+                        <a:xfrm>
+                          <a:off x="0" y="0"/>
+                          <a:ext cx="1377950" cy="533400"/>
+                        </a:xfrm>
+                        <a:prstGeom prst="roundRect">
+                          <a:avLst/>
+                        </a:prstGeom>
+                        <a:solidFill>
+                          <a:schemeClr val="bg2">
+                            <a:lumMod val="75000"/>
+                          </a:schemeClr>
+                        </a:solidFill>
+                        <a:ln>
+                          <a:solidFill>
+                            <a:schemeClr val="bg2">
+                              <a:lumMod val="75000"/>
+                            </a:schemeClr>
+                          </a:solidFill>
+                        </a:ln>
+                      </wps:spPr>
+                      <wps:style>
+                        <a:lnRef idx="2">
+                          <a:schemeClr val="accent1">
+                            <a:shade val="15000"/>
+                          </a:schemeClr>
+                        </a:lnRef>
+                        <a:fillRef idx="1">
+                          <a:schemeClr val="accent1"/>
+                        </a:fillRef>
+                        <a:effectRef idx="0">
+                          <a:schemeClr val="accent1"/>
+                        </a:effectRef>
+                        <a:fontRef idx="minor">
+                          <a:schemeClr val="lt1"/>
+                        </a:fontRef>
+                      </wps:style>
+                      <wps:txbx>
+                        <w:txbxContent>
+                          <w:p>
+                            <w:pPr>
+                              <w:tabs>
+                                <w:tab w:val="left" w:pos="720"/>
+                              </w:tabs>
+                              <w:autoSpaceDE w:val="0"/>
+                              <w:autoSpaceDN w:val="0"/>
+                              <w:adjustRightInd w:val="0"/>
+                              <w:spacing w:after="0" w:line="240" w:lineRule="auto"/>
+                              <w:jc w:val="center"/>
+                              <w:rPr>
+                                <w:rFonts w:cs="Calibri"/>
+                                <w:color w:val="000000"/>
+                                <w:kern w:val="0"/>
+                                <w:sz w:val="36"/>
+                                <w:szCs w:val="36"/>
+                              </w:rPr>
+                            </w:pPr>
+                            <w:r>
+                              <w:rPr>
+                                <w:rFonts w:cs="Calibri"/>
+                                <w:color w:val="000000"/>
+                                <w:kern w:val="0"/>
+                                <w:sz w:val="36"/>
+                                <w:szCs w:val="36"/>
+                              </w:rPr>
+                              <w:t>Play</w:t>
+                            </w:r>
+                          </w:p>
+                          <w:p>
+                            <w:pPr>
+                              <w:jc w:val="center"/>
+                            </w:pPr>
+                          </w:p>
+                        </w:txbxContent>
+                      </wps:txbx>
+                      <wps:bodyPr rot="0" spcFirstLastPara="0" vertOverflow="overflow" horzOverflow="overflow" vert="horz" wrap="square" lIns="91440" tIns="45720" rIns="91440" bIns="45720" numCol="1" spcCol="0" rtlCol="0" fromWordArt="0" anchor="ctr" anchorCtr="0" forceAA="0" compatLnSpc="1">
+                        <a:prstTxWarp prst="textNoShape">
+                          <a:avLst/>
+                        </a:prstTxWarp>
+                        <a:noAutofit/>
+                      </wps:bodyPr>
+                    </wps:wsp>
+                  </a:graphicData>
+                </a:graphic>
+              </wp:anchor>
+            </w:drawing>
+          </mc:Choice>
+          <mc:Fallback>
+            <w:pict>
+              <v:roundrect w14:anchorId="743D28E7" id="_x0000_s1033" style="position:absolute;margin-left:96.15pt;margin-top:154.75pt;width:108.5pt;height:42pt;z-index:251672576;visibility:visible;mso-wrap-style:square;mso-wrap-distance-left:9pt;mso-wrap-distance-top:0;mso-wrap-distance-right:9pt;mso-wrap-distance-bottom:0;mso-position-horizontal:absolute;mso-position-horizontal-relative:margin;mso-position-vertical:absolute;mso-position-vertical-relative:text;v-text-anchor:middle" arcsize="10923f" o:gfxdata="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" fillcolor="#adadad [2414]" strokecolor="#adadad [2414]" strokeweight="1pt">
+                <v:stroke joinstyle="miter"/>
+                <v:textbox>
+                  <w:txbxContent>
+                    <w:p>
+                      <w:pPr>
+                        <w:tabs>
+                          <w:tab w:val="left" w:pos="720"/>
+                        </w:tabs>
+                        <w:autoSpaceDE w:val="0"/>
+                        <w:autoSpaceDN w:val="0"/>
+                        <w:adjustRightInd w:val="0"/>
+                        <w:spacing w:after="0" w:line="240" w:lineRule="auto"/>
+                        <w:jc w:val="center"/>
+                        <w:rPr>
+                          <w:rFonts w:cs="Calibri"/>
+                          <w:color w:val="000000"/>
+                          <w:kern w:val="0"/>
+                          <w:sz w:val="36"/>
+                          <w:szCs w:val="36"/>
+                        </w:rPr>
+                      </w:pPr>
+                      <w:r>
+                        <w:rPr>
+                          <w:rFonts w:cs="Calibri"/>
+                          <w:color w:val="000000"/>
+                          <w:kern w:val="0"/>
+                          <w:sz w:val="36"/>
+                          <w:szCs w:val="36"/>
+                        </w:rPr>
+                        <w:t>Play</w:t>
+                      </w:r>
+                    </w:p>
+                    <w:p>
+                      <w:pPr>
+                        <w:jc w:val="center"/>
+                      </w:pPr>
+                    </w:p>
+                  </w:txbxContent>
+                </v:textbox>
+                <w10:wrap anchorx="margin"/>
+              </v:roundrect>
+            </w:pict>
+          </mc:Fallback>
+        </mc:AlternateContent>
+      </w:r>
+      <w:r>
+        <w:rPr>
+          <w:noProof/>
+          <w:color w:val="156082" w:themeColor="accent1"/>
+          <w:sz w:val="32"/>
+          <w:szCs w:val="32"/>
+        </w:rPr>
+        <mc:AlternateContent>
+          <mc:Choice Requires="wps">
+            <w:drawing>
+              <wp:anchor distT="0" distB="0" distL="114300" distR="114300" simplePos="0" relativeHeight="251676672" behindDoc="0" locked="0" layoutInCell="1" allowOverlap="1" wp14:anchorId="67DED03D" wp14:editId="41C16DA3">
+                <wp:simplePos x="0" y="0"/>
+                <wp:positionH relativeFrom="margin">
+                  <wp:posOffset>3103880</wp:posOffset>
+                </wp:positionH>
+                <wp:positionV relativeFrom="paragraph">
+                  <wp:posOffset>1939925</wp:posOffset>
+                </wp:positionV>
+                <wp:extent cx="1377950" cy="533400"/>
+                <wp:effectExtent l="0" t="0" r="12700" b="19050"/>
+                <wp:wrapNone/>
+                <wp:docPr id="1248236721" name="Rectangle: Rounded Corners 4"/>
+                <wp:cNvGraphicFramePr/>
+                <a:graphic xmlns:a="http://schemas.openxmlformats.org/drawingml/2006/main">
+                  <a:graphicData uri="http://schemas.microsoft.com/office/word/2010/wordprocessingShape">
+                    <wps:wsp>
+                      <wps:cNvSpPr/>
+                      <wps:spPr>
+                        <a:xfrm>
+                          <a:off x="0" y="0"/>
+                          <a:ext cx="1377950" cy="533400"/>
+                        </a:xfrm>
+                        <a:prstGeom prst="roundRect">
+                          <a:avLst/>
+                        </a:prstGeom>
+                        <a:solidFill>
+                          <a:schemeClr val="bg2">
+                            <a:lumMod val="75000"/>
+                          </a:schemeClr>
+                        </a:solidFill>
+                        <a:ln>
+                          <a:solidFill>
+                            <a:schemeClr val="bg2">
+                              <a:lumMod val="75000"/>
+                            </a:schemeClr>
+                          </a:solidFill>
+                        </a:ln>
+                      </wps:spPr>
+                      <wps:style>
+                        <a:lnRef idx="2">
+                          <a:schemeClr val="accent1">
+                            <a:shade val="15000"/>
+                          </a:schemeClr>
+                        </a:lnRef>
+                        <a:fillRef idx="1">
+                          <a:schemeClr val="accent1"/>
+                        </a:fillRef>
+                        <a:effectRef idx="0">
+                          <a:schemeClr val="accent1"/>
+                        </a:effectRef>
+                        <a:fontRef idx="minor">
+                          <a:schemeClr val="lt1"/>
+                        </a:fontRef>
+                      </wps:style>
+                      <wps:txbx>
+                        <w:txbxContent>
+                          <w:p>
+                            <w:pPr>
+                              <w:tabs>
+                                <w:tab w:val="left" w:pos="720"/>
+                              </w:tabs>
+                              <w:autoSpaceDE w:val="0"/>
+                              <w:autoSpaceDN w:val="0"/>
+                              <w:adjustRightInd w:val="0"/>
+                              <w:spacing w:after="0" w:line="240" w:lineRule="auto"/>
+                              <w:jc w:val="center"/>
+                              <w:rPr>
+                                <w:rFonts w:cs="Calibri"/>
+                                <w:color w:val="000000"/>
+                                <w:kern w:val="0"/>
+                                <w:sz w:val="36"/>
+                                <w:szCs w:val="36"/>
+                              </w:rPr>
+                            </w:pPr>
+                            <w:r>
+                              <w:rPr>
+                                <w:rFonts w:cs="Calibri"/>
+                                <w:color w:val="000000"/>
+                                <w:kern w:val="0"/>
+                                <w:sz w:val="36"/>
+                                <w:szCs w:val="36"/>
+                              </w:rPr>
+                              <w:t>Rules</w:t>
+                            </w:r>
+                          </w:p>
+                          <w:p>
+                            <w:pPr>
+                              <w:jc w:val="center"/>
+                            </w:pPr>
+                          </w:p>
+                        </w:txbxContent>
+                      </wps:txbx>
+                      <wps:bodyPr rot="0" spcFirstLastPara="0" vertOverflow="overflow" horzOverflow="overflow" vert="horz" wrap="square" lIns="91440" tIns="45720" rIns="91440" bIns="45720" numCol="1" spcCol="0" rtlCol="0" fromWordArt="0" anchor="ctr" anchorCtr="0" forceAA="0" compatLnSpc="1">
+                        <a:prstTxWarp prst="textNoShape">
+                          <a:avLst/>
+                        </a:prstTxWarp>
+                        <a:noAutofit/>
+                      </wps:bodyPr>
+                    </wps:wsp>
+                  </a:graphicData>
+                </a:graphic>
+              </wp:anchor>
+            </w:drawing>
+          </mc:Choice>
+          <mc:Fallback>
+            <w:pict>
+              <v:roundrect w14:anchorId="67DED03D" id="_x0000_s1034" style="position:absolute;margin-left:244.4pt;margin-top:152.75pt;width:108.5pt;height:42pt;z-index:251676672;visibility:visible;mso-wrap-style:square;mso-wrap-distance-left:9pt;mso-wrap-distance-top:0;mso-wrap-distance-right:9pt;mso-wrap-distance-bottom:0;mso-position-horizontal:absolute;mso-position-horizontal-relative:margin;mso-position-vertical:absolute;mso-position-vertical-relative:text;v-text-anchor:middle" arcsize="10923f" o:gfxdata="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" fillcolor="#adadad [2414]" strokecolor="#adadad [2414]" strokeweight="1pt">
+                <v:stroke joinstyle="miter"/>
+                <v:textbox>
+                  <w:txbxContent>
+                    <w:p>
+                      <w:pPr>
+                        <w:tabs>
+                          <w:tab w:val="left" w:pos="720"/>
+                        </w:tabs>
+                        <w:autoSpaceDE w:val="0"/>
+                        <w:autoSpaceDN w:val="0"/>
+                        <w:adjustRightInd w:val="0"/>
+                        <w:spacing w:after="0" w:line="240" w:lineRule="auto"/>
+                        <w:jc w:val="center"/>
+                        <w:rPr>
+                          <w:rFonts w:cs="Calibri"/>
+                          <w:color w:val="000000"/>
+                          <w:kern w:val="0"/>
+                          <w:sz w:val="36"/>
+                          <w:szCs w:val="36"/>
+                        </w:rPr>
+                      </w:pPr>
+                      <w:r>
+                        <w:rPr>
+                          <w:rFonts w:cs="Calibri"/>
+                          <w:color w:val="000000"/>
+                          <w:kern w:val="0"/>
+                          <w:sz w:val="36"/>
+                          <w:szCs w:val="36"/>
+                        </w:rPr>
+                        <w:t>Rules</w:t>
+                      </w:r>
+                    </w:p>
+                    <w:p>
+                      <w:pPr>
+                        <w:jc w:val="center"/>
+                      </w:pPr>
+                    </w:p>
+                  </w:txbxContent>
+                </v:textbox>
+                <w10:wrap anchorx="margin"/>
+              </v:roundrect>
+            </w:pict>
+          </mc:Fallback>
+        </mc:AlternateContent>
+      </w:r>
+      <w:r>
+        <w:rPr>
+          <w:noProof/>
+          <w:color w:val="156082" w:themeColor="accent1"/>
+          <w:sz w:val="32"/>
+          <w:szCs w:val="32"/>
+        </w:rPr>
+        <mc:AlternateContent>
+          <mc:Choice Requires="wps">
+            <w:drawing>
+              <wp:anchor distT="0" distB="0" distL="114300" distR="114300" simplePos="0" relativeHeight="251682816" behindDoc="0" locked="0" layoutInCell="1" allowOverlap="1" wp14:anchorId="238E7EC8" wp14:editId="64B2DFDE">
+                <wp:simplePos x="0" y="0"/>
+                <wp:positionH relativeFrom="margin">
+                  <wp:posOffset>4916805</wp:posOffset>
+                </wp:positionH>
+                <wp:positionV relativeFrom="paragraph">
+                  <wp:posOffset>1958975</wp:posOffset>
+                </wp:positionV>
+                <wp:extent cx="1377950" cy="533400"/>
+                <wp:effectExtent l="0" t="0" r="12700" b="19050"/>
+                <wp:wrapNone/>
+                <wp:docPr id="328547697" name="Rectangle: Rounded Corners 4"/>
+                <wp:cNvGraphicFramePr/>
+                <a:graphic xmlns:a="http://schemas.openxmlformats.org/drawingml/2006/main">
+                  <a:graphicData uri="http://schemas.microsoft.com/office/word/2010/wordprocessingShape">
+                    <wps:wsp>
+                      <wps:cNvSpPr/>
+                      <wps:spPr>
+                        <a:xfrm>
+                          <a:off x="0" y="0"/>
+                          <a:ext cx="1377950" cy="533400"/>
+                        </a:xfrm>
+                        <a:prstGeom prst="roundRect">
+                          <a:avLst/>
+                        </a:prstGeom>
+                        <a:solidFill>
+                          <a:schemeClr val="bg2">
+                            <a:lumMod val="75000"/>
+                          </a:schemeClr>
+                        </a:solidFill>
+                        <a:ln>
+                          <a:solidFill>
+                            <a:schemeClr val="bg2">
+                              <a:lumMod val="75000"/>
+                            </a:schemeClr>
+                          </a:solidFill>
+                        </a:ln>
+                      </wps:spPr>
+                      <wps:style>
+                        <a:lnRef idx="2">
+                          <a:schemeClr val="accent1">
+                            <a:shade val="15000"/>
+                          </a:schemeClr>
+                        </a:lnRef>
+                        <a:fillRef idx="1">
+                          <a:schemeClr val="accent1"/>
+                        </a:fillRef>
+                        <a:effectRef idx="0">
+                          <a:schemeClr val="accent1"/>
+                        </a:effectRef>
+                        <a:fontRef idx="minor">
+                          <a:schemeClr val="lt1"/>
+                        </a:fontRef>
+                      </wps:style>
+                      <wps:txbx>
+                        <w:txbxContent>
+                          <w:p>
+                            <w:pPr>
+                              <w:tabs>
+                                <w:tab w:val="left" w:pos="720"/>
+                              </w:tabs>
+                              <w:autoSpaceDE w:val="0"/>
+                              <w:autoSpaceDN w:val="0"/>
+                              <w:adjustRightInd w:val="0"/>
+                              <w:spacing w:after="0" w:line="240" w:lineRule="auto"/>
+                              <w:jc w:val="center"/>
+                              <w:rPr>
+                                <w:rFonts w:cs="Calibri"/>
+                                <w:color w:val="000000"/>
+                                <w:kern w:val="0"/>
+                                <w:sz w:val="36"/>
+                                <w:szCs w:val="36"/>
+                              </w:rPr>
+                            </w:pPr>
+                            <w:r>
+                              <w:rPr>
+                                <w:rFonts w:cs="Calibri"/>
+                                <w:color w:val="000000"/>
+                                <w:kern w:val="0"/>
+                                <w:sz w:val="36"/>
+                                <w:szCs w:val="36"/>
+                              </w:rPr>
+                              <w:t>Quit</w:t>
+                            </w:r>
+                          </w:p>
+                          <w:p>
+                            <w:pPr>
+                              <w:jc w:val="center"/>
+                            </w:pPr>
+                          </w:p>
+                        </w:txbxContent>
+                      </wps:txbx>
+                      <wps:bodyPr rot="0" spcFirstLastPara="0" vertOverflow="overflow" horzOverflow="overflow" vert="horz" wrap="square" lIns="91440" tIns="45720" rIns="91440" bIns="45720" numCol="1" spcCol="0" rtlCol="0" fromWordArt="0" anchor="ctr" anchorCtr="0" forceAA="0" compatLnSpc="1">
+                        <a:prstTxWarp prst="textNoShape">
+                          <a:avLst/>
+                        </a:prstTxWarp>
+                        <a:noAutofit/>
+                      </wps:bodyPr>
+                    </wps:wsp>
+                  </a:graphicData>
+                </a:graphic>
+              </wp:anchor>
+            </w:drawing>
+          </mc:Choice>
+          <mc:Fallback>
+            <w:pict>
+              <v:roundrect w14:anchorId="238E7EC8" id="_x0000_s1035" style="position:absolute;margin-left:387.15pt;margin-top:154.25pt;width:108.5pt;height:42pt;z-index:251682816;visibility:visible;mso-wrap-style:square;mso-wrap-distance-left:9pt;mso-wrap-distance-top:0;mso-wrap-distance-right:9pt;mso-wrap-distance-bottom:0;mso-position-horizontal:absolute;mso-position-horizontal-relative:margin;mso-position-vertical:absolute;mso-position-vertical-relative:text;v-text-anchor:middle" arcsize="10923f" o:gfxdata="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" fillcolor="#adadad [2414]" strokecolor="#adadad [2414]" strokeweight="1pt">
+                <v:stroke joinstyle="miter"/>
+                <v:textbox>
+                  <w:txbxContent>
+                    <w:p>
+                      <w:pPr>
+                        <w:tabs>
+                          <w:tab w:val="left" w:pos="720"/>
+                        </w:tabs>
+                        <w:autoSpaceDE w:val="0"/>
+                        <w:autoSpaceDN w:val="0"/>
+                        <w:adjustRightInd w:val="0"/>
+                        <w:spacing w:after="0" w:line="240" w:lineRule="auto"/>
+                        <w:jc w:val="center"/>
+                        <w:rPr>
+                          <w:rFonts w:cs="Calibri"/>
+                          <w:color w:val="000000"/>
+                          <w:kern w:val="0"/>
+                          <w:sz w:val="36"/>
+                          <w:szCs w:val="36"/>
+                        </w:rPr>
+                      </w:pPr>
+                      <w:r>
+                        <w:rPr>
+                          <w:rFonts w:cs="Calibri"/>
+                          <w:color w:val="000000"/>
+                          <w:kern w:val="0"/>
+                          <w:sz w:val="36"/>
+                          <w:szCs w:val="36"/>
+                        </w:rPr>
+                        <w:t>Quit</w:t>
+                      </w:r>
+                    </w:p>
+                    <w:p>
+                      <w:pPr>
+                        <w:jc w:val="center"/>
+                      </w:pPr>
+                    </w:p>
+                  </w:txbxContent>
+                </v:textbox>
+                <w10:wrap anchorx="margin"/>
+              </v:roundrect>
+            </w:pict>
+          </mc:Fallback>
+        </mc:AlternateContent>
+      </w:r>
+      <w:r>
+        <w:rPr>
+          <w:noProof/>
+          <w:color w:val="156082" w:themeColor="accent1"/>
+          <w:sz w:val="32"/>
+          <w:szCs w:val="32"/>
+        </w:rPr>
+        <mc:AlternateContent>
+          <mc:Choice Requires="wps">
+            <w:drawing>
+              <wp:anchor distT="0" distB="0" distL="114300" distR="114300" simplePos="0" relativeHeight="251670528" behindDoc="0" locked="0" layoutInCell="1" allowOverlap="1" wp14:anchorId="0C81446D" wp14:editId="425B0527">
+                <wp:simplePos x="0" y="0"/>
+                <wp:positionH relativeFrom="margin">
+                  <wp:align>center</wp:align>
+                </wp:positionH>
+                <wp:positionV relativeFrom="paragraph">
+                  <wp:posOffset>1019175</wp:posOffset>
+                </wp:positionV>
+                <wp:extent cx="1377950" cy="533400"/>
+                <wp:effectExtent l="0" t="0" r="12700" b="19050"/>
+                <wp:wrapNone/>
+                <wp:docPr id="2023880826" name="Rectangle: Rounded Corners 4"/>
+                <wp:cNvGraphicFramePr/>
+                <a:graphic xmlns:a="http://schemas.openxmlformats.org/drawingml/2006/main">
+                  <a:graphicData uri="http://schemas.microsoft.com/office/word/2010/wordprocessingShape">
+                    <wps:wsp>
+                      <wps:cNvSpPr/>
+                      <wps:spPr>
+                        <a:xfrm>
+                          <a:off x="0" y="0"/>
+                          <a:ext cx="1377950" cy="533400"/>
+                        </a:xfrm>
+                        <a:prstGeom prst="roundRect">
+                          <a:avLst/>
+                        </a:prstGeom>
+                        <a:solidFill>
+                          <a:schemeClr val="bg2">
+                            <a:lumMod val="75000"/>
+                          </a:schemeClr>
+                        </a:solidFill>
+                        <a:ln>
+                          <a:solidFill>
+                            <a:schemeClr val="bg2">
+                              <a:lumMod val="75000"/>
+                            </a:schemeClr>
+                          </a:solidFill>
+                        </a:ln>
+                      </wps:spPr>
+                      <wps:style>
+                        <a:lnRef idx="2">
+                          <a:schemeClr val="accent1">
+                            <a:shade val="15000"/>
+                          </a:schemeClr>
+                        </a:lnRef>
+                        <a:fillRef idx="1">
+                          <a:schemeClr val="accent1"/>
+                        </a:fillRef>
+                        <a:effectRef idx="0">
+                          <a:schemeClr val="accent1"/>
+                        </a:effectRef>
+                        <a:fontRef idx="minor">
+                          <a:schemeClr val="lt1"/>
+                        </a:fontRef>
+                      </wps:style>
+                      <wps:txbx>
+                        <w:txbxContent>
+                          <w:p>
+                            <w:pPr>
+                              <w:tabs>
+                                <w:tab w:val="left" w:pos="720"/>
+                              </w:tabs>
+                              <w:autoSpaceDE w:val="0"/>
+                              <w:autoSpaceDN w:val="0"/>
+                              <w:adjustRightInd w:val="0"/>
+                              <w:spacing w:after="0" w:line="240" w:lineRule="auto"/>
+                              <w:jc w:val="center"/>
+                              <w:rPr>
+                                <w:rFonts w:cs="Calibri"/>
+                                <w:color w:val="000000"/>
+                                <w:kern w:val="0"/>
+                                <w:sz w:val="36"/>
+                                <w:szCs w:val="36"/>
+                              </w:rPr>
+                            </w:pPr>
+                            <w:r>
+                              <w:rPr>
+                                <w:rFonts w:cs="Calibri"/>
+                                <w:color w:val="000000"/>
+                                <w:kern w:val="0"/>
+                                <w:sz w:val="36"/>
+                                <w:szCs w:val="36"/>
+                              </w:rPr>
+                              <w:t>Menu</w:t>
+                            </w:r>
+                          </w:p>
+                          <w:p>
+                            <w:pPr>
+                              <w:jc w:val="center"/>
+                            </w:pPr>
+                          </w:p>
+                        </w:txbxContent>
+                      </wps:txbx>
+                      <wps:bodyPr rot="0" spcFirstLastPara="0" vertOverflow="overflow" horzOverflow="overflow" vert="horz" wrap="square" lIns="91440" tIns="45720" rIns="91440" bIns="45720" numCol="1" spcCol="0" rtlCol="0" fromWordArt="0" anchor="ctr" anchorCtr="0" forceAA="0" compatLnSpc="1">
+                        <a:prstTxWarp prst="textNoShape">
+                          <a:avLst/>
+                        </a:prstTxWarp>
+                        <a:noAutofit/>
+                      </wps:bodyPr>
+                    </wps:wsp>
+                  </a:graphicData>
+                </a:graphic>
+              </wp:anchor>
+            </w:drawing>
+          </mc:Choice>
+          <mc:Fallback>
+            <w:pict>
+              <v:roundrect w14:anchorId="0C81446D" id="_x0000_s1036" style="position:absolute;margin-left:0;margin-top:80.25pt;width:108.5pt;height:42pt;z-index:251670528;visibility:visible;mso-wrap-style:square;mso-wrap-distance-left:9pt;mso-wrap-distance-top:0;mso-wrap-distance-right:9pt;mso-wrap-distance-bottom:0;mso-position-horizontal:center;mso-position-horizontal-relative:margin;mso-position-vertical:absolute;mso-position-vertical-relative:text;v-text-anchor:middle" arcsize="10923f" o:gfxdata="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" fillcolor="#adadad [2414]" strokecolor="#adadad [2414]" strokeweight="1pt">
+                <v:stroke joinstyle="miter"/>
+                <v:textbox>
+                  <w:txbxContent>
+                    <w:p>
+                      <w:pPr>
+                        <w:tabs>
+                          <w:tab w:val="left" w:pos="720"/>
+                        </w:tabs>
+                        <w:autoSpaceDE w:val="0"/>
+                        <w:autoSpaceDN w:val="0"/>
+                        <w:adjustRightInd w:val="0"/>
+                        <w:spacing w:after="0" w:line="240" w:lineRule="auto"/>
+                        <w:jc w:val="center"/>
+                        <w:rPr>
+                          <w:rFonts w:cs="Calibri"/>
+                          <w:color w:val="000000"/>
+                          <w:kern w:val="0"/>
+                          <w:sz w:val="36"/>
+                          <w:szCs w:val="36"/>
+                        </w:rPr>
+                      </w:pPr>
+                      <w:r>
+                        <w:rPr>
+                          <w:rFonts w:cs="Calibri"/>
+                          <w:color w:val="000000"/>
+                          <w:kern w:val="0"/>
+                          <w:sz w:val="36"/>
+                          <w:szCs w:val="36"/>
+                        </w:rPr>
+                        <w:t>Menu</w:t>
+                      </w:r>
+                    </w:p>
+                    <w:p>
+                      <w:pPr>
+                        <w:jc w:val="center"/>
+                      </w:pPr>
+                    </w:p>
+                  </w:txbxContent>
+                </v:textbox>
+                <w10:wrap anchorx="margin"/>
+              </v:roundrect>
+            </w:pict>
+          </mc:Fallback>
+        </mc:AlternateContent>
+      </w:r>
+      <w:r>
+        <w:rPr>
+          <w:noProof/>
+          <w:color w:val="156082" w:themeColor="accent1"/>
+          <w:sz w:val="32"/>
+          <w:szCs w:val="32"/>
+        </w:rPr>
+        <mc:AlternateContent>
+          <mc:Choice Requires="wps">
+            <w:drawing>
+              <wp:anchor distT="0" distB="0" distL="114300" distR="114300" simplePos="0" relativeHeight="251660288" behindDoc="0" locked="0" layoutInCell="1" allowOverlap="1" wp14:anchorId="5C134A6C" wp14:editId="45EFAB82">
+                <wp:simplePos x="0" y="0"/>
+                <wp:positionH relativeFrom="margin">
+                  <wp:align>center</wp:align>
+                </wp:positionH>
+                <wp:positionV relativeFrom="paragraph">
+                  <wp:posOffset>3175</wp:posOffset>
+                </wp:positionV>
+                <wp:extent cx="1377950" cy="533400"/>
+                <wp:effectExtent l="0" t="0" r="12700" b="19050"/>
+                <wp:wrapNone/>
+                <wp:docPr id="117892157" name="Rectangle: Rounded Corners 4"/>
+                <wp:cNvGraphicFramePr/>
+                <a:graphic xmlns:a="http://schemas.openxmlformats.org/drawingml/2006/main">
+                  <a:graphicData uri="http://schemas.microsoft.com/office/word/2010/wordprocessingShape">
+                    <wps:wsp>
+                      <wps:cNvSpPr/>
+                      <wps:spPr>
+                        <a:xfrm>
+                          <a:off x="0" y="0"/>
+                          <a:ext cx="1377950" cy="533400"/>
+                        </a:xfrm>
+                        <a:prstGeom prst="roundRect">
+                          <a:avLst/>
+                        </a:prstGeom>
+                        <a:solidFill>
+                          <a:schemeClr val="bg2">
+                            <a:lumMod val="75000"/>
+                          </a:schemeClr>
+                        </a:solidFill>
+                        <a:ln>
+                          <a:solidFill>
+                            <a:schemeClr val="bg2">
+                              <a:lumMod val="75000"/>
+                            </a:schemeClr>
+                          </a:solidFill>
+                        </a:ln>
+                      </wps:spPr>
+                      <wps:style>
+                        <a:lnRef idx="2">
+                          <a:schemeClr val="accent1">
+                            <a:shade val="15000"/>
+                          </a:schemeClr>
+                        </a:lnRef>
+                        <a:fillRef idx="1">
+                          <a:schemeClr val="accent1"/>
+                        </a:fillRef>
+                        <a:effectRef idx="0">
+                          <a:schemeClr val="accent1"/>
+                        </a:effectRef>
+                        <a:fontRef idx="minor">
+                          <a:schemeClr val="lt1"/>
+                        </a:fontRef>
+                      </wps:style>
+                      <wps:txbx>
+                        <w:txbxContent>
+                          <w:p>
+                            <w:pPr>
+                              <w:tabs>
+                                <w:tab w:val="left" w:pos="720"/>
+                              </w:tabs>
+                              <w:autoSpaceDE w:val="0"/>
+                              <w:autoSpaceDN w:val="0"/>
+                              <w:adjustRightInd w:val="0"/>
+                              <w:spacing w:after="0" w:line="240" w:lineRule="auto"/>
+                              <w:jc w:val="center"/>
+                              <w:rPr>
+                                <w:rFonts w:cs="Calibri"/>
+                                <w:color w:val="000000"/>
+                                <w:kern w:val="0"/>
+                                <w:sz w:val="36"/>
+                                <w:szCs w:val="36"/>
+                              </w:rPr>
+                            </w:pPr>
+                            <w:r>
+                              <w:rPr>
+                                <w:rFonts w:cs="Calibri"/>
+                                <w:color w:val="000000"/>
+                                <w:kern w:val="0"/>
+                                <w:sz w:val="36"/>
+                                <w:szCs w:val="36"/>
+                              </w:rPr>
+                              <w:t>F</w:t>
+                            </w:r>
+                            <w:r>
+                              <w:rPr>
+                                <w:rFonts w:cs="Calibri"/>
+                                <w:color w:val="000000"/>
+                                <w:kern w:val="0"/>
+                                <w:sz w:val="36"/>
+                                <w:szCs w:val="36"/>
+                              </w:rPr>
+                              <w:t>ront</w:t>
+                            </w:r>
+                            <w:r>
+                              <w:rPr>
+                                <w:rFonts w:cs="Calibri"/>
+                                <w:color w:val="000000"/>
+                                <w:kern w:val="0"/>
+                                <w:sz w:val="36"/>
+                                <w:szCs w:val="36"/>
+                              </w:rPr>
+                              <w:t xml:space="preserve"> p</w:t>
+                            </w:r>
+                            <w:r>
+                              <w:rPr>
+                                <w:rFonts w:cs="Calibri"/>
+                                <w:color w:val="000000"/>
+                                <w:kern w:val="0"/>
+                                <w:sz w:val="36"/>
+                                <w:szCs w:val="36"/>
+                              </w:rPr>
+                              <w:t>age</w:t>
+                            </w:r>
+                          </w:p>
+                          <w:p>
+                            <w:pPr>
+                              <w:jc w:val="center"/>
+                            </w:pPr>
+                          </w:p>
+                        </w:txbxContent>
+                      </wps:txbx>
+                      <wps:bodyPr rot="0" spcFirstLastPara="0" vertOverflow="overflow" horzOverflow="overflow" vert="horz" wrap="square" lIns="91440" tIns="45720" rIns="91440" bIns="45720" numCol="1" spcCol="0" rtlCol="0" fromWordArt="0" anchor="ctr" anchorCtr="0" forceAA="0" compatLnSpc="1">
+                        <a:prstTxWarp prst="textNoShape">
+                          <a:avLst/>
+                        </a:prstTxWarp>
+                        <a:noAutofit/>
+                      </wps:bodyPr>
+                    </wps:wsp>
+                  </a:graphicData>
+                </a:graphic>
+              </wp:anchor>
+            </w:drawing>
+          </mc:Choice>
+          <mc:Fallback>
+            <w:pict>
+              <v:roundrect w14:anchorId="5C134A6C" id="_x0000_s1037" style="position:absolute;margin-left:0;margin-top:.25pt;width:108.5pt;height:42pt;z-index:251660288;visibility:visible;mso-wrap-style:square;mso-wrap-distance-left:9pt;mso-wrap-distance-top:0;mso-wrap-distance-right:9pt;mso-wrap-distance-bottom:0;mso-position-horizontal:center;mso-position-horizontal-relative:margin;mso-position-vertical:absolute;mso-position-vertical-relative:text;v-text-anchor:middle" arcsize="10923f" o:gfxdata="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" fillcolor="#adadad [2414]" strokecolor="#adadad [2414]" strokeweight="1pt">
+                <v:stroke joinstyle="miter"/>
+                <v:textbox>
+                  <w:txbxContent>
+                    <w:p>
+                      <w:pPr>
+                        <w:tabs>
+                          <w:tab w:val="left" w:pos="720"/>
+                        </w:tabs>
+                        <w:autoSpaceDE w:val="0"/>
+                        <w:autoSpaceDN w:val="0"/>
+                        <w:adjustRightInd w:val="0"/>
+                        <w:spacing w:after="0" w:line="240" w:lineRule="auto"/>
+                        <w:jc w:val="center"/>
+                        <w:rPr>
+                          <w:rFonts w:cs="Calibri"/>
+                          <w:color w:val="000000"/>
+                          <w:kern w:val="0"/>
+                          <w:sz w:val="36"/>
+                          <w:szCs w:val="36"/>
+                        </w:rPr>
+                      </w:pPr>
+                      <w:r>
+                        <w:rPr>
+                          <w:rFonts w:cs="Calibri"/>
+                          <w:color w:val="000000"/>
+                          <w:kern w:val="0"/>
+                          <w:sz w:val="36"/>
+                          <w:szCs w:val="36"/>
+                        </w:rPr>
+                        <w:t>F</w:t>
+                      </w:r>
+                      <w:r>
+                        <w:rPr>
+                          <w:rFonts w:cs="Calibri"/>
+                          <w:color w:val="000000"/>
+                          <w:kern w:val="0"/>
+                          <w:sz w:val="36"/>
+                          <w:szCs w:val="36"/>
+                        </w:rPr>
+                        <w:t>ront</w:t>
+                      </w:r>
+                      <w:r>
+                        <w:rPr>
+                          <w:rFonts w:cs="Calibri"/>
+                          <w:color w:val="000000"/>
+                          <w:kern w:val="0"/>
+                          <w:sz w:val="36"/>
+                          <w:szCs w:val="36"/>
+                        </w:rPr>
+                        <w:t xml:space="preserve"> p</w:t>
+                      </w:r>
+                      <w:r>
+                        <w:rPr>
+                          <w:rFonts w:cs="Calibri"/>
+                          <w:color w:val="000000"/>
+                          <w:kern w:val="0"/>
+                          <w:sz w:val="36"/>
+                          <w:szCs w:val="36"/>
+                        </w:rPr>
+                        <w:t>age</w:t>
+                      </w:r>
+                    </w:p>
+                    <w:p>
+                      <w:pPr>
+                        <w:jc w:val="center"/>
+                      </w:pPr>
+                    </w:p>
+                  </w:txbxContent>
+                </v:textbox>
+                <w10:wrap anchorx="margin"/>
+              </v:roundrect>
+            </w:pict>
+          </mc:Fallback>
+        </mc:AlternateContent>
+      </w:r>
       <w:r>
         <w:rPr>
           <w:color w:val="156082" w:themeColor="accent1"/>
@@ -2550,10 +5386,176 @@
     <w:p>
       <w:pPr>
         <w:rPr>
+          <w:color w:val="156082" w:themeColor="accent1"/>
+          <w:sz w:val="32"/>
+          <w:szCs w:val="32"/>
+        </w:rPr>
+      </w:pPr>
+      <w:r>
+        <w:rPr>
+          <w:color w:val="156082" w:themeColor="accent1"/>
+          <w:sz w:val="32"/>
+          <w:szCs w:val="32"/>
+        </w:rPr>
+        <w:t xml:space="preserve">By now we’ve made a game for people of all ages </w:t>
+      </w:r>
+      <w:r>
+        <w:rPr>
+          <w:color w:val="156082" w:themeColor="accent1"/>
+          <w:sz w:val="32"/>
+          <w:szCs w:val="32"/>
+        </w:rPr>
+        <w:t>in case to improve and test their vocabulary</w:t>
+      </w:r>
+    </w:p>
+    <w:p>
+      <w:pPr>
+        <w:pStyle w:val="ListParagraph"/>
+        <w:numPr>
+          <w:ilvl w:val="1"/>
+          <w:numId w:val="4"/>
+        </w:numPr>
+        <w:rPr>
           <w:rFonts w:ascii="Bahnschrift Condensed" w:hAnsi="Bahnschrift Condensed"/>
           <w:color w:val="156082" w:themeColor="accent1"/>
           <w:sz w:val="44"/>
           <w:szCs w:val="44"/>
+        </w:rPr>
+      </w:pPr>
+      <w:r>
+        <w:rPr>
+          <w:rFonts w:ascii="Bahnschrift Condensed" w:hAnsi="Bahnschrift Condensed"/>
+          <w:color w:val="156082" w:themeColor="accent1"/>
+          <w:sz w:val="44"/>
+          <w:szCs w:val="44"/>
+        </w:rPr>
+        <w:t>Development opportunity</w:t>
+      </w:r>
+    </w:p>
+    <w:p>
+      <w:pPr>
+        <w:rPr>
+          <w:color w:val="156082" w:themeColor="accent1"/>
+          <w:sz w:val="32"/>
+          <w:szCs w:val="32"/>
+        </w:rPr>
+      </w:pPr>
+      <w:r>
+        <w:rPr>
+          <w:color w:val="156082" w:themeColor="accent1"/>
+          <w:sz w:val="32"/>
+          <w:szCs w:val="32"/>
+        </w:rPr>
+        <w:t>In future when we improve our programming skills</w:t>
+      </w:r>
+      <w:r>
+        <w:rPr>
+          <w:color w:val="156082" w:themeColor="accent1"/>
+          <w:sz w:val="32"/>
+          <w:szCs w:val="32"/>
+        </w:rPr>
+        <w:t xml:space="preserve">, we </w:t>
+      </w:r>
+      <w:proofErr w:type="gramStart"/>
+      <w:r>
+        <w:rPr>
+          <w:color w:val="156082" w:themeColor="accent1"/>
+          <w:sz w:val="32"/>
+          <w:szCs w:val="32"/>
+        </w:rPr>
+        <w:t>would</w:t>
+      </w:r>
+      <w:proofErr w:type="gramEnd"/>
+      <w:r>
+        <w:rPr>
+          <w:color w:val="156082" w:themeColor="accent1"/>
+          <w:sz w:val="32"/>
+          <w:szCs w:val="32"/>
+        </w:rPr>
+        <w:t xml:space="preserve"> be able to </w:t>
+      </w:r>
+      <w:r>
+        <w:rPr>
+          <w:color w:val="156082" w:themeColor="accent1"/>
+          <w:sz w:val="32"/>
+          <w:szCs w:val="32"/>
+        </w:rPr>
+        <w:t>add more details to the game</w:t>
+      </w:r>
+      <w:r>
+        <w:rPr>
+          <w:color w:val="156082" w:themeColor="accent1"/>
+          <w:sz w:val="32"/>
+          <w:szCs w:val="32"/>
+        </w:rPr>
+        <w:t xml:space="preserve">, by using </w:t>
+      </w:r>
+      <w:proofErr w:type="spellStart"/>
+      <w:r>
+        <w:rPr>
+          <w:color w:val="156082" w:themeColor="accent1"/>
+          <w:sz w:val="32"/>
+          <w:szCs w:val="32"/>
+        </w:rPr>
+        <w:t>R</w:t>
+      </w:r>
+      <w:r>
+        <w:rPr>
+          <w:color w:val="156082" w:themeColor="accent1"/>
+          <w:sz w:val="32"/>
+          <w:szCs w:val="32"/>
+        </w:rPr>
+        <w:t>aylib</w:t>
+      </w:r>
+      <w:proofErr w:type="spellEnd"/>
+      <w:r>
+        <w:rPr>
+          <w:color w:val="156082" w:themeColor="accent1"/>
+          <w:sz w:val="32"/>
+          <w:szCs w:val="32"/>
+        </w:rPr>
+        <w:t xml:space="preserve"> </w:t>
+      </w:r>
+      <w:r>
+        <w:rPr>
+          <w:color w:val="156082" w:themeColor="accent1"/>
+          <w:sz w:val="32"/>
+          <w:szCs w:val="32"/>
+        </w:rPr>
+        <w:t xml:space="preserve">and C++ </w:t>
+      </w:r>
+      <w:r>
+        <w:rPr>
+          <w:color w:val="156082" w:themeColor="accent1"/>
+          <w:sz w:val="32"/>
+          <w:szCs w:val="32"/>
+        </w:rPr>
+        <w:t>for better design</w:t>
+      </w:r>
+      <w:r>
+        <w:rPr>
+          <w:color w:val="156082" w:themeColor="accent1"/>
+          <w:sz w:val="32"/>
+          <w:szCs w:val="32"/>
+        </w:rPr>
+        <w:t xml:space="preserve"> and more fun games.</w:t>
+      </w:r>
+    </w:p>
+    <w:p>
+      <w:pPr>
+        <w:rPr>
+          <w:color w:val="156082" w:themeColor="accent1"/>
+          <w:sz w:val="32"/>
+          <w:szCs w:val="32"/>
+        </w:rPr>
+      </w:pPr>
+    </w:p>
+    <w:p>
+      <w:pPr>
+        <w:rPr>
+          <w:color w:val="156082" w:themeColor="accent1"/>
+          <w:sz w:val="32"/>
+          <w:szCs w:val="32"/>
         </w:rPr>
       </w:pPr>
     </w:p>
@@ -3104,6 +6106,130 @@
     </w:lvl>
   </w:abstractNum>
   <w:abstractNum w:abstractNumId="5" w15:restartNumberingAfterBreak="0">
+    <w:nsid w:val="3DF64E24"/>
+    <w:multiLevelType w:val="multilevel"/>
+    <w:tmpl w:val="B8342DDE"/>
+    <w:lvl w:ilvl="0">
+      <w:start w:val="1"/>
+      <w:numFmt w:val="decimal"/>
+      <w:lvlText w:val="%1."/>
+      <w:lvlJc w:val="left"/>
+      <w:pPr>
+        <w:ind w:left="720" w:hanging="360"/>
+      </w:pPr>
+      <w:rPr>
+        <w:rFonts w:hint="default"/>
+      </w:rPr>
+    </w:lvl>
+    <w:lvl w:ilvl="1">
+      <w:start w:val="1"/>
+      <w:numFmt w:val="decimal"/>
+      <w:isLgl/>
+      <w:lvlText w:val="%1.%2"/>
+      <w:lvlJc w:val="left"/>
+      <w:pPr>
+        <w:ind w:left="860" w:hanging="500"/>
+      </w:pPr>
+      <w:rPr>
+        <w:rFonts w:hint="default"/>
+        <w:color w:val="156082" w:themeColor="accent1"/>
+        <w:sz w:val="32"/>
+        <w:szCs w:val="32"/>
+      </w:rPr>
+    </w:lvl>
+    <w:lvl w:ilvl="2">
+      <w:start w:val="1"/>
+      <w:numFmt w:val="decimal"/>
+      <w:isLgl/>
+      <w:lvlText w:val="%1.%2.%3"/>
+      <w:lvlJc w:val="left"/>
+      <w:pPr>
+        <w:ind w:left="1080" w:hanging="720"/>
+      </w:pPr>
+      <w:rPr>
+        <w:rFonts w:hint="default"/>
+      </w:rPr>
+    </w:lvl>
+    <w:lvl w:ilvl="3">
+      <w:start w:val="1"/>
+      <w:numFmt w:val="decimal"/>
+      <w:isLgl/>
+      <w:lvlText w:val="%1.%2.%3.%4"/>
+      <w:lvlJc w:val="left"/>
+      <w:pPr>
+        <w:ind w:left="1440" w:hanging="1080"/>
+      </w:pPr>
+      <w:rPr>
+        <w:rFonts w:hint="default"/>
+      </w:rPr>
+    </w:lvl>
+    <w:lvl w:ilvl="4">
+      <w:start w:val="1"/>
+      <w:numFmt w:val="decimal"/>
+      <w:isLgl/>
+      <w:lvlText w:val="%1.%2.%3.%4.%5"/>
+      <w:lvlJc w:val="left"/>
+      <w:pPr>
+        <w:ind w:left="1440" w:hanging="1080"/>
+      </w:pPr>
+      <w:rPr>
+        <w:rFonts w:hint="default"/>
+      </w:rPr>
+    </w:lvl>
+    <w:lvl w:ilvl="5">
+      <w:start w:val="1"/>
+      <w:numFmt w:val="decimal"/>
+      <w:isLgl/>
+      <w:lvlText w:val="%1.%2.%3.%4.%5.%6"/>
+      <w:lvlJc w:val="left"/>
+      <w:pPr>
+        <w:ind w:left="1800" w:hanging="1440"/>
+      </w:pPr>
+      <w:rPr>
+        <w:rFonts w:hint="default"/>
+      </w:rPr>
+    </w:lvl>
+    <w:lvl w:ilvl="6">
+      <w:start w:val="1"/>
+      <w:numFmt w:val="decimal"/>
+      <w:isLgl/>
+      <w:lvlText w:val="%1.%2.%3.%4.%5.%6.%7"/>
+      <w:lvlJc w:val="left"/>
+      <w:pPr>
+        <w:ind w:left="1800" w:hanging="1440"/>
+      </w:pPr>
+      <w:rPr>
+        <w:rFonts w:hint="default"/>
+      </w:rPr>
+    </w:lvl>
+    <w:lvl w:ilvl="7">
+      <w:start w:val="1"/>
+      <w:numFmt w:val="decimal"/>
+      <w:isLgl/>
+      <w:lvlText w:val="%1.%2.%3.%4.%5.%6.%7.%8"/>
+      <w:lvlJc w:val="left"/>
+      <w:pPr>
+        <w:ind w:left="2160" w:hanging="1800"/>
+      </w:pPr>
+      <w:rPr>
+        <w:rFonts w:hint="default"/>
+      </w:rPr>
+    </w:lvl>
+    <w:lvl w:ilvl="8">
+      <w:start w:val="1"/>
+      <w:numFmt w:val="decimal"/>
+      <w:isLgl/>
+      <w:lvlText w:val="%1.%2.%3.%4.%5.%6.%7.%8.%9"/>
+      <w:lvlJc w:val="left"/>
+      <w:pPr>
+        <w:ind w:left="2160" w:hanging="1800"/>
+      </w:pPr>
+      <w:rPr>
+        <w:rFonts w:hint="default"/>
+      </w:rPr>
+    </w:lvl>
+  </w:abstractNum>
+  <w:abstractNum w:abstractNumId="6" w15:restartNumberingAfterBreak="0">
     <w:nsid w:val="4EFA1929"/>
     <w:multiLevelType w:val="hybridMultilevel"/>
     <w:tmpl w:val="443E4CB0"/>
@@ -3192,7 +6318,7 @@
       </w:pPr>
     </w:lvl>
   </w:abstractNum>
-  <w:abstractNum w:abstractNumId="6" w15:restartNumberingAfterBreak="0">
+  <w:abstractNum w:abstractNumId="7" w15:restartNumberingAfterBreak="0">
     <w:nsid w:val="77606C7C"/>
     <w:multiLevelType w:val="multilevel"/>
     <w:tmpl w:val="6576BE18"/>
@@ -3306,7 +6432,7 @@
     </w:lvl>
   </w:abstractNum>
   <w:num w:numId="1" w16cid:durableId="1491406602">
-    <w:abstractNumId w:val="5"/>
+    <w:abstractNumId w:val="6"/>
   </w:num>
   <w:num w:numId="2" w16cid:durableId="1460369036">
     <w:abstractNumId w:val="1"/>
@@ -3321,10 +6447,13 @@
     <w:abstractNumId w:val="3"/>
   </w:num>
   <w:num w:numId="6" w16cid:durableId="450704335">
-    <w:abstractNumId w:val="6"/>
+    <w:abstractNumId w:val="7"/>
   </w:num>
   <w:num w:numId="7" w16cid:durableId="1030379077">
     <w:abstractNumId w:val="4"/>
+  </w:num>
+  <w:num w:numId="8" w16cid:durableId="1898974534">
+    <w:abstractNumId w:val="5"/>
   </w:num>
 </w:numbering>
 </file>

</xml_diff>